<commit_message>
Wat kleine aanpassingen aan de indeling
</commit_message>
<xml_diff>
--- a/Eindverslag/Eindverslag PVRE.docx
+++ b/Eindverslag/Eindverslag PVRE.docx
@@ -26,6 +26,13 @@
           <w:sz w:val="52"/>
         </w:rPr>
       </w:pPr>
+      <w:r>
+        <w:rPr>
+          <w:b/>
+          <w:sz w:val="52"/>
+        </w:rPr>
+        <w:t>Bol.com</w:t>
+      </w:r>
     </w:p>
     <w:p/>
     <w:p>
@@ -210,8 +217,6 @@
         </w:rPr>
         <w:t xml:space="preserve">7 Januari 2018 </w:t>
       </w:r>
-      <w:bookmarkStart w:id="0" w:name="_GoBack"/>
-      <w:bookmarkEnd w:id="0"/>
     </w:p>
     <w:p>
       <w:pPr>
@@ -228,6 +233,13 @@
     </w:p>
     <w:sdt>
       <w:sdtPr>
+        <w:rPr>
+          <w:rFonts w:asciiTheme="minorHAnsi" w:eastAsiaTheme="minorHAnsi" w:hAnsiTheme="minorHAnsi" w:cstheme="minorBidi"/>
+          <w:color w:val="auto"/>
+          <w:sz w:val="22"/>
+          <w:szCs w:val="22"/>
+          <w:lang w:eastAsia="en-US"/>
+        </w:rPr>
         <w:id w:val="577629173"/>
         <w:docPartObj>
           <w:docPartGallery w:val="Table of Contents"/>
@@ -236,13 +248,8 @@
       </w:sdtPr>
       <w:sdtEndPr>
         <w:rPr>
-          <w:rFonts w:asciiTheme="minorHAnsi" w:eastAsiaTheme="minorHAnsi" w:hAnsiTheme="minorHAnsi" w:cstheme="minorBidi"/>
           <w:b/>
           <w:bCs/>
-          <w:color w:val="auto"/>
-          <w:sz w:val="22"/>
-          <w:szCs w:val="22"/>
-          <w:lang w:eastAsia="en-US"/>
         </w:rPr>
       </w:sdtEndPr>
       <w:sdtContent>
@@ -275,7 +282,7 @@
           <w:r>
             <w:fldChar w:fldCharType="separate"/>
           </w:r>
-          <w:hyperlink w:anchor="_Toc497902438" w:history="1">
+          <w:hyperlink w:anchor="_Toc501018967" w:history="1">
             <w:r>
               <w:rPr>
                 <w:rStyle w:val="Hyperlink"/>
@@ -302,7 +309,7 @@
                 <w:noProof/>
                 <w:webHidden/>
               </w:rPr>
-              <w:instrText xml:space="preserve"> PAGEREF _Toc497902438 \h </w:instrText>
+              <w:instrText xml:space="preserve"> PAGEREF _Toc501018967 \h </w:instrText>
             </w:r>
             <w:r>
               <w:rPr>
@@ -345,7 +352,7 @@
               <w:lang w:eastAsia="nl-NL"/>
             </w:rPr>
           </w:pPr>
-          <w:hyperlink w:anchor="_Toc497902439" w:history="1">
+          <w:hyperlink w:anchor="_Toc501018968" w:history="1">
             <w:r>
               <w:rPr>
                 <w:rStyle w:val="Hyperlink"/>
@@ -372,7 +379,7 @@
                 <w:noProof/>
                 <w:webHidden/>
               </w:rPr>
-              <w:instrText xml:space="preserve"> PAGEREF _Toc497902439 \h </w:instrText>
+              <w:instrText xml:space="preserve"> PAGEREF _Toc501018968 \h </w:instrText>
             </w:r>
             <w:r>
               <w:rPr>
@@ -415,7 +422,7 @@
               <w:lang w:eastAsia="nl-NL"/>
             </w:rPr>
           </w:pPr>
-          <w:hyperlink w:anchor="_Toc497902440" w:history="1">
+          <w:hyperlink w:anchor="_Toc501018969" w:history="1">
             <w:r>
               <w:rPr>
                 <w:rStyle w:val="Hyperlink"/>
@@ -442,7 +449,7 @@
                 <w:noProof/>
                 <w:webHidden/>
               </w:rPr>
-              <w:instrText xml:space="preserve"> PAGEREF _Toc497902440 \h </w:instrText>
+              <w:instrText xml:space="preserve"> PAGEREF _Toc501018969 \h </w:instrText>
             </w:r>
             <w:r>
               <w:rPr>
@@ -485,7 +492,7 @@
               <w:lang w:eastAsia="nl-NL"/>
             </w:rPr>
           </w:pPr>
-          <w:hyperlink w:anchor="_Toc497902441" w:history="1">
+          <w:hyperlink w:anchor="_Toc501018970" w:history="1">
             <w:r>
               <w:rPr>
                 <w:rStyle w:val="Hyperlink"/>
@@ -512,7 +519,7 @@
                 <w:noProof/>
                 <w:webHidden/>
               </w:rPr>
-              <w:instrText xml:space="preserve"> PAGEREF _Toc497902441 \h </w:instrText>
+              <w:instrText xml:space="preserve"> PAGEREF _Toc501018970 \h </w:instrText>
             </w:r>
             <w:r>
               <w:rPr>
@@ -555,7 +562,7 @@
               <w:lang w:eastAsia="nl-NL"/>
             </w:rPr>
           </w:pPr>
-          <w:hyperlink w:anchor="_Toc497902442" w:history="1">
+          <w:hyperlink w:anchor="_Toc501018971" w:history="1">
             <w:r>
               <w:rPr>
                 <w:rStyle w:val="Hyperlink"/>
@@ -582,7 +589,7 @@
                 <w:noProof/>
                 <w:webHidden/>
               </w:rPr>
-              <w:instrText xml:space="preserve"> PAGEREF _Toc497902442 \h </w:instrText>
+              <w:instrText xml:space="preserve"> PAGEREF _Toc501018971 \h </w:instrText>
             </w:r>
             <w:r>
               <w:rPr>
@@ -625,7 +632,7 @@
               <w:lang w:eastAsia="nl-NL"/>
             </w:rPr>
           </w:pPr>
-          <w:hyperlink w:anchor="_Toc497902443" w:history="1">
+          <w:hyperlink w:anchor="_Toc501018972" w:history="1">
             <w:r>
               <w:rPr>
                 <w:rStyle w:val="Hyperlink"/>
@@ -652,7 +659,7 @@
                 <w:noProof/>
                 <w:webHidden/>
               </w:rPr>
-              <w:instrText xml:space="preserve"> PAGEREF _Toc497902443 \h </w:instrText>
+              <w:instrText xml:space="preserve"> PAGEREF _Toc501018972 \h </w:instrText>
             </w:r>
             <w:r>
               <w:rPr>
@@ -695,7 +702,7 @@
               <w:lang w:eastAsia="nl-NL"/>
             </w:rPr>
           </w:pPr>
-          <w:hyperlink w:anchor="_Toc497902444" w:history="1">
+          <w:hyperlink w:anchor="_Toc501018973" w:history="1">
             <w:r>
               <w:rPr>
                 <w:rStyle w:val="Hyperlink"/>
@@ -722,7 +729,7 @@
                 <w:noProof/>
                 <w:webHidden/>
               </w:rPr>
-              <w:instrText xml:space="preserve"> PAGEREF _Toc497902444 \h </w:instrText>
+              <w:instrText xml:space="preserve"> PAGEREF _Toc501018973 \h </w:instrText>
             </w:r>
             <w:r>
               <w:rPr>
@@ -765,7 +772,7 @@
               <w:lang w:eastAsia="nl-NL"/>
             </w:rPr>
           </w:pPr>
-          <w:hyperlink w:anchor="_Toc497902445" w:history="1">
+          <w:hyperlink w:anchor="_Toc501018974" w:history="1">
             <w:r>
               <w:rPr>
                 <w:rStyle w:val="Hyperlink"/>
@@ -792,7 +799,7 @@
                 <w:noProof/>
                 <w:webHidden/>
               </w:rPr>
-              <w:instrText xml:space="preserve"> PAGEREF _Toc497902445 \h </w:instrText>
+              <w:instrText xml:space="preserve"> PAGEREF _Toc501018974 \h </w:instrText>
             </w:r>
             <w:r>
               <w:rPr>
@@ -835,7 +842,7 @@
               <w:lang w:eastAsia="nl-NL"/>
             </w:rPr>
           </w:pPr>
-          <w:hyperlink w:anchor="_Toc497902446" w:history="1">
+          <w:hyperlink w:anchor="_Toc501018975" w:history="1">
             <w:r>
               <w:rPr>
                 <w:rStyle w:val="Hyperlink"/>
@@ -862,7 +869,7 @@
                 <w:noProof/>
                 <w:webHidden/>
               </w:rPr>
-              <w:instrText xml:space="preserve"> PAGEREF _Toc497902446 \h </w:instrText>
+              <w:instrText xml:space="preserve"> PAGEREF _Toc501018975 \h </w:instrText>
             </w:r>
             <w:r>
               <w:rPr>
@@ -905,7 +912,7 @@
               <w:lang w:eastAsia="nl-NL"/>
             </w:rPr>
           </w:pPr>
-          <w:hyperlink w:anchor="_Toc497902447" w:history="1">
+          <w:hyperlink w:anchor="_Toc501018976" w:history="1">
             <w:r>
               <w:rPr>
                 <w:rStyle w:val="Hyperlink"/>
@@ -932,7 +939,7 @@
                 <w:noProof/>
                 <w:webHidden/>
               </w:rPr>
-              <w:instrText xml:space="preserve"> PAGEREF _Toc497902447 \h </w:instrText>
+              <w:instrText xml:space="preserve"> PAGEREF _Toc501018976 \h </w:instrText>
             </w:r>
             <w:r>
               <w:rPr>
@@ -975,7 +982,7 @@
               <w:lang w:eastAsia="nl-NL"/>
             </w:rPr>
           </w:pPr>
-          <w:hyperlink w:anchor="_Toc497902448" w:history="1">
+          <w:hyperlink w:anchor="_Toc501018977" w:history="1">
             <w:r>
               <w:rPr>
                 <w:rStyle w:val="Hyperlink"/>
@@ -1002,7 +1009,7 @@
                 <w:noProof/>
                 <w:webHidden/>
               </w:rPr>
-              <w:instrText xml:space="preserve"> PAGEREF _Toc497902448 \h </w:instrText>
+              <w:instrText xml:space="preserve"> PAGEREF _Toc501018977 \h </w:instrText>
             </w:r>
             <w:r>
               <w:rPr>
@@ -1045,7 +1052,7 @@
               <w:lang w:eastAsia="nl-NL"/>
             </w:rPr>
           </w:pPr>
-          <w:hyperlink w:anchor="_Toc497902449" w:history="1">
+          <w:hyperlink w:anchor="_Toc501018978" w:history="1">
             <w:r>
               <w:rPr>
                 <w:rStyle w:val="Hyperlink"/>
@@ -1072,7 +1079,7 @@
                 <w:noProof/>
                 <w:webHidden/>
               </w:rPr>
-              <w:instrText xml:space="preserve"> PAGEREF _Toc497902449 \h </w:instrText>
+              <w:instrText xml:space="preserve"> PAGEREF _Toc501018978 \h </w:instrText>
             </w:r>
             <w:r>
               <w:rPr>
@@ -1115,13 +1122,13 @@
               <w:lang w:eastAsia="nl-NL"/>
             </w:rPr>
           </w:pPr>
-          <w:hyperlink w:anchor="_Toc497902450" w:history="1">
+          <w:hyperlink w:anchor="_Toc501018979" w:history="1">
             <w:r>
               <w:rPr>
                 <w:rStyle w:val="Hyperlink"/>
                 <w:noProof/>
               </w:rPr>
-              <w:t>4. Bijlage</w:t>
+              <w:t>Bibliografie</w:t>
             </w:r>
             <w:r>
               <w:rPr>
@@ -1142,7 +1149,7 @@
                 <w:noProof/>
                 <w:webHidden/>
               </w:rPr>
-              <w:instrText xml:space="preserve"> PAGEREF _Toc497902450 \h </w:instrText>
+              <w:instrText xml:space="preserve"> PAGEREF _Toc501018979 \h </w:instrText>
             </w:r>
             <w:r>
               <w:rPr>
@@ -1163,6 +1170,76 @@
                 <w:webHidden/>
               </w:rPr>
               <w:t>7</w:t>
+            </w:r>
+            <w:r>
+              <w:rPr>
+                <w:noProof/>
+                <w:webHidden/>
+              </w:rPr>
+              <w:fldChar w:fldCharType="end"/>
+            </w:r>
+          </w:hyperlink>
+        </w:p>
+        <w:p>
+          <w:pPr>
+            <w:pStyle w:val="Inhopg1"/>
+            <w:tabs>
+              <w:tab w:val="right" w:leader="dot" w:pos="9062"/>
+            </w:tabs>
+            <w:rPr>
+              <w:rFonts w:eastAsiaTheme="minorEastAsia"/>
+              <w:noProof/>
+              <w:lang w:eastAsia="nl-NL"/>
+            </w:rPr>
+          </w:pPr>
+          <w:hyperlink w:anchor="_Toc501018980" w:history="1">
+            <w:r>
+              <w:rPr>
+                <w:rStyle w:val="Hyperlink"/>
+                <w:noProof/>
+              </w:rPr>
+              <w:t>Bijlage</w:t>
+            </w:r>
+            <w:r>
+              <w:rPr>
+                <w:noProof/>
+                <w:webHidden/>
+              </w:rPr>
+              <w:tab/>
+            </w:r>
+            <w:r>
+              <w:rPr>
+                <w:noProof/>
+                <w:webHidden/>
+              </w:rPr>
+              <w:fldChar w:fldCharType="begin"/>
+            </w:r>
+            <w:r>
+              <w:rPr>
+                <w:noProof/>
+                <w:webHidden/>
+              </w:rPr>
+              <w:instrText xml:space="preserve"> PAGEREF _Toc501018980 \h </w:instrText>
+            </w:r>
+            <w:r>
+              <w:rPr>
+                <w:noProof/>
+                <w:webHidden/>
+              </w:rPr>
+            </w:r>
+            <w:r>
+              <w:rPr>
+                <w:noProof/>
+                <w:webHidden/>
+              </w:rPr>
+              <w:fldChar w:fldCharType="separate"/>
+            </w:r>
+            <w:r>
+              <w:rPr>
+                <w:noProof/>
+                <w:webHidden/>
+              </w:rPr>
+              <w:t>8</w:t>
             </w:r>
             <w:r>
               <w:rPr>
@@ -1194,7 +1271,7 @@
       <w:pPr>
         <w:pStyle w:val="Kop1"/>
       </w:pPr>
-      <w:bookmarkStart w:id="1" w:name="_Toc497902438"/>
+      <w:bookmarkStart w:id="0" w:name="_Toc501018967"/>
       <w:r>
         <w:lastRenderedPageBreak/>
         <w:t>1.</w:t>
@@ -1202,17 +1279,17 @@
       <w:r>
         <w:t xml:space="preserve"> Inleiding</w:t>
       </w:r>
+      <w:bookmarkEnd w:id="0"/>
+    </w:p>
+    <w:p>
+      <w:pPr>
+        <w:pStyle w:val="Kop2"/>
+      </w:pPr>
+      <w:bookmarkStart w:id="1" w:name="_Toc501018968"/>
+      <w:r>
+        <w:t>1.2 De opdracht</w:t>
+      </w:r>
       <w:bookmarkEnd w:id="1"/>
-    </w:p>
-    <w:p>
-      <w:pPr>
-        <w:pStyle w:val="Kop2"/>
-      </w:pPr>
-      <w:bookmarkStart w:id="2" w:name="_Toc497902439"/>
-      <w:r>
-        <w:t>1.2 De opdracht</w:t>
-      </w:r>
-      <w:bookmarkEnd w:id="2"/>
     </w:p>
     <w:p/>
     <w:p/>
@@ -1222,11 +1299,11 @@
       <w:pPr>
         <w:pStyle w:val="Kop2"/>
       </w:pPr>
-      <w:bookmarkStart w:id="3" w:name="_Toc497902440"/>
+      <w:bookmarkStart w:id="2" w:name="_Toc501018969"/>
       <w:r>
         <w:t>1.3 Doelstelling</w:t>
       </w:r>
-      <w:bookmarkEnd w:id="3"/>
+      <w:bookmarkEnd w:id="2"/>
     </w:p>
     <w:p/>
     <w:p/>
@@ -1236,11 +1313,11 @@
       <w:pPr>
         <w:pStyle w:val="Kop2"/>
       </w:pPr>
-      <w:bookmarkStart w:id="4" w:name="_Toc497902441"/>
+      <w:bookmarkStart w:id="3" w:name="_Toc501018970"/>
       <w:r>
         <w:t>1.4 Structuurbeschrijving</w:t>
       </w:r>
-      <w:bookmarkEnd w:id="4"/>
+      <w:bookmarkEnd w:id="3"/>
     </w:p>
     <w:p/>
     <w:p/>
@@ -1264,47 +1341,55 @@
       <w:pPr>
         <w:pStyle w:val="Kop1"/>
       </w:pPr>
-      <w:bookmarkStart w:id="5" w:name="_Toc497902442"/>
+      <w:bookmarkStart w:id="4" w:name="_Toc501018971"/>
       <w:r>
         <w:lastRenderedPageBreak/>
         <w:t>2. Kern</w:t>
       </w:r>
+      <w:bookmarkEnd w:id="4"/>
+    </w:p>
+    <w:p>
+      <w:pPr>
+        <w:pStyle w:val="Kop2"/>
+      </w:pPr>
+      <w:bookmarkStart w:id="5" w:name="_Toc501018972"/>
+      <w:r>
+        <w:t>2.1 Motivatie keuze webwinkel</w:t>
+      </w:r>
       <w:bookmarkEnd w:id="5"/>
     </w:p>
     <w:p>
-      <w:pPr>
-        <w:pStyle w:val="Kop2"/>
-      </w:pPr>
-      <w:bookmarkStart w:id="6" w:name="_Toc497902443"/>
-      <w:r>
-        <w:t>2.1 Motivatie keuze webwinkel</w:t>
-      </w:r>
+      <w:r>
+        <w:rPr>
+          <w:sz w:val="24"/>
+          <w:szCs w:val="24"/>
+        </w:rPr>
+        <w:t>Wij hebben gekozen voor</w:t>
+      </w:r>
+      <w:r>
+        <w:rPr>
+          <w:sz w:val="24"/>
+          <w:szCs w:val="24"/>
+        </w:rPr>
+        <w:t xml:space="preserve"> de webwinkel </w:t>
+      </w:r>
+      <w:r>
+        <w:rPr>
+          <w:sz w:val="24"/>
+          <w:szCs w:val="24"/>
+        </w:rPr>
+        <w:t xml:space="preserve">bol.com. </w:t>
+      </w:r>
+      <w:bookmarkStart w:id="6" w:name="_GoBack"/>
       <w:bookmarkEnd w:id="6"/>
-    </w:p>
-    <w:p>
-      <w:pPr>
-        <w:spacing w:after="0"/>
-        <w:rPr>
-          <w:sz w:val="24"/>
-          <w:szCs w:val="24"/>
-        </w:rPr>
-      </w:pPr>
-      <w:r>
-        <w:rPr>
-          <w:sz w:val="24"/>
-          <w:szCs w:val="24"/>
-        </w:rPr>
-        <w:t>Motivatie voor webwinkel</w:t>
-      </w:r>
     </w:p>
     <w:p/>
     <w:p/>
-    <w:p/>
     <w:p>
       <w:pPr>
         <w:pStyle w:val="Kop2"/>
       </w:pPr>
-      <w:bookmarkStart w:id="7" w:name="_Toc497902444"/>
+      <w:bookmarkStart w:id="7" w:name="_Toc501018973"/>
       <w:r>
         <w:t>2.2 Functionaliteiten webwinkel</w:t>
       </w:r>
@@ -1401,7 +1486,7 @@
       <w:pPr>
         <w:pStyle w:val="Kop2"/>
       </w:pPr>
-      <w:bookmarkStart w:id="8" w:name="_Toc497902445"/>
+      <w:bookmarkStart w:id="8" w:name="_Toc501018974"/>
       <w:r>
         <w:t>2.3 Uiterlijk webwinkel</w:t>
       </w:r>
@@ -1475,7 +1560,7 @@
       <w:pPr>
         <w:pStyle w:val="Kop2"/>
       </w:pPr>
-      <w:bookmarkStart w:id="9" w:name="_Toc497902446"/>
+      <w:bookmarkStart w:id="9" w:name="_Toc501018975"/>
       <w:r>
         <w:t>2.4 Gegevens webwinkel</w:t>
       </w:r>
@@ -1540,7 +1625,7 @@
       <w:pPr>
         <w:pStyle w:val="Kop2"/>
       </w:pPr>
-      <w:bookmarkStart w:id="10" w:name="_Toc497902447"/>
+      <w:bookmarkStart w:id="10" w:name="_Toc501018976"/>
       <w:r>
         <w:t>2.5 Samenhang en consistentie webwinkel</w:t>
       </w:r>
@@ -1576,7 +1661,7 @@
       <w:pPr>
         <w:pStyle w:val="Kop1"/>
       </w:pPr>
-      <w:bookmarkStart w:id="11" w:name="_Toc497902448"/>
+      <w:bookmarkStart w:id="11" w:name="_Toc501018977"/>
       <w:r>
         <w:lastRenderedPageBreak/>
         <w:t>3. Conclusie</w:t>
@@ -1595,7 +1680,7 @@
       <w:pPr>
         <w:pStyle w:val="Kop1"/>
       </w:pPr>
-      <w:bookmarkStart w:id="12" w:name="_Toc497902449"/>
+      <w:bookmarkStart w:id="12" w:name="_Toc501018978"/>
       <w:r>
         <w:lastRenderedPageBreak/>
         <w:t>4</w:t>
@@ -1631,16 +1716,97 @@
         <w:br w:type="page"/>
       </w:r>
     </w:p>
+    <w:bookmarkStart w:id="13" w:name="_Toc501018979" w:displacedByCustomXml="next"/>
+    <w:sdt>
+      <w:sdtPr>
+        <w:id w:val="840054625"/>
+        <w:docPartObj>
+          <w:docPartGallery w:val="Bibliographies"/>
+          <w:docPartUnique/>
+        </w:docPartObj>
+      </w:sdtPr>
+      <w:sdtEndPr>
+        <w:rPr>
+          <w:rFonts w:asciiTheme="minorHAnsi" w:eastAsiaTheme="minorHAnsi" w:hAnsiTheme="minorHAnsi" w:cstheme="minorBidi"/>
+          <w:color w:val="auto"/>
+          <w:sz w:val="22"/>
+          <w:szCs w:val="22"/>
+        </w:rPr>
+      </w:sdtEndPr>
+      <w:sdtContent>
+        <w:p>
+          <w:pPr>
+            <w:pStyle w:val="Kop1"/>
+          </w:pPr>
+          <w:r>
+            <w:t>Bibliografie</w:t>
+          </w:r>
+          <w:bookmarkEnd w:id="13"/>
+        </w:p>
+        <w:sdt>
+          <w:sdtPr>
+            <w:id w:val="111145805"/>
+            <w:bibliography/>
+          </w:sdtPr>
+          <w:sdtContent>
+            <w:p>
+              <w:r>
+                <w:fldChar w:fldCharType="begin"/>
+              </w:r>
+              <w:r>
+                <w:instrText>BIBLIOGRAPHY</w:instrText>
+              </w:r>
+              <w:r>
+                <w:fldChar w:fldCharType="separate"/>
+              </w:r>
+              <w:r>
+                <w:rPr>
+                  <w:b/>
+                  <w:bCs/>
+                  <w:noProof/>
+                </w:rPr>
+                <w:t>Het huidige document heeft geen bronnen.</w:t>
+              </w:r>
+              <w:r>
+                <w:rPr>
+                  <w:b/>
+                  <w:bCs/>
+                </w:rPr>
+                <w:fldChar w:fldCharType="end"/>
+              </w:r>
+            </w:p>
+          </w:sdtContent>
+        </w:sdt>
+      </w:sdtContent>
+    </w:sdt>
     <w:p>
       <w:pPr>
         <w:pStyle w:val="Kop1"/>
       </w:pPr>
-      <w:bookmarkStart w:id="13" w:name="_Toc497902450"/>
+    </w:p>
+    <w:p>
+      <w:pPr>
+        <w:rPr>
+          <w:rFonts w:asciiTheme="majorHAnsi" w:eastAsiaTheme="majorEastAsia" w:hAnsiTheme="majorHAnsi" w:cstheme="majorBidi"/>
+          <w:color w:val="2F5496" w:themeColor="accent1" w:themeShade="BF"/>
+          <w:sz w:val="32"/>
+          <w:szCs w:val="32"/>
+        </w:rPr>
+      </w:pPr>
+      <w:r>
+        <w:br w:type="page"/>
+      </w:r>
+    </w:p>
+    <w:p>
+      <w:pPr>
+        <w:pStyle w:val="Kop1"/>
+      </w:pPr>
+      <w:bookmarkStart w:id="14" w:name="_Toc501018980"/>
       <w:r>
         <w:lastRenderedPageBreak/>
-        <w:t>4. Bijlage</w:t>
-      </w:r>
-      <w:bookmarkEnd w:id="13"/>
+        <w:t>Bijlage</w:t>
+      </w:r>
+      <w:bookmarkEnd w:id="14"/>
       <w:r>
         <w:t xml:space="preserve"> </w:t>
       </w:r>
@@ -1694,6 +1860,7 @@
         <w:docPartUnique/>
       </w:docPartObj>
     </w:sdtPr>
+    <w:sdtEndPr/>
     <w:sdtContent>
       <w:p>
         <w:pPr>
@@ -1713,7 +1880,7 @@
           <w:rPr>
             <w:noProof/>
           </w:rPr>
-          <w:t>7</w:t>
+          <w:t>4</w:t>
         </w:r>
         <w:r>
           <w:fldChar w:fldCharType="end"/>
@@ -2393,6 +2560,7 @@
     <w:lsdException w:name="HTML Sample" w:semiHidden="1" w:unhideWhenUsed="1"/>
     <w:lsdException w:name="HTML Typewriter" w:semiHidden="1" w:unhideWhenUsed="1"/>
     <w:lsdException w:name="HTML Variable" w:semiHidden="1" w:unhideWhenUsed="1"/>
+    <w:lsdException w:name="Normal Table" w:semiHidden="1" w:unhideWhenUsed="1"/>
     <w:lsdException w:name="annotation subject" w:semiHidden="1" w:unhideWhenUsed="1"/>
     <w:lsdException w:name="No List" w:semiHidden="1" w:unhideWhenUsed="1"/>
     <w:lsdException w:name="Outline List 1" w:semiHidden="1" w:unhideWhenUsed="1"/>
@@ -2439,8 +2607,10 @@
     <w:lsdException w:name="Table Subtle 2" w:semiHidden="1" w:unhideWhenUsed="1"/>
     <w:lsdException w:name="Table Web 1" w:semiHidden="1" w:unhideWhenUsed="1"/>
     <w:lsdException w:name="Table Web 2" w:semiHidden="1" w:unhideWhenUsed="1"/>
+    <w:lsdException w:name="Table Web 3" w:semiHidden="1" w:unhideWhenUsed="1"/>
     <w:lsdException w:name="Balloon Text" w:semiHidden="1" w:unhideWhenUsed="1"/>
     <w:lsdException w:name="Table Grid" w:uiPriority="39"/>
+    <w:lsdException w:name="Table Theme" w:semiHidden="1" w:unhideWhenUsed="1"/>
     <w:lsdException w:name="Placeholder Text" w:semiHidden="1"/>
     <w:lsdException w:name="No Spacing" w:uiPriority="1" w:qFormat="1"/>
     <w:lsdException w:name="Light Shading" w:uiPriority="60"/>
@@ -3177,7 +3347,7 @@
 </file>
 
 <file path=customXml/itemProps1.xml><?xml version="1.0" encoding="utf-8"?>
-<ds:datastoreItem xmlns:ds="http://schemas.openxmlformats.org/officeDocument/2006/customXml" ds:itemID="{F32734D2-3771-4996-B2FB-AF24658E61AD}">
+<ds:datastoreItem xmlns:ds="http://schemas.openxmlformats.org/officeDocument/2006/customXml" ds:itemID="{DC481CB1-519E-4563-9EB3-7A16E42E7E09}">
   <ds:schemaRefs>
     <ds:schemaRef ds:uri="http://schemas.openxmlformats.org/officeDocument/2006/bibliography"/>
   </ds:schemaRefs>

</xml_diff>

<commit_message>
Update indeling en vulling eindverslag!
</commit_message>
<xml_diff>
--- a/Eindverslag/Eindverslag PVRE.docx
+++ b/Eindverslag/Eindverslag PVRE.docx
@@ -1291,10 +1291,32 @@
       </w:r>
       <w:bookmarkEnd w:id="1"/>
     </w:p>
+    <w:p>
+      <w:r>
+        <w:t xml:space="preserve">Intro bol.com </w:t>
+      </w:r>
+    </w:p>
+    <w:p>
+      <w:r>
+        <w:t xml:space="preserve">Uitleg wat </w:t>
+      </w:r>
+      <w:proofErr w:type="spellStart"/>
+      <w:r>
+        <w:t>reversed</w:t>
+      </w:r>
+      <w:proofErr w:type="spellEnd"/>
+      <w:r>
+        <w:t xml:space="preserve"> engineering </w:t>
+      </w:r>
+      <w:r>
+        <w:t xml:space="preserve">is en waarvoor gebruikt wordt </w:t>
+      </w:r>
+    </w:p>
     <w:p/>
     <w:p/>
     <w:p/>
     <w:p/>
+    <w:p/>
     <w:p>
       <w:pPr>
         <w:pStyle w:val="Kop2"/>
@@ -1304,6 +1326,11 @@
         <w:t>1.3 Doelstelling</w:t>
       </w:r>
       <w:bookmarkEnd w:id="2"/>
+    </w:p>
+    <w:p>
+      <w:r>
+        <w:t xml:space="preserve">Onze doelstelling is….. of onze hoofdvraag is….. </w:t>
+      </w:r>
     </w:p>
     <w:p/>
     <w:p/>
@@ -1319,6 +1346,11 @@
       </w:r>
       <w:bookmarkEnd w:id="3"/>
     </w:p>
+    <w:p>
+      <w:r>
+        <w:t xml:space="preserve">Uitleg hoofdstukken </w:t>
+      </w:r>
+    </w:p>
     <w:p/>
     <w:p/>
     <w:p/>
@@ -1359,6 +1391,12 @@
       <w:bookmarkEnd w:id="5"/>
     </w:p>
     <w:p>
+      <w:pPr>
+        <w:rPr>
+          <w:sz w:val="24"/>
+          <w:szCs w:val="24"/>
+        </w:rPr>
+      </w:pPr>
       <w:r>
         <w:rPr>
           <w:sz w:val="24"/>
@@ -1380,8 +1418,16 @@
         </w:rPr>
         <w:t xml:space="preserve">bol.com. </w:t>
       </w:r>
-      <w:bookmarkStart w:id="6" w:name="_GoBack"/>
-      <w:bookmarkEnd w:id="6"/>
+    </w:p>
+    <w:p>
+      <w:r>
+        <w:t xml:space="preserve">Bol.com voldoet aan alle eisen. Waarom bol.com? waarom vinden wij deze website leuk? Etc. </w:t>
+      </w:r>
+    </w:p>
+    <w:p>
+      <w:r>
+        <w:t xml:space="preserve">Persoonlijke motivatie en motivatie aan de hand van de eisen. </w:t>
+      </w:r>
     </w:p>
     <w:p/>
     <w:p/>
@@ -1389,10 +1435,114 @@
       <w:pPr>
         <w:pStyle w:val="Kop2"/>
       </w:pPr>
-      <w:bookmarkStart w:id="7" w:name="_Toc501018973"/>
+      <w:bookmarkStart w:id="6" w:name="_Toc501018973"/>
       <w:r>
         <w:t>2.2 Functionaliteiten webwinkel</w:t>
       </w:r>
+      <w:bookmarkEnd w:id="6"/>
+      <w:r>
+        <w:t xml:space="preserve"> </w:t>
+      </w:r>
+    </w:p>
+    <w:p>
+      <w:pPr>
+        <w:spacing w:after="0"/>
+        <w:rPr>
+          <w:sz w:val="24"/>
+          <w:szCs w:val="24"/>
+        </w:rPr>
+      </w:pPr>
+      <w:r>
+        <w:rPr>
+          <w:sz w:val="24"/>
+          <w:szCs w:val="24"/>
+        </w:rPr>
+        <w:t xml:space="preserve">Functionaliteiten door middel van </w:t>
+      </w:r>
+      <w:proofErr w:type="spellStart"/>
+      <w:r>
+        <w:rPr>
+          <w:sz w:val="24"/>
+          <w:szCs w:val="24"/>
+        </w:rPr>
+        <w:t>use</w:t>
+      </w:r>
+      <w:proofErr w:type="spellEnd"/>
+      <w:r>
+        <w:rPr>
+          <w:sz w:val="24"/>
+          <w:szCs w:val="24"/>
+        </w:rPr>
+        <w:t xml:space="preserve"> case diagrammen, </w:t>
+      </w:r>
+      <w:proofErr w:type="spellStart"/>
+      <w:r>
+        <w:rPr>
+          <w:sz w:val="24"/>
+          <w:szCs w:val="24"/>
+        </w:rPr>
+        <w:t>use</w:t>
+      </w:r>
+      <w:proofErr w:type="spellEnd"/>
+      <w:r>
+        <w:rPr>
+          <w:sz w:val="24"/>
+          <w:szCs w:val="24"/>
+        </w:rPr>
+        <w:t xml:space="preserve"> case specificaties en scenario’s.</w:t>
+      </w:r>
+    </w:p>
+    <w:p>
+      <w:pPr>
+        <w:spacing w:after="0"/>
+        <w:rPr>
+          <w:sz w:val="24"/>
+          <w:szCs w:val="24"/>
+        </w:rPr>
+      </w:pPr>
+      <w:r>
+        <w:rPr>
+          <w:sz w:val="24"/>
+          <w:szCs w:val="24"/>
+        </w:rPr>
+        <w:t xml:space="preserve">Definitie? </w:t>
+      </w:r>
+    </w:p>
+    <w:p>
+      <w:pPr>
+        <w:spacing w:after="0"/>
+        <w:rPr>
+          <w:sz w:val="24"/>
+          <w:szCs w:val="24"/>
+        </w:rPr>
+      </w:pPr>
+    </w:p>
+    <w:p>
+      <w:pPr>
+        <w:spacing w:after="0"/>
+        <w:rPr>
+          <w:sz w:val="24"/>
+          <w:szCs w:val="24"/>
+        </w:rPr>
+      </w:pPr>
+    </w:p>
+    <w:p>
+      <w:pPr>
+        <w:spacing w:after="0"/>
+        <w:rPr>
+          <w:sz w:val="24"/>
+          <w:szCs w:val="24"/>
+        </w:rPr>
+      </w:pPr>
+    </w:p>
+    <w:p>
+      <w:pPr>
+        <w:pStyle w:val="Kop2"/>
+      </w:pPr>
+      <w:bookmarkStart w:id="7" w:name="_Toc501018974"/>
+      <w:r>
+        <w:t>2.3 Uiterlijk webwinkel</w:t>
+      </w:r>
       <w:bookmarkEnd w:id="7"/>
       <w:r>
         <w:t xml:space="preserve"> </w:t>
@@ -1411,7 +1561,7 @@
           <w:sz w:val="24"/>
           <w:szCs w:val="24"/>
         </w:rPr>
-        <w:t xml:space="preserve">Functionaliteiten door middel van </w:t>
+        <w:t xml:space="preserve">Het uiterlijk van de webwinkels door middel van </w:t>
       </w:r>
       <w:proofErr w:type="spellStart"/>
       <w:r>
@@ -1419,23 +1569,106 @@
           <w:sz w:val="24"/>
           <w:szCs w:val="24"/>
         </w:rPr>
-        <w:t>use</w:t>
+        <w:t>wireframes</w:t>
       </w:r>
       <w:proofErr w:type="spellEnd"/>
-      <w:r>
-        <w:rPr>
-          <w:sz w:val="24"/>
-          <w:szCs w:val="24"/>
-        </w:rPr>
-        <w:t xml:space="preserve"> case diagrammen, </w:t>
-      </w:r>
+    </w:p>
+    <w:p>
+      <w:pPr>
+        <w:spacing w:after="0"/>
+        <w:rPr>
+          <w:sz w:val="24"/>
+          <w:szCs w:val="24"/>
+        </w:rPr>
+      </w:pPr>
+      <w:r>
+        <w:rPr>
+          <w:sz w:val="24"/>
+          <w:szCs w:val="24"/>
+        </w:rPr>
+        <w:t xml:space="preserve">Definitie? Functie? Waarvoor gaan wij het gebruiken en uitleg figuren. Tekst en uitleg boven figuur en niet eronder!! </w:t>
+      </w:r>
+    </w:p>
+    <w:p>
+      <w:pPr>
+        <w:spacing w:after="0"/>
+        <w:rPr>
+          <w:sz w:val="24"/>
+          <w:szCs w:val="24"/>
+        </w:rPr>
+      </w:pPr>
+    </w:p>
+    <w:p>
+      <w:pPr>
+        <w:spacing w:after="0"/>
+        <w:rPr>
+          <w:sz w:val="24"/>
+          <w:szCs w:val="24"/>
+        </w:rPr>
+      </w:pPr>
+    </w:p>
+    <w:p>
+      <w:pPr>
+        <w:spacing w:after="0"/>
+        <w:rPr>
+          <w:sz w:val="24"/>
+          <w:szCs w:val="24"/>
+        </w:rPr>
+      </w:pPr>
+    </w:p>
+    <w:p>
+      <w:pPr>
+        <w:pStyle w:val="Kop2"/>
+      </w:pPr>
+      <w:bookmarkStart w:id="8" w:name="_Toc501018975"/>
+      <w:r>
+        <w:t>2.4 Gegevens webwinkel</w:t>
+      </w:r>
+      <w:bookmarkEnd w:id="8"/>
+      <w:r>
+        <w:t xml:space="preserve"> </w:t>
+      </w:r>
+    </w:p>
+    <w:p>
+      <w:pPr>
+        <w:spacing w:after="0"/>
+        <w:rPr>
+          <w:sz w:val="24"/>
+          <w:szCs w:val="24"/>
+        </w:rPr>
+      </w:pPr>
+      <w:r>
+        <w:rPr>
+          <w:sz w:val="24"/>
+          <w:szCs w:val="24"/>
+        </w:rPr>
+        <w:t>De gegevens van de webwinkel in een ERD</w:t>
+      </w:r>
+    </w:p>
+    <w:p>
+      <w:pPr>
+        <w:spacing w:after="0"/>
+        <w:rPr>
+          <w:sz w:val="24"/>
+          <w:szCs w:val="24"/>
+        </w:rPr>
+      </w:pPr>
+    </w:p>
+    <w:p>
+      <w:pPr>
+        <w:spacing w:after="0"/>
+        <w:rPr>
+          <w:sz w:val="24"/>
+          <w:szCs w:val="24"/>
+        </w:rPr>
+      </w:pPr>
       <w:proofErr w:type="spellStart"/>
       <w:r>
         <w:rPr>
           <w:sz w:val="24"/>
           <w:szCs w:val="24"/>
         </w:rPr>
-        <w:t>use</w:t>
+        <w:t>Defintie</w:t>
       </w:r>
       <w:proofErr w:type="spellEnd"/>
       <w:r>
@@ -1443,165 +1676,17 @@
           <w:sz w:val="24"/>
           <w:szCs w:val="24"/>
         </w:rPr>
-        <w:t xml:space="preserve"> case specificaties en scenario’s.</w:t>
-      </w:r>
-    </w:p>
-    <w:p>
-      <w:pPr>
-        <w:spacing w:after="0"/>
-        <w:rPr>
-          <w:sz w:val="24"/>
-          <w:szCs w:val="24"/>
-        </w:rPr>
-      </w:pPr>
-    </w:p>
-    <w:p>
-      <w:pPr>
-        <w:spacing w:after="0"/>
-        <w:rPr>
-          <w:sz w:val="24"/>
-          <w:szCs w:val="24"/>
-        </w:rPr>
-      </w:pPr>
-    </w:p>
-    <w:p>
-      <w:pPr>
-        <w:spacing w:after="0"/>
-        <w:rPr>
-          <w:sz w:val="24"/>
-          <w:szCs w:val="24"/>
-        </w:rPr>
-      </w:pPr>
-    </w:p>
-    <w:p>
-      <w:pPr>
-        <w:spacing w:after="0"/>
-        <w:rPr>
-          <w:sz w:val="24"/>
-          <w:szCs w:val="24"/>
-        </w:rPr>
-      </w:pPr>
-    </w:p>
-    <w:p>
-      <w:pPr>
-        <w:pStyle w:val="Kop2"/>
-      </w:pPr>
-      <w:bookmarkStart w:id="8" w:name="_Toc501018974"/>
-      <w:r>
-        <w:t>2.3 Uiterlijk webwinkel</w:t>
-      </w:r>
-      <w:bookmarkEnd w:id="8"/>
-      <w:r>
-        <w:t xml:space="preserve"> </w:t>
-      </w:r>
-    </w:p>
-    <w:p>
-      <w:pPr>
-        <w:spacing w:after="0"/>
-        <w:rPr>
-          <w:sz w:val="24"/>
-          <w:szCs w:val="24"/>
-        </w:rPr>
-      </w:pPr>
-      <w:r>
-        <w:rPr>
-          <w:sz w:val="24"/>
-          <w:szCs w:val="24"/>
-        </w:rPr>
-        <w:t xml:space="preserve">Het uiterlijk van de webwinkels door middel van </w:t>
-      </w:r>
-      <w:proofErr w:type="spellStart"/>
-      <w:r>
-        <w:rPr>
-          <w:sz w:val="24"/>
-          <w:szCs w:val="24"/>
-        </w:rPr>
-        <w:t>wireframes</w:t>
-      </w:r>
-      <w:proofErr w:type="spellEnd"/>
-    </w:p>
-    <w:p>
-      <w:pPr>
-        <w:spacing w:after="0"/>
-        <w:rPr>
-          <w:sz w:val="24"/>
-          <w:szCs w:val="24"/>
-        </w:rPr>
-      </w:pPr>
-    </w:p>
-    <w:p>
-      <w:pPr>
-        <w:spacing w:after="0"/>
-        <w:rPr>
-          <w:sz w:val="24"/>
-          <w:szCs w:val="24"/>
-        </w:rPr>
-      </w:pPr>
-    </w:p>
-    <w:p>
-      <w:pPr>
-        <w:spacing w:after="0"/>
-        <w:rPr>
-          <w:sz w:val="24"/>
-          <w:szCs w:val="24"/>
-        </w:rPr>
-      </w:pPr>
-    </w:p>
-    <w:p>
-      <w:pPr>
-        <w:spacing w:after="0"/>
-        <w:rPr>
-          <w:sz w:val="24"/>
-          <w:szCs w:val="24"/>
-        </w:rPr>
-      </w:pPr>
-    </w:p>
-    <w:p>
-      <w:pPr>
-        <w:pStyle w:val="Kop2"/>
-      </w:pPr>
-      <w:bookmarkStart w:id="9" w:name="_Toc501018975"/>
-      <w:r>
-        <w:t>2.4 Gegevens webwinkel</w:t>
-      </w:r>
+        <w:t xml:space="preserve">? </w:t>
+      </w:r>
+      <w:r>
+        <w:rPr>
+          <w:sz w:val="24"/>
+          <w:szCs w:val="24"/>
+        </w:rPr>
+        <w:t xml:space="preserve">Met BRONNEN! </w:t>
+      </w:r>
+      <w:bookmarkStart w:id="9" w:name="_GoBack"/>
       <w:bookmarkEnd w:id="9"/>
-      <w:r>
-        <w:t xml:space="preserve"> </w:t>
-      </w:r>
-    </w:p>
-    <w:p>
-      <w:pPr>
-        <w:spacing w:after="0"/>
-        <w:rPr>
-          <w:sz w:val="24"/>
-          <w:szCs w:val="24"/>
-        </w:rPr>
-      </w:pPr>
-      <w:r>
-        <w:rPr>
-          <w:sz w:val="24"/>
-          <w:szCs w:val="24"/>
-        </w:rPr>
-        <w:t>De gegevens van de webwinkel in een ERD</w:t>
-      </w:r>
-    </w:p>
-    <w:p>
-      <w:pPr>
-        <w:spacing w:after="0"/>
-        <w:rPr>
-          <w:sz w:val="24"/>
-          <w:szCs w:val="24"/>
-        </w:rPr>
-      </w:pPr>
-    </w:p>
-    <w:p>
-      <w:pPr>
-        <w:spacing w:after="0"/>
-        <w:rPr>
-          <w:sz w:val="24"/>
-          <w:szCs w:val="24"/>
-        </w:rPr>
-      </w:pPr>
     </w:p>
     <w:p>
       <w:pPr>
@@ -1719,20 +1804,19 @@
     <w:bookmarkStart w:id="13" w:name="_Toc501018979" w:displacedByCustomXml="next"/>
     <w:sdt>
       <w:sdtPr>
+        <w:rPr>
+          <w:rFonts w:asciiTheme="minorHAnsi" w:eastAsiaTheme="minorHAnsi" w:hAnsiTheme="minorHAnsi" w:cstheme="minorBidi"/>
+          <w:color w:val="auto"/>
+          <w:sz w:val="22"/>
+          <w:szCs w:val="22"/>
+        </w:rPr>
         <w:id w:val="840054625"/>
         <w:docPartObj>
           <w:docPartGallery w:val="Bibliographies"/>
           <w:docPartUnique/>
         </w:docPartObj>
       </w:sdtPr>
-      <w:sdtEndPr>
-        <w:rPr>
-          <w:rFonts w:asciiTheme="minorHAnsi" w:eastAsiaTheme="minorHAnsi" w:hAnsiTheme="minorHAnsi" w:cstheme="minorBidi"/>
-          <w:color w:val="auto"/>
-          <w:sz w:val="22"/>
-          <w:szCs w:val="22"/>
-        </w:rPr>
-      </w:sdtEndPr>
+      <w:sdtEndPr/>
       <w:sdtContent>
         <w:p>
           <w:pPr>
@@ -1748,6 +1832,7 @@
             <w:id w:val="111145805"/>
             <w:bibliography/>
           </w:sdtPr>
+          <w:sdtEndPr/>
           <w:sdtContent>
             <w:p>
               <w:r>
@@ -1880,7 +1965,7 @@
           <w:rPr>
             <w:noProof/>
           </w:rPr>
-          <w:t>4</w:t>
+          <w:t>8</w:t>
         </w:r>
         <w:r>
           <w:fldChar w:fldCharType="end"/>
@@ -3347,7 +3432,7 @@
 </file>
 
 <file path=customXml/itemProps1.xml><?xml version="1.0" encoding="utf-8"?>
-<ds:datastoreItem xmlns:ds="http://schemas.openxmlformats.org/officeDocument/2006/customXml" ds:itemID="{DC481CB1-519E-4563-9EB3-7A16E42E7E09}">
+<ds:datastoreItem xmlns:ds="http://schemas.openxmlformats.org/officeDocument/2006/customXml" ds:itemID="{33DF4C8D-0AA1-45C5-8096-6AF3F3BFA068}">
   <ds:schemaRefs>
     <ds:schemaRef ds:uri="http://schemas.openxmlformats.org/officeDocument/2006/bibliography"/>
   </ds:schemaRefs>

</xml_diff>

<commit_message>
Inleiding deels gevuld en opbouw aangepast naar feedback docent
</commit_message>
<xml_diff>
--- a/Eindverslag/Eindverslag PVRE.docx
+++ b/Eindverslag/Eindverslag PVRE.docx
@@ -282,7 +282,7 @@
           <w:r>
             <w:fldChar w:fldCharType="separate"/>
           </w:r>
-          <w:hyperlink w:anchor="_Toc501018967" w:history="1">
+          <w:hyperlink w:anchor="_Toc502917487" w:history="1">
             <w:r>
               <w:rPr>
                 <w:rStyle w:val="Hyperlink"/>
@@ -309,217 +309,7 @@
                 <w:noProof/>
                 <w:webHidden/>
               </w:rPr>
-              <w:instrText xml:space="preserve"> PAGEREF _Toc501018967 \h </w:instrText>
-            </w:r>
-            <w:r>
-              <w:rPr>
-                <w:noProof/>
-                <w:webHidden/>
-              </w:rPr>
-            </w:r>
-            <w:r>
-              <w:rPr>
-                <w:noProof/>
-                <w:webHidden/>
-              </w:rPr>
-              <w:fldChar w:fldCharType="separate"/>
-            </w:r>
-            <w:r>
-              <w:rPr>
-                <w:noProof/>
-                <w:webHidden/>
-              </w:rPr>
-              <w:t>3</w:t>
-            </w:r>
-            <w:r>
-              <w:rPr>
-                <w:noProof/>
-                <w:webHidden/>
-              </w:rPr>
-              <w:fldChar w:fldCharType="end"/>
-            </w:r>
-          </w:hyperlink>
-        </w:p>
-        <w:p>
-          <w:pPr>
-            <w:pStyle w:val="Inhopg2"/>
-            <w:tabs>
-              <w:tab w:val="right" w:leader="dot" w:pos="9062"/>
-            </w:tabs>
-            <w:rPr>
-              <w:rFonts w:eastAsiaTheme="minorEastAsia"/>
-              <w:noProof/>
-              <w:lang w:eastAsia="nl-NL"/>
-            </w:rPr>
-          </w:pPr>
-          <w:hyperlink w:anchor="_Toc501018968" w:history="1">
-            <w:r>
-              <w:rPr>
-                <w:rStyle w:val="Hyperlink"/>
-                <w:noProof/>
-              </w:rPr>
-              <w:t>1.2 De opdracht</w:t>
-            </w:r>
-            <w:r>
-              <w:rPr>
-                <w:noProof/>
-                <w:webHidden/>
-              </w:rPr>
-              <w:tab/>
-            </w:r>
-            <w:r>
-              <w:rPr>
-                <w:noProof/>
-                <w:webHidden/>
-              </w:rPr>
-              <w:fldChar w:fldCharType="begin"/>
-            </w:r>
-            <w:r>
-              <w:rPr>
-                <w:noProof/>
-                <w:webHidden/>
-              </w:rPr>
-              <w:instrText xml:space="preserve"> PAGEREF _Toc501018968 \h </w:instrText>
-            </w:r>
-            <w:r>
-              <w:rPr>
-                <w:noProof/>
-                <w:webHidden/>
-              </w:rPr>
-            </w:r>
-            <w:r>
-              <w:rPr>
-                <w:noProof/>
-                <w:webHidden/>
-              </w:rPr>
-              <w:fldChar w:fldCharType="separate"/>
-            </w:r>
-            <w:r>
-              <w:rPr>
-                <w:noProof/>
-                <w:webHidden/>
-              </w:rPr>
-              <w:t>3</w:t>
-            </w:r>
-            <w:r>
-              <w:rPr>
-                <w:noProof/>
-                <w:webHidden/>
-              </w:rPr>
-              <w:fldChar w:fldCharType="end"/>
-            </w:r>
-          </w:hyperlink>
-        </w:p>
-        <w:p>
-          <w:pPr>
-            <w:pStyle w:val="Inhopg2"/>
-            <w:tabs>
-              <w:tab w:val="right" w:leader="dot" w:pos="9062"/>
-            </w:tabs>
-            <w:rPr>
-              <w:rFonts w:eastAsiaTheme="minorEastAsia"/>
-              <w:noProof/>
-              <w:lang w:eastAsia="nl-NL"/>
-            </w:rPr>
-          </w:pPr>
-          <w:hyperlink w:anchor="_Toc501018969" w:history="1">
-            <w:r>
-              <w:rPr>
-                <w:rStyle w:val="Hyperlink"/>
-                <w:noProof/>
-              </w:rPr>
-              <w:t>1.3 Doelstelling</w:t>
-            </w:r>
-            <w:r>
-              <w:rPr>
-                <w:noProof/>
-                <w:webHidden/>
-              </w:rPr>
-              <w:tab/>
-            </w:r>
-            <w:r>
-              <w:rPr>
-                <w:noProof/>
-                <w:webHidden/>
-              </w:rPr>
-              <w:fldChar w:fldCharType="begin"/>
-            </w:r>
-            <w:r>
-              <w:rPr>
-                <w:noProof/>
-                <w:webHidden/>
-              </w:rPr>
-              <w:instrText xml:space="preserve"> PAGEREF _Toc501018969 \h </w:instrText>
-            </w:r>
-            <w:r>
-              <w:rPr>
-                <w:noProof/>
-                <w:webHidden/>
-              </w:rPr>
-            </w:r>
-            <w:r>
-              <w:rPr>
-                <w:noProof/>
-                <w:webHidden/>
-              </w:rPr>
-              <w:fldChar w:fldCharType="separate"/>
-            </w:r>
-            <w:r>
-              <w:rPr>
-                <w:noProof/>
-                <w:webHidden/>
-              </w:rPr>
-              <w:t>3</w:t>
-            </w:r>
-            <w:r>
-              <w:rPr>
-                <w:noProof/>
-                <w:webHidden/>
-              </w:rPr>
-              <w:fldChar w:fldCharType="end"/>
-            </w:r>
-          </w:hyperlink>
-        </w:p>
-        <w:p>
-          <w:pPr>
-            <w:pStyle w:val="Inhopg2"/>
-            <w:tabs>
-              <w:tab w:val="right" w:leader="dot" w:pos="9062"/>
-            </w:tabs>
-            <w:rPr>
-              <w:rFonts w:eastAsiaTheme="minorEastAsia"/>
-              <w:noProof/>
-              <w:lang w:eastAsia="nl-NL"/>
-            </w:rPr>
-          </w:pPr>
-          <w:hyperlink w:anchor="_Toc501018970" w:history="1">
-            <w:r>
-              <w:rPr>
-                <w:rStyle w:val="Hyperlink"/>
-                <w:noProof/>
-              </w:rPr>
-              <w:t>1.4 Structuurbeschrijving</w:t>
-            </w:r>
-            <w:r>
-              <w:rPr>
-                <w:noProof/>
-                <w:webHidden/>
-              </w:rPr>
-              <w:tab/>
-            </w:r>
-            <w:r>
-              <w:rPr>
-                <w:noProof/>
-                <w:webHidden/>
-              </w:rPr>
-              <w:fldChar w:fldCharType="begin"/>
-            </w:r>
-            <w:r>
-              <w:rPr>
-                <w:noProof/>
-                <w:webHidden/>
-              </w:rPr>
-              <w:instrText xml:space="preserve"> PAGEREF _Toc501018970 \h </w:instrText>
+              <w:instrText xml:space="preserve"> PAGEREF _Toc502917487 \h </w:instrText>
             </w:r>
             <w:r>
               <w:rPr>
@@ -562,7 +352,7 @@
               <w:lang w:eastAsia="nl-NL"/>
             </w:rPr>
           </w:pPr>
-          <w:hyperlink w:anchor="_Toc501018971" w:history="1">
+          <w:hyperlink w:anchor="_Toc502917488" w:history="1">
             <w:r>
               <w:rPr>
                 <w:rStyle w:val="Hyperlink"/>
@@ -589,357 +379,7 @@
                 <w:noProof/>
                 <w:webHidden/>
               </w:rPr>
-              <w:instrText xml:space="preserve"> PAGEREF _Toc501018971 \h </w:instrText>
-            </w:r>
-            <w:r>
-              <w:rPr>
-                <w:noProof/>
-                <w:webHidden/>
-              </w:rPr>
-            </w:r>
-            <w:r>
-              <w:rPr>
-                <w:noProof/>
-                <w:webHidden/>
-              </w:rPr>
-              <w:fldChar w:fldCharType="separate"/>
-            </w:r>
-            <w:r>
-              <w:rPr>
-                <w:noProof/>
-                <w:webHidden/>
-              </w:rPr>
-              <w:t>4</w:t>
-            </w:r>
-            <w:r>
-              <w:rPr>
-                <w:noProof/>
-                <w:webHidden/>
-              </w:rPr>
-              <w:fldChar w:fldCharType="end"/>
-            </w:r>
-          </w:hyperlink>
-        </w:p>
-        <w:p>
-          <w:pPr>
-            <w:pStyle w:val="Inhopg2"/>
-            <w:tabs>
-              <w:tab w:val="right" w:leader="dot" w:pos="9062"/>
-            </w:tabs>
-            <w:rPr>
-              <w:rFonts w:eastAsiaTheme="minorEastAsia"/>
-              <w:noProof/>
-              <w:lang w:eastAsia="nl-NL"/>
-            </w:rPr>
-          </w:pPr>
-          <w:hyperlink w:anchor="_Toc501018972" w:history="1">
-            <w:r>
-              <w:rPr>
-                <w:rStyle w:val="Hyperlink"/>
-                <w:noProof/>
-              </w:rPr>
-              <w:t>2.1 Motivatie keuze webwinkel</w:t>
-            </w:r>
-            <w:r>
-              <w:rPr>
-                <w:noProof/>
-                <w:webHidden/>
-              </w:rPr>
-              <w:tab/>
-            </w:r>
-            <w:r>
-              <w:rPr>
-                <w:noProof/>
-                <w:webHidden/>
-              </w:rPr>
-              <w:fldChar w:fldCharType="begin"/>
-            </w:r>
-            <w:r>
-              <w:rPr>
-                <w:noProof/>
-                <w:webHidden/>
-              </w:rPr>
-              <w:instrText xml:space="preserve"> PAGEREF _Toc501018972 \h </w:instrText>
-            </w:r>
-            <w:r>
-              <w:rPr>
-                <w:noProof/>
-                <w:webHidden/>
-              </w:rPr>
-            </w:r>
-            <w:r>
-              <w:rPr>
-                <w:noProof/>
-                <w:webHidden/>
-              </w:rPr>
-              <w:fldChar w:fldCharType="separate"/>
-            </w:r>
-            <w:r>
-              <w:rPr>
-                <w:noProof/>
-                <w:webHidden/>
-              </w:rPr>
-              <w:t>4</w:t>
-            </w:r>
-            <w:r>
-              <w:rPr>
-                <w:noProof/>
-                <w:webHidden/>
-              </w:rPr>
-              <w:fldChar w:fldCharType="end"/>
-            </w:r>
-          </w:hyperlink>
-        </w:p>
-        <w:p>
-          <w:pPr>
-            <w:pStyle w:val="Inhopg2"/>
-            <w:tabs>
-              <w:tab w:val="right" w:leader="dot" w:pos="9062"/>
-            </w:tabs>
-            <w:rPr>
-              <w:rFonts w:eastAsiaTheme="minorEastAsia"/>
-              <w:noProof/>
-              <w:lang w:eastAsia="nl-NL"/>
-            </w:rPr>
-          </w:pPr>
-          <w:hyperlink w:anchor="_Toc501018973" w:history="1">
-            <w:r>
-              <w:rPr>
-                <w:rStyle w:val="Hyperlink"/>
-                <w:noProof/>
-              </w:rPr>
-              <w:t>2.2 Functionaliteiten webwinkel</w:t>
-            </w:r>
-            <w:r>
-              <w:rPr>
-                <w:noProof/>
-                <w:webHidden/>
-              </w:rPr>
-              <w:tab/>
-            </w:r>
-            <w:r>
-              <w:rPr>
-                <w:noProof/>
-                <w:webHidden/>
-              </w:rPr>
-              <w:fldChar w:fldCharType="begin"/>
-            </w:r>
-            <w:r>
-              <w:rPr>
-                <w:noProof/>
-                <w:webHidden/>
-              </w:rPr>
-              <w:instrText xml:space="preserve"> PAGEREF _Toc501018973 \h </w:instrText>
-            </w:r>
-            <w:r>
-              <w:rPr>
-                <w:noProof/>
-                <w:webHidden/>
-              </w:rPr>
-            </w:r>
-            <w:r>
-              <w:rPr>
-                <w:noProof/>
-                <w:webHidden/>
-              </w:rPr>
-              <w:fldChar w:fldCharType="separate"/>
-            </w:r>
-            <w:r>
-              <w:rPr>
-                <w:noProof/>
-                <w:webHidden/>
-              </w:rPr>
-              <w:t>4</w:t>
-            </w:r>
-            <w:r>
-              <w:rPr>
-                <w:noProof/>
-                <w:webHidden/>
-              </w:rPr>
-              <w:fldChar w:fldCharType="end"/>
-            </w:r>
-          </w:hyperlink>
-        </w:p>
-        <w:p>
-          <w:pPr>
-            <w:pStyle w:val="Inhopg2"/>
-            <w:tabs>
-              <w:tab w:val="right" w:leader="dot" w:pos="9062"/>
-            </w:tabs>
-            <w:rPr>
-              <w:rFonts w:eastAsiaTheme="minorEastAsia"/>
-              <w:noProof/>
-              <w:lang w:eastAsia="nl-NL"/>
-            </w:rPr>
-          </w:pPr>
-          <w:hyperlink w:anchor="_Toc501018974" w:history="1">
-            <w:r>
-              <w:rPr>
-                <w:rStyle w:val="Hyperlink"/>
-                <w:noProof/>
-              </w:rPr>
-              <w:t>2.3 Uiterlijk webwinkel</w:t>
-            </w:r>
-            <w:r>
-              <w:rPr>
-                <w:noProof/>
-                <w:webHidden/>
-              </w:rPr>
-              <w:tab/>
-            </w:r>
-            <w:r>
-              <w:rPr>
-                <w:noProof/>
-                <w:webHidden/>
-              </w:rPr>
-              <w:fldChar w:fldCharType="begin"/>
-            </w:r>
-            <w:r>
-              <w:rPr>
-                <w:noProof/>
-                <w:webHidden/>
-              </w:rPr>
-              <w:instrText xml:space="preserve"> PAGEREF _Toc501018974 \h </w:instrText>
-            </w:r>
-            <w:r>
-              <w:rPr>
-                <w:noProof/>
-                <w:webHidden/>
-              </w:rPr>
-            </w:r>
-            <w:r>
-              <w:rPr>
-                <w:noProof/>
-                <w:webHidden/>
-              </w:rPr>
-              <w:fldChar w:fldCharType="separate"/>
-            </w:r>
-            <w:r>
-              <w:rPr>
-                <w:noProof/>
-                <w:webHidden/>
-              </w:rPr>
-              <w:t>4</w:t>
-            </w:r>
-            <w:r>
-              <w:rPr>
-                <w:noProof/>
-                <w:webHidden/>
-              </w:rPr>
-              <w:fldChar w:fldCharType="end"/>
-            </w:r>
-          </w:hyperlink>
-        </w:p>
-        <w:p>
-          <w:pPr>
-            <w:pStyle w:val="Inhopg2"/>
-            <w:tabs>
-              <w:tab w:val="right" w:leader="dot" w:pos="9062"/>
-            </w:tabs>
-            <w:rPr>
-              <w:rFonts w:eastAsiaTheme="minorEastAsia"/>
-              <w:noProof/>
-              <w:lang w:eastAsia="nl-NL"/>
-            </w:rPr>
-          </w:pPr>
-          <w:hyperlink w:anchor="_Toc501018975" w:history="1">
-            <w:r>
-              <w:rPr>
-                <w:rStyle w:val="Hyperlink"/>
-                <w:noProof/>
-              </w:rPr>
-              <w:t>2.4 Gegevens webwinkel</w:t>
-            </w:r>
-            <w:r>
-              <w:rPr>
-                <w:noProof/>
-                <w:webHidden/>
-              </w:rPr>
-              <w:tab/>
-            </w:r>
-            <w:r>
-              <w:rPr>
-                <w:noProof/>
-                <w:webHidden/>
-              </w:rPr>
-              <w:fldChar w:fldCharType="begin"/>
-            </w:r>
-            <w:r>
-              <w:rPr>
-                <w:noProof/>
-                <w:webHidden/>
-              </w:rPr>
-              <w:instrText xml:space="preserve"> PAGEREF _Toc501018975 \h </w:instrText>
-            </w:r>
-            <w:r>
-              <w:rPr>
-                <w:noProof/>
-                <w:webHidden/>
-              </w:rPr>
-            </w:r>
-            <w:r>
-              <w:rPr>
-                <w:noProof/>
-                <w:webHidden/>
-              </w:rPr>
-              <w:fldChar w:fldCharType="separate"/>
-            </w:r>
-            <w:r>
-              <w:rPr>
-                <w:noProof/>
-                <w:webHidden/>
-              </w:rPr>
-              <w:t>4</w:t>
-            </w:r>
-            <w:r>
-              <w:rPr>
-                <w:noProof/>
-                <w:webHidden/>
-              </w:rPr>
-              <w:fldChar w:fldCharType="end"/>
-            </w:r>
-          </w:hyperlink>
-        </w:p>
-        <w:p>
-          <w:pPr>
-            <w:pStyle w:val="Inhopg2"/>
-            <w:tabs>
-              <w:tab w:val="right" w:leader="dot" w:pos="9062"/>
-            </w:tabs>
-            <w:rPr>
-              <w:rFonts w:eastAsiaTheme="minorEastAsia"/>
-              <w:noProof/>
-              <w:lang w:eastAsia="nl-NL"/>
-            </w:rPr>
-          </w:pPr>
-          <w:hyperlink w:anchor="_Toc501018976" w:history="1">
-            <w:r>
-              <w:rPr>
-                <w:rStyle w:val="Hyperlink"/>
-                <w:noProof/>
-              </w:rPr>
-              <w:t>2.5 Samenhang en consistentie webwinkel</w:t>
-            </w:r>
-            <w:r>
-              <w:rPr>
-                <w:noProof/>
-                <w:webHidden/>
-              </w:rPr>
-              <w:tab/>
-            </w:r>
-            <w:r>
-              <w:rPr>
-                <w:noProof/>
-                <w:webHidden/>
-              </w:rPr>
-              <w:fldChar w:fldCharType="begin"/>
-            </w:r>
-            <w:r>
-              <w:rPr>
-                <w:noProof/>
-                <w:webHidden/>
-              </w:rPr>
-              <w:instrText xml:space="preserve"> PAGEREF _Toc501018976 \h </w:instrText>
+              <w:instrText xml:space="preserve"> PAGEREF _Toc502917488 \h </w:instrText>
             </w:r>
             <w:r>
               <w:rPr>
@@ -982,7 +422,7 @@
               <w:lang w:eastAsia="nl-NL"/>
             </w:rPr>
           </w:pPr>
-          <w:hyperlink w:anchor="_Toc501018977" w:history="1">
+          <w:hyperlink w:anchor="_Toc502917489" w:history="1">
             <w:r>
               <w:rPr>
                 <w:rStyle w:val="Hyperlink"/>
@@ -1009,7 +449,7 @@
                 <w:noProof/>
                 <w:webHidden/>
               </w:rPr>
-              <w:instrText xml:space="preserve"> PAGEREF _Toc501018977 \h </w:instrText>
+              <w:instrText xml:space="preserve"> PAGEREF _Toc502917489 \h </w:instrText>
             </w:r>
             <w:r>
               <w:rPr>
@@ -1052,7 +492,7 @@
               <w:lang w:eastAsia="nl-NL"/>
             </w:rPr>
           </w:pPr>
-          <w:hyperlink w:anchor="_Toc501018978" w:history="1">
+          <w:hyperlink w:anchor="_Toc502917490" w:history="1">
             <w:r>
               <w:rPr>
                 <w:rStyle w:val="Hyperlink"/>
@@ -1079,7 +519,7 @@
                 <w:noProof/>
                 <w:webHidden/>
               </w:rPr>
-              <w:instrText xml:space="preserve"> PAGEREF _Toc501018978 \h </w:instrText>
+              <w:instrText xml:space="preserve"> PAGEREF _Toc502917490 \h </w:instrText>
             </w:r>
             <w:r>
               <w:rPr>
@@ -1122,7 +562,7 @@
               <w:lang w:eastAsia="nl-NL"/>
             </w:rPr>
           </w:pPr>
-          <w:hyperlink w:anchor="_Toc501018979" w:history="1">
+          <w:hyperlink w:anchor="_Toc502917491" w:history="1">
             <w:r>
               <w:rPr>
                 <w:rStyle w:val="Hyperlink"/>
@@ -1149,7 +589,7 @@
                 <w:noProof/>
                 <w:webHidden/>
               </w:rPr>
-              <w:instrText xml:space="preserve"> PAGEREF _Toc501018979 \h </w:instrText>
+              <w:instrText xml:space="preserve"> PAGEREF _Toc502917491 \h </w:instrText>
             </w:r>
             <w:r>
               <w:rPr>
@@ -1192,7 +632,7 @@
               <w:lang w:eastAsia="nl-NL"/>
             </w:rPr>
           </w:pPr>
-          <w:hyperlink w:anchor="_Toc501018980" w:history="1">
+          <w:hyperlink w:anchor="_Toc502917492" w:history="1">
             <w:r>
               <w:rPr>
                 <w:rStyle w:val="Hyperlink"/>
@@ -1219,7 +659,7 @@
                 <w:noProof/>
                 <w:webHidden/>
               </w:rPr>
-              <w:instrText xml:space="preserve"> PAGEREF _Toc501018980 \h </w:instrText>
+              <w:instrText xml:space="preserve"> PAGEREF _Toc502917492 \h </w:instrText>
             </w:r>
             <w:r>
               <w:rPr>
@@ -1271,7 +711,7 @@
       <w:pPr>
         <w:pStyle w:val="Kop1"/>
       </w:pPr>
-      <w:bookmarkStart w:id="0" w:name="_Toc501018967"/>
+      <w:bookmarkStart w:id="0" w:name="_Toc502917487"/>
       <w:r>
         <w:lastRenderedPageBreak/>
         <w:t>1.</w:t>
@@ -1283,77 +723,276 @@
     </w:p>
     <w:p>
       <w:pPr>
-        <w:pStyle w:val="Kop2"/>
-      </w:pPr>
-      <w:bookmarkStart w:id="1" w:name="_Toc501018968"/>
-      <w:r>
-        <w:t>1.2 De opdracht</w:t>
-      </w:r>
+        <w:rPr>
+          <w:b/>
+        </w:rPr>
+      </w:pPr>
+      <w:r>
+        <w:rPr>
+          <w:b/>
+        </w:rPr>
+        <w:t>De opdracht</w:t>
+      </w:r>
+      <w:r>
+        <w:rPr>
+          <w:b/>
+        </w:rPr>
+        <w:br/>
+      </w:r>
+      <w:r>
+        <w:t xml:space="preserve">Voor het project van Professionele vaardigheden en </w:t>
+      </w:r>
+      <w:proofErr w:type="spellStart"/>
+      <w:r>
+        <w:t>Requirements</w:t>
+      </w:r>
+      <w:proofErr w:type="spellEnd"/>
+      <w:r>
+        <w:t xml:space="preserve"> engineering hebben wij de opdracht gekregen om een webwinkel naar keuze uit elkaar te halen om zo te kunnen laten zien hoe de webwinkel is opgebouwd. We werken hierbij van eind (de webwinkel zoals iedereen het ziet) naar begin (hoe de webwinkel is opgebouwd)</w:t>
+      </w:r>
+      <w:r>
+        <w:t>. Dit wordt reverse engineering genoemd. “</w:t>
+      </w:r>
+      <w:r>
+        <w:t>Reverse</w:t>
+      </w:r>
+      <w:r>
+        <w:t xml:space="preserve"> </w:t>
+      </w:r>
+      <w:r>
+        <w:t>engineering is het onderzoeken van een product (meestal een</w:t>
+      </w:r>
+      <w:r>
+        <w:t xml:space="preserve"> </w:t>
+      </w:r>
+      <w:r>
+        <w:t>stuk</w:t>
+      </w:r>
+      <w:r>
+        <w:t xml:space="preserve"> software</w:t>
+      </w:r>
+      <w:r>
+        <w:t> of</w:t>
+      </w:r>
+      <w:r>
+        <w:t xml:space="preserve"> </w:t>
+      </w:r>
+      <w:r>
+        <w:t>een </w:t>
+      </w:r>
+      <w:r>
+        <w:t>communicatieprotocol</w:t>
+      </w:r>
+      <w:r>
+        <w:t>) om daaruit af te leiden wat de eisen zijn waaraan het product probeert te voldoen, of om de precieze interne werking ervan te achterhalen.</w:t>
+      </w:r>
+      <w:r>
+        <w:t xml:space="preserve">” </w:t>
+      </w:r>
+      <w:sdt>
+        <w:sdtPr>
+          <w:id w:val="-1012605552"/>
+          <w:citation/>
+        </w:sdtPr>
+        <w:sdtContent>
+          <w:r>
+            <w:fldChar w:fldCharType="begin"/>
+          </w:r>
+          <w:r>
+            <w:instrText xml:space="preserve"> CITATION Wik17 \l 1043 </w:instrText>
+          </w:r>
+          <w:r>
+            <w:fldChar w:fldCharType="separate"/>
+          </w:r>
+          <w:r>
+            <w:rPr>
+              <w:noProof/>
+            </w:rPr>
+            <w:t>(Wikipedia, 2017)</w:t>
+          </w:r>
+          <w:r>
+            <w:fldChar w:fldCharType="end"/>
+          </w:r>
+        </w:sdtContent>
+      </w:sdt>
+      <w:r>
+        <w:t xml:space="preserve"> </w:t>
+      </w:r>
+      <w:r>
+        <w:br/>
+        <w:t xml:space="preserve">Wij hebben gekozen voor de webwinkel van bol.com. Bol.com is een van de grootste en bekendste webwinkels van Nederland en mede daarom een interessante webwinkel om ons project op toe te passen. </w:t>
+      </w:r>
+    </w:p>
+    <w:p>
+      <w:bookmarkStart w:id="1" w:name="_GoBack"/>
       <w:bookmarkEnd w:id="1"/>
     </w:p>
-    <w:p>
-      <w:r>
-        <w:t xml:space="preserve">Intro bol.com </w:t>
-      </w:r>
-    </w:p>
-    <w:p>
-      <w:r>
-        <w:t xml:space="preserve">Uitleg wat </w:t>
-      </w:r>
-      <w:proofErr w:type="spellStart"/>
-      <w:r>
-        <w:t>reversed</w:t>
-      </w:r>
-      <w:proofErr w:type="spellEnd"/>
-      <w:r>
-        <w:t xml:space="preserve"> engineering </w:t>
-      </w:r>
-      <w:r>
-        <w:t xml:space="preserve">is en waarvoor gebruikt wordt </w:t>
+    <w:p/>
+    <w:p>
+      <w:pPr>
+        <w:rPr>
+          <w:b/>
+        </w:rPr>
+      </w:pPr>
+      <w:r>
+        <w:rPr>
+          <w:b/>
+        </w:rPr>
+        <w:t>Doelstelling</w:t>
+      </w:r>
+      <w:r>
+        <w:rPr>
+          <w:b/>
+        </w:rPr>
+        <w:br/>
+      </w:r>
+      <w:r>
+        <w:t>Onze doelstelling i</w:t>
+      </w:r>
+      <w:r>
+        <w:t xml:space="preserve">s om </w:t>
+      </w:r>
+    </w:p>
+    <w:p/>
+    <w:p>
+      <w:r>
+        <w:t xml:space="preserve">of onze hoofdvraag is….. </w:t>
       </w:r>
     </w:p>
     <w:p/>
     <w:p/>
     <w:p/>
     <w:p/>
-    <w:p/>
-    <w:p>
-      <w:pPr>
-        <w:pStyle w:val="Kop2"/>
-      </w:pPr>
-      <w:bookmarkStart w:id="2" w:name="_Toc501018969"/>
-      <w:r>
-        <w:t>1.3 Doelstelling</w:t>
-      </w:r>
-      <w:bookmarkEnd w:id="2"/>
-    </w:p>
-    <w:p>
-      <w:r>
-        <w:t xml:space="preserve">Onze doelstelling is….. of onze hoofdvraag is….. </w:t>
+    <w:p>
+      <w:pPr>
+        <w:rPr>
+          <w:b/>
+        </w:rPr>
+      </w:pPr>
+      <w:r>
+        <w:rPr>
+          <w:b/>
+        </w:rPr>
+        <w:t>Structuurbeschrijving</w:t>
+      </w:r>
+      <w:r>
+        <w:rPr>
+          <w:b/>
+        </w:rPr>
+        <w:br/>
+      </w:r>
+      <w:r>
+        <w:t xml:space="preserve">Uitleg hoofdstukken </w:t>
       </w:r>
     </w:p>
     <w:p/>
     <w:p/>
     <w:p/>
+    <w:p>
+      <w:pPr>
+        <w:spacing w:after="0"/>
+        <w:rPr>
+          <w:sz w:val="24"/>
+          <w:szCs w:val="24"/>
+        </w:rPr>
+      </w:pPr>
+    </w:p>
     <w:p/>
     <w:p>
-      <w:pPr>
-        <w:pStyle w:val="Kop2"/>
-      </w:pPr>
-      <w:bookmarkStart w:id="3" w:name="_Toc501018970"/>
-      <w:r>
-        <w:t>1.4 Structuurbeschrijving</w:t>
-      </w:r>
-      <w:bookmarkEnd w:id="3"/>
-    </w:p>
-    <w:p>
-      <w:r>
-        <w:t xml:space="preserve">Uitleg hoofdstukken </w:t>
+      <w:r>
+        <w:br w:type="page"/>
+      </w:r>
+    </w:p>
+    <w:p>
+      <w:pPr>
+        <w:pStyle w:val="Kop1"/>
+      </w:pPr>
+      <w:bookmarkStart w:id="2" w:name="_Toc502917488"/>
+      <w:r>
+        <w:lastRenderedPageBreak/>
+        <w:t>2. Kern</w:t>
+      </w:r>
+      <w:bookmarkEnd w:id="2"/>
+    </w:p>
+    <w:p>
+      <w:pPr>
+        <w:rPr>
+          <w:b/>
+        </w:rPr>
+      </w:pPr>
+      <w:r>
+        <w:rPr>
+          <w:b/>
+        </w:rPr>
+        <w:t>Motivatie keuze webwinkel</w:t>
+      </w:r>
+    </w:p>
+    <w:p>
+      <w:r>
+        <w:t>Wij hebben gekozen voor</w:t>
+      </w:r>
+      <w:r>
+        <w:t xml:space="preserve"> de webwinkel </w:t>
+      </w:r>
+      <w:r>
+        <w:t xml:space="preserve">bol.com. </w:t>
+      </w:r>
+    </w:p>
+    <w:p>
+      <w:r>
+        <w:t xml:space="preserve">Bol.com voldoet aan alle eisen. Waarom bol.com? waarom vinden wij deze website leuk? Etc. </w:t>
+      </w:r>
+    </w:p>
+    <w:p>
+      <w:r>
+        <w:t xml:space="preserve">Persoonlijke motivatie en motivatie aan de hand van de eisen. </w:t>
       </w:r>
     </w:p>
     <w:p/>
     <w:p/>
-    <w:p/>
+    <w:p>
+      <w:pPr>
+        <w:rPr>
+          <w:b/>
+        </w:rPr>
+      </w:pPr>
+      <w:r>
+        <w:rPr>
+          <w:b/>
+        </w:rPr>
+        <w:t xml:space="preserve">Functionaliteiten webwinkel </w:t>
+      </w:r>
+      <w:r>
+        <w:rPr>
+          <w:b/>
+        </w:rPr>
+        <w:br/>
+      </w:r>
+      <w:r>
+        <w:t xml:space="preserve">Functionaliteiten door middel van </w:t>
+      </w:r>
+      <w:proofErr w:type="spellStart"/>
+      <w:r>
+        <w:t>use</w:t>
+      </w:r>
+      <w:proofErr w:type="spellEnd"/>
+      <w:r>
+        <w:t xml:space="preserve"> case diagrammen, </w:t>
+      </w:r>
+      <w:proofErr w:type="spellStart"/>
+      <w:r>
+        <w:t>use</w:t>
+      </w:r>
+      <w:proofErr w:type="spellEnd"/>
+      <w:r>
+        <w:t xml:space="preserve"> case specificaties en scenario’s.</w:t>
+      </w:r>
+    </w:p>
+    <w:p>
+      <w:r>
+        <w:t xml:space="preserve">Definitie? </w:t>
+      </w:r>
+    </w:p>
     <w:p>
       <w:pPr>
         <w:spacing w:after="0"/>
@@ -1363,83 +1002,198 @@
         </w:rPr>
       </w:pPr>
     </w:p>
-    <w:p/>
-    <w:p>
-      <w:r>
-        <w:br w:type="page"/>
-      </w:r>
-    </w:p>
-    <w:p>
-      <w:pPr>
-        <w:pStyle w:val="Kop1"/>
-      </w:pPr>
-      <w:bookmarkStart w:id="4" w:name="_Toc501018971"/>
-      <w:r>
-        <w:lastRenderedPageBreak/>
-        <w:t>2. Kern</w:t>
-      </w:r>
-      <w:bookmarkEnd w:id="4"/>
-    </w:p>
-    <w:p>
-      <w:pPr>
-        <w:pStyle w:val="Kop2"/>
-      </w:pPr>
-      <w:bookmarkStart w:id="5" w:name="_Toc501018972"/>
-      <w:r>
-        <w:t>2.1 Motivatie keuze webwinkel</w:t>
-      </w:r>
-      <w:bookmarkEnd w:id="5"/>
-    </w:p>
-    <w:p>
-      <w:pPr>
+    <w:p>
+      <w:pPr>
+        <w:spacing w:after="0"/>
         <w:rPr>
           <w:sz w:val="24"/>
           <w:szCs w:val="24"/>
         </w:rPr>
       </w:pPr>
-      <w:r>
+    </w:p>
+    <w:p>
+      <w:pPr>
+        <w:spacing w:after="0"/>
         <w:rPr>
           <w:sz w:val="24"/>
           <w:szCs w:val="24"/>
         </w:rPr>
-        <w:t>Wij hebben gekozen voor</w:t>
-      </w:r>
-      <w:r>
+      </w:pPr>
+    </w:p>
+    <w:p>
+      <w:pPr>
+        <w:rPr>
+          <w:b/>
+        </w:rPr>
+      </w:pPr>
+      <w:r>
+        <w:rPr>
+          <w:b/>
+        </w:rPr>
+        <w:t xml:space="preserve">Uiterlijk webwinkel </w:t>
+      </w:r>
+      <w:r>
+        <w:rPr>
+          <w:b/>
+        </w:rPr>
+        <w:br/>
+      </w:r>
+      <w:r>
+        <w:t xml:space="preserve">Het uiterlijk van de webwinkels door middel van </w:t>
+      </w:r>
+      <w:proofErr w:type="spellStart"/>
+      <w:r>
+        <w:t>wireframes</w:t>
+      </w:r>
+      <w:proofErr w:type="spellEnd"/>
+    </w:p>
+    <w:p>
+      <w:r>
+        <w:t xml:space="preserve">Definitie? Functie? Waarvoor gaan wij het gebruiken en uitleg figuren. Tekst en uitleg boven figuur en niet eronder!! </w:t>
+      </w:r>
+    </w:p>
+    <w:p>
+      <w:pPr>
+        <w:spacing w:after="0"/>
         <w:rPr>
           <w:sz w:val="24"/>
           <w:szCs w:val="24"/>
         </w:rPr>
-        <w:t xml:space="preserve"> de webwinkel </w:t>
-      </w:r>
-      <w:r>
+      </w:pPr>
+    </w:p>
+    <w:p>
+      <w:pPr>
+        <w:spacing w:after="0"/>
         <w:rPr>
           <w:sz w:val="24"/>
           <w:szCs w:val="24"/>
         </w:rPr>
-        <w:t xml:space="preserve">bol.com. </w:t>
-      </w:r>
-    </w:p>
-    <w:p>
-      <w:r>
-        <w:t xml:space="preserve">Bol.com voldoet aan alle eisen. Waarom bol.com? waarom vinden wij deze website leuk? Etc. </w:t>
-      </w:r>
-    </w:p>
-    <w:p>
-      <w:r>
-        <w:t xml:space="preserve">Persoonlijke motivatie en motivatie aan de hand van de eisen. </w:t>
+      </w:pPr>
+    </w:p>
+    <w:p>
+      <w:pPr>
+        <w:spacing w:after="0"/>
+        <w:rPr>
+          <w:sz w:val="24"/>
+          <w:szCs w:val="24"/>
+        </w:rPr>
+      </w:pPr>
+    </w:p>
+    <w:p>
+      <w:pPr>
+        <w:rPr>
+          <w:b/>
+        </w:rPr>
+      </w:pPr>
+      <w:r>
+        <w:rPr>
+          <w:b/>
+        </w:rPr>
+        <w:t xml:space="preserve">Gegevens webwinkel </w:t>
+      </w:r>
+      <w:r>
+        <w:rPr>
+          <w:b/>
+        </w:rPr>
+        <w:br/>
+      </w:r>
+      <w:r>
+        <w:t>De gegevens van de webwinkel in een ERD</w:t>
+      </w:r>
+    </w:p>
+    <w:p/>
+    <w:p>
+      <w:proofErr w:type="spellStart"/>
+      <w:r>
+        <w:t>Defintie</w:t>
+      </w:r>
+      <w:proofErr w:type="spellEnd"/>
+      <w:r>
+        <w:t xml:space="preserve">? </w:t>
+      </w:r>
+      <w:r>
+        <w:t xml:space="preserve">Met BRONNEN! </w:t>
+      </w:r>
+    </w:p>
+    <w:p>
+      <w:pPr>
+        <w:spacing w:after="0"/>
+        <w:rPr>
+          <w:sz w:val="24"/>
+          <w:szCs w:val="24"/>
+        </w:rPr>
+      </w:pPr>
+    </w:p>
+    <w:p>
+      <w:pPr>
+        <w:spacing w:after="0"/>
+        <w:rPr>
+          <w:sz w:val="24"/>
+          <w:szCs w:val="24"/>
+        </w:rPr>
+      </w:pPr>
+    </w:p>
+    <w:p>
+      <w:pPr>
+        <w:rPr>
+          <w:b/>
+        </w:rPr>
+      </w:pPr>
+      <w:r>
+        <w:rPr>
+          <w:b/>
+        </w:rPr>
+        <w:t xml:space="preserve">Samenhang en consistentie webwinkel </w:t>
+      </w:r>
+      <w:r>
+        <w:rPr>
+          <w:b/>
+        </w:rPr>
+        <w:br/>
+      </w:r>
+      <w:r>
+        <w:t>Beschrijving van de samenhang en consistentie van eerdere onderdelen.</w:t>
       </w:r>
     </w:p>
     <w:p/>
     <w:p/>
     <w:p>
-      <w:pPr>
-        <w:pStyle w:val="Kop2"/>
-      </w:pPr>
-      <w:bookmarkStart w:id="6" w:name="_Toc501018973"/>
-      <w:r>
-        <w:t>2.2 Functionaliteiten webwinkel</w:t>
-      </w:r>
-      <w:bookmarkEnd w:id="6"/>
+      <w:r>
+        <w:br w:type="page"/>
+      </w:r>
+    </w:p>
+    <w:p>
+      <w:pPr>
+        <w:pStyle w:val="Kop1"/>
+      </w:pPr>
+      <w:bookmarkStart w:id="3" w:name="_Toc502917489"/>
+      <w:r>
+        <w:lastRenderedPageBreak/>
+        <w:t>3. Conclusie</w:t>
+      </w:r>
+      <w:bookmarkEnd w:id="3"/>
+      <w:r>
+        <w:t xml:space="preserve"> </w:t>
+      </w:r>
+    </w:p>
+    <w:p>
+      <w:r>
+        <w:br w:type="page"/>
+      </w:r>
+    </w:p>
+    <w:p>
+      <w:pPr>
+        <w:pStyle w:val="Kop1"/>
+      </w:pPr>
+      <w:bookmarkStart w:id="4" w:name="_Toc502917490"/>
+      <w:r>
+        <w:lastRenderedPageBreak/>
+        <w:t>4</w:t>
+      </w:r>
+      <w:r>
+        <w:t>. Samenvatting</w:t>
+      </w:r>
+      <w:bookmarkEnd w:id="4"/>
       <w:r>
         <w:t xml:space="preserve"> </w:t>
       </w:r>
@@ -1457,282 +1211,7 @@
           <w:sz w:val="24"/>
           <w:szCs w:val="24"/>
         </w:rPr>
-        <w:t xml:space="preserve">Functionaliteiten door middel van </w:t>
-      </w:r>
-      <w:proofErr w:type="spellStart"/>
-      <w:r>
-        <w:rPr>
-          <w:sz w:val="24"/>
-          <w:szCs w:val="24"/>
-        </w:rPr>
-        <w:t>use</w:t>
-      </w:r>
-      <w:proofErr w:type="spellEnd"/>
-      <w:r>
-        <w:rPr>
-          <w:sz w:val="24"/>
-          <w:szCs w:val="24"/>
-        </w:rPr>
-        <w:t xml:space="preserve"> case diagrammen, </w:t>
-      </w:r>
-      <w:proofErr w:type="spellStart"/>
-      <w:r>
-        <w:rPr>
-          <w:sz w:val="24"/>
-          <w:szCs w:val="24"/>
-        </w:rPr>
-        <w:t>use</w:t>
-      </w:r>
-      <w:proofErr w:type="spellEnd"/>
-      <w:r>
-        <w:rPr>
-          <w:sz w:val="24"/>
-          <w:szCs w:val="24"/>
-        </w:rPr>
-        <w:t xml:space="preserve"> case specificaties en scenario’s.</w:t>
-      </w:r>
-    </w:p>
-    <w:p>
-      <w:pPr>
-        <w:spacing w:after="0"/>
-        <w:rPr>
-          <w:sz w:val="24"/>
-          <w:szCs w:val="24"/>
-        </w:rPr>
-      </w:pPr>
-      <w:r>
-        <w:rPr>
-          <w:sz w:val="24"/>
-          <w:szCs w:val="24"/>
-        </w:rPr>
-        <w:t xml:space="preserve">Definitie? </w:t>
-      </w:r>
-    </w:p>
-    <w:p>
-      <w:pPr>
-        <w:spacing w:after="0"/>
-        <w:rPr>
-          <w:sz w:val="24"/>
-          <w:szCs w:val="24"/>
-        </w:rPr>
-      </w:pPr>
-    </w:p>
-    <w:p>
-      <w:pPr>
-        <w:spacing w:after="0"/>
-        <w:rPr>
-          <w:sz w:val="24"/>
-          <w:szCs w:val="24"/>
-        </w:rPr>
-      </w:pPr>
-    </w:p>
-    <w:p>
-      <w:pPr>
-        <w:spacing w:after="0"/>
-        <w:rPr>
-          <w:sz w:val="24"/>
-          <w:szCs w:val="24"/>
-        </w:rPr>
-      </w:pPr>
-    </w:p>
-    <w:p>
-      <w:pPr>
-        <w:pStyle w:val="Kop2"/>
-      </w:pPr>
-      <w:bookmarkStart w:id="7" w:name="_Toc501018974"/>
-      <w:r>
-        <w:t>2.3 Uiterlijk webwinkel</w:t>
-      </w:r>
-      <w:bookmarkEnd w:id="7"/>
-      <w:r>
-        <w:t xml:space="preserve"> </w:t>
-      </w:r>
-    </w:p>
-    <w:p>
-      <w:pPr>
-        <w:spacing w:after="0"/>
-        <w:rPr>
-          <w:sz w:val="24"/>
-          <w:szCs w:val="24"/>
-        </w:rPr>
-      </w:pPr>
-      <w:r>
-        <w:rPr>
-          <w:sz w:val="24"/>
-          <w:szCs w:val="24"/>
-        </w:rPr>
-        <w:t xml:space="preserve">Het uiterlijk van de webwinkels door middel van </w:t>
-      </w:r>
-      <w:proofErr w:type="spellStart"/>
-      <w:r>
-        <w:rPr>
-          <w:sz w:val="24"/>
-          <w:szCs w:val="24"/>
-        </w:rPr>
-        <w:t>wireframes</w:t>
-      </w:r>
-      <w:proofErr w:type="spellEnd"/>
-    </w:p>
-    <w:p>
-      <w:pPr>
-        <w:spacing w:after="0"/>
-        <w:rPr>
-          <w:sz w:val="24"/>
-          <w:szCs w:val="24"/>
-        </w:rPr>
-      </w:pPr>
-      <w:r>
-        <w:rPr>
-          <w:sz w:val="24"/>
-          <w:szCs w:val="24"/>
-        </w:rPr>
-        <w:t xml:space="preserve">Definitie? Functie? Waarvoor gaan wij het gebruiken en uitleg figuren. Tekst en uitleg boven figuur en niet eronder!! </w:t>
-      </w:r>
-    </w:p>
-    <w:p>
-      <w:pPr>
-        <w:spacing w:after="0"/>
-        <w:rPr>
-          <w:sz w:val="24"/>
-          <w:szCs w:val="24"/>
-        </w:rPr>
-      </w:pPr>
-    </w:p>
-    <w:p>
-      <w:pPr>
-        <w:spacing w:after="0"/>
-        <w:rPr>
-          <w:sz w:val="24"/>
-          <w:szCs w:val="24"/>
-        </w:rPr>
-      </w:pPr>
-    </w:p>
-    <w:p>
-      <w:pPr>
-        <w:spacing w:after="0"/>
-        <w:rPr>
-          <w:sz w:val="24"/>
-          <w:szCs w:val="24"/>
-        </w:rPr>
-      </w:pPr>
-    </w:p>
-    <w:p>
-      <w:pPr>
-        <w:pStyle w:val="Kop2"/>
-      </w:pPr>
-      <w:bookmarkStart w:id="8" w:name="_Toc501018975"/>
-      <w:r>
-        <w:t>2.4 Gegevens webwinkel</w:t>
-      </w:r>
-      <w:bookmarkEnd w:id="8"/>
-      <w:r>
-        <w:t xml:space="preserve"> </w:t>
-      </w:r>
-    </w:p>
-    <w:p>
-      <w:pPr>
-        <w:spacing w:after="0"/>
-        <w:rPr>
-          <w:sz w:val="24"/>
-          <w:szCs w:val="24"/>
-        </w:rPr>
-      </w:pPr>
-      <w:r>
-        <w:rPr>
-          <w:sz w:val="24"/>
-          <w:szCs w:val="24"/>
-        </w:rPr>
-        <w:t>De gegevens van de webwinkel in een ERD</w:t>
-      </w:r>
-    </w:p>
-    <w:p>
-      <w:pPr>
-        <w:spacing w:after="0"/>
-        <w:rPr>
-          <w:sz w:val="24"/>
-          <w:szCs w:val="24"/>
-        </w:rPr>
-      </w:pPr>
-    </w:p>
-    <w:p>
-      <w:pPr>
-        <w:spacing w:after="0"/>
-        <w:rPr>
-          <w:sz w:val="24"/>
-          <w:szCs w:val="24"/>
-        </w:rPr>
-      </w:pPr>
-      <w:proofErr w:type="spellStart"/>
-      <w:r>
-        <w:rPr>
-          <w:sz w:val="24"/>
-          <w:szCs w:val="24"/>
-        </w:rPr>
-        <w:t>Defintie</w:t>
-      </w:r>
-      <w:proofErr w:type="spellEnd"/>
-      <w:r>
-        <w:rPr>
-          <w:sz w:val="24"/>
-          <w:szCs w:val="24"/>
-        </w:rPr>
-        <w:t xml:space="preserve">? </w:t>
-      </w:r>
-      <w:r>
-        <w:rPr>
-          <w:sz w:val="24"/>
-          <w:szCs w:val="24"/>
-        </w:rPr>
-        <w:t xml:space="preserve">Met BRONNEN! </w:t>
-      </w:r>
-      <w:bookmarkStart w:id="9" w:name="_GoBack"/>
-      <w:bookmarkEnd w:id="9"/>
-    </w:p>
-    <w:p>
-      <w:pPr>
-        <w:spacing w:after="0"/>
-        <w:rPr>
-          <w:sz w:val="24"/>
-          <w:szCs w:val="24"/>
-        </w:rPr>
-      </w:pPr>
-    </w:p>
-    <w:p>
-      <w:pPr>
-        <w:spacing w:after="0"/>
-        <w:rPr>
-          <w:sz w:val="24"/>
-          <w:szCs w:val="24"/>
-        </w:rPr>
-      </w:pPr>
-    </w:p>
-    <w:p>
-      <w:pPr>
-        <w:pStyle w:val="Kop2"/>
-      </w:pPr>
-      <w:bookmarkStart w:id="10" w:name="_Toc501018976"/>
-      <w:r>
-        <w:t>2.5 Samenhang en consistentie webwinkel</w:t>
-      </w:r>
-      <w:bookmarkEnd w:id="10"/>
-      <w:r>
-        <w:t xml:space="preserve"> </w:t>
-      </w:r>
-    </w:p>
-    <w:p>
-      <w:pPr>
-        <w:spacing w:after="0"/>
-        <w:rPr>
-          <w:sz w:val="24"/>
-          <w:szCs w:val="24"/>
-        </w:rPr>
-      </w:pPr>
-      <w:r>
-        <w:rPr>
-          <w:sz w:val="24"/>
-          <w:szCs w:val="24"/>
-        </w:rPr>
-        <w:t>Beschrijving van de samenhang en consistentie van eerdere onderdelen.</w:t>
+        <w:t>Vat de belangrijkste punten uit de kern samen in maximaal een half A4’tje</w:t>
       </w:r>
     </w:p>
     <w:p/>
@@ -1742,66 +1221,7 @@
         <w:br w:type="page"/>
       </w:r>
     </w:p>
-    <w:p>
-      <w:pPr>
-        <w:pStyle w:val="Kop1"/>
-      </w:pPr>
-      <w:bookmarkStart w:id="11" w:name="_Toc501018977"/>
-      <w:r>
-        <w:lastRenderedPageBreak/>
-        <w:t>3. Conclusie</w:t>
-      </w:r>
-      <w:bookmarkEnd w:id="11"/>
-      <w:r>
-        <w:t xml:space="preserve"> </w:t>
-      </w:r>
-    </w:p>
-    <w:p>
-      <w:r>
-        <w:br w:type="page"/>
-      </w:r>
-    </w:p>
-    <w:p>
-      <w:pPr>
-        <w:pStyle w:val="Kop1"/>
-      </w:pPr>
-      <w:bookmarkStart w:id="12" w:name="_Toc501018978"/>
-      <w:r>
-        <w:lastRenderedPageBreak/>
-        <w:t>4</w:t>
-      </w:r>
-      <w:r>
-        <w:t>. Samenvatting</w:t>
-      </w:r>
-      <w:bookmarkEnd w:id="12"/>
-      <w:r>
-        <w:t xml:space="preserve"> </w:t>
-      </w:r>
-    </w:p>
-    <w:p>
-      <w:pPr>
-        <w:spacing w:after="0"/>
-        <w:rPr>
-          <w:sz w:val="24"/>
-          <w:szCs w:val="24"/>
-        </w:rPr>
-      </w:pPr>
-      <w:r>
-        <w:rPr>
-          <w:sz w:val="24"/>
-          <w:szCs w:val="24"/>
-        </w:rPr>
-        <w:t>Vat de belangrijkste punten uit de kern samen in maximaal een half A4’tje</w:t>
-      </w:r>
-    </w:p>
-    <w:p/>
-    <w:p/>
-    <w:p>
-      <w:r>
-        <w:br w:type="page"/>
-      </w:r>
-    </w:p>
-    <w:bookmarkStart w:id="13" w:name="_Toc501018979" w:displacedByCustomXml="next"/>
+    <w:bookmarkStart w:id="5" w:name="_Toc502917491" w:displacedByCustomXml="next"/>
     <w:sdt>
       <w:sdtPr>
         <w:rPr>
@@ -1825,7 +1245,7 @@
           <w:r>
             <w:t>Bibliografie</w:t>
           </w:r>
-          <w:bookmarkEnd w:id="13"/>
+          <w:bookmarkEnd w:id="5"/>
         </w:p>
         <w:sdt>
           <w:sdtPr>
@@ -1886,12 +1306,12 @@
       <w:pPr>
         <w:pStyle w:val="Kop1"/>
       </w:pPr>
-      <w:bookmarkStart w:id="14" w:name="_Toc501018980"/>
+      <w:bookmarkStart w:id="6" w:name="_Toc502917492"/>
       <w:r>
         <w:lastRenderedPageBreak/>
         <w:t>Bijlage</w:t>
       </w:r>
-      <w:bookmarkEnd w:id="14"/>
+      <w:bookmarkEnd w:id="6"/>
       <w:r>
         <w:t xml:space="preserve"> </w:t>
       </w:r>
@@ -1965,7 +1385,7 @@
           <w:rPr>
             <w:noProof/>
           </w:rPr>
-          <w:t>8</w:t>
+          <w:t>3</w:t>
         </w:r>
         <w:r>
           <w:fldChar w:fldCharType="end"/>
@@ -2966,7 +2386,6 @@
   <w:style w:type="character" w:default="1" w:styleId="Standaardalinea-lettertype">
     <w:name w:val="Default Paragraph Font"/>
     <w:uiPriority w:val="1"/>
-    <w:semiHidden/>
     <w:unhideWhenUsed/>
   </w:style>
   <w:style w:type="table" w:default="1" w:styleId="Standaardtabel">
@@ -3428,11 +2847,27 @@
 </file>
 
 <file path=customXml/item1.xml><?xml version="1.0" encoding="utf-8"?>
-<b:Sources xmlns:b="http://schemas.openxmlformats.org/officeDocument/2006/bibliography" xmlns="http://schemas.openxmlformats.org/officeDocument/2006/bibliography" SelectedStyle="\APASixthEditionOfficeOnline.xsl" StyleName="APA" Version="6"/>
+<b:Sources xmlns:b="http://schemas.openxmlformats.org/officeDocument/2006/bibliography" xmlns="http://schemas.openxmlformats.org/officeDocument/2006/bibliography" SelectedStyle="\APASixthEditionOfficeOnline.xsl" StyleName="APA" Version="6">
+  <b:Source>
+    <b:Tag>Wik17</b:Tag>
+    <b:SourceType>InternetSite</b:SourceType>
+    <b:Guid>{411B783B-0A36-4E95-9F36-A9A2687D70B5}</b:Guid>
+    <b:Title>Reverse engineering</b:Title>
+    <b:InternetSiteTitle>Wikipedia</b:InternetSiteTitle>
+    <b:Year>2017</b:Year>
+    <b:URL>https://nl.wikipedia.org/wiki/Reverse_engineering</b:URL>
+    <b:Author>
+      <b:Author>
+        <b:Corporate>Wikipedia</b:Corporate>
+      </b:Author>
+    </b:Author>
+    <b:RefOrder>1</b:RefOrder>
+  </b:Source>
+</b:Sources>
 </file>
 
 <file path=customXml/itemProps1.xml><?xml version="1.0" encoding="utf-8"?>
-<ds:datastoreItem xmlns:ds="http://schemas.openxmlformats.org/officeDocument/2006/customXml" ds:itemID="{33DF4C8D-0AA1-45C5-8096-6AF3F3BFA068}">
+<ds:datastoreItem xmlns:ds="http://schemas.openxmlformats.org/officeDocument/2006/customXml" ds:itemID="{F667B92D-A004-4766-B58A-890BFF59DBFD}">
   <ds:schemaRefs>
     <ds:schemaRef ds:uri="http://schemas.openxmlformats.org/officeDocument/2006/bibliography"/>
   </ds:schemaRefs>

</xml_diff>

<commit_message>
Motivatie onderdeel af, Wireframes toegevoegd aan bijlage, ERD toegevoegd aan verslag.
</commit_message>
<xml_diff>
--- a/Eindverslag/Eindverslag PVRE.docx
+++ b/Eindverslag/Eindverslag PVRE.docx
@@ -24,36 +24,55 @@
         <w:rPr>
           <w:b/>
           <w:sz w:val="52"/>
+          <w:lang w:val="en-US"/>
         </w:rPr>
       </w:pPr>
       <w:r>
         <w:rPr>
           <w:b/>
           <w:sz w:val="52"/>
-        </w:rPr>
-        <w:t xml:space="preserve">Hoe zit </w:t>
+          <w:lang w:val="en-US"/>
+        </w:rPr>
+        <w:t>Bol.com from front</w:t>
       </w:r>
       <w:r>
         <w:rPr>
           <w:b/>
           <w:sz w:val="52"/>
-        </w:rPr>
-        <w:t>Bol.com</w:t>
+          <w:lang w:val="en-US"/>
+        </w:rPr>
+        <w:t>-end</w:t>
       </w:r>
       <w:r>
         <w:rPr>
           <w:b/>
           <w:sz w:val="52"/>
-        </w:rPr>
-        <w:t xml:space="preserve"> in elkaar? </w:t>
+          <w:lang w:val="en-US"/>
+        </w:rPr>
+        <w:t xml:space="preserve"> t</w:t>
+      </w:r>
+      <w:r>
+        <w:rPr>
+          <w:b/>
+          <w:sz w:val="52"/>
+          <w:lang w:val="en-US"/>
+        </w:rPr>
+        <w:t xml:space="preserve">o back-end! </w:t>
       </w:r>
     </w:p>
-    <w:p/>
+    <w:p>
+      <w:pPr>
+        <w:rPr>
+          <w:lang w:val="en-US"/>
+        </w:rPr>
+      </w:pPr>
+    </w:p>
     <w:p>
       <w:pPr>
         <w:rPr>
           <w:sz w:val="24"/>
           <w:szCs w:val="24"/>
+          <w:lang w:val="en-US"/>
         </w:rPr>
       </w:pPr>
     </w:p>
@@ -62,6 +81,7 @@
         <w:rPr>
           <w:sz w:val="24"/>
           <w:szCs w:val="24"/>
+          <w:lang w:val="en-US"/>
         </w:rPr>
       </w:pPr>
     </w:p>
@@ -296,7 +316,7 @@
           <w:r>
             <w:fldChar w:fldCharType="separate"/>
           </w:r>
-          <w:hyperlink w:anchor="_Toc503013918" w:history="1">
+          <w:hyperlink w:anchor="_Toc503034709" w:history="1">
             <w:r>
               <w:rPr>
                 <w:rStyle w:val="Hyperlink"/>
@@ -323,7 +343,7 @@
                 <w:noProof/>
                 <w:webHidden/>
               </w:rPr>
-              <w:instrText xml:space="preserve"> PAGEREF _Toc503013918 \h </w:instrText>
+              <w:instrText xml:space="preserve"> PAGEREF _Toc503034709 \h </w:instrText>
             </w:r>
             <w:r>
               <w:rPr>
@@ -366,7 +386,7 @@
               <w:lang w:eastAsia="nl-NL"/>
             </w:rPr>
           </w:pPr>
-          <w:hyperlink w:anchor="_Toc503013919" w:history="1">
+          <w:hyperlink w:anchor="_Toc503034710" w:history="1">
             <w:r>
               <w:rPr>
                 <w:rStyle w:val="Hyperlink"/>
@@ -393,7 +413,7 @@
                 <w:noProof/>
                 <w:webHidden/>
               </w:rPr>
-              <w:instrText xml:space="preserve"> PAGEREF _Toc503013919 \h </w:instrText>
+              <w:instrText xml:space="preserve"> PAGEREF _Toc503034710 \h </w:instrText>
             </w:r>
             <w:r>
               <w:rPr>
@@ -436,7 +456,7 @@
               <w:lang w:eastAsia="nl-NL"/>
             </w:rPr>
           </w:pPr>
-          <w:hyperlink w:anchor="_Toc503013920" w:history="1">
+          <w:hyperlink w:anchor="_Toc503034711" w:history="1">
             <w:r>
               <w:rPr>
                 <w:rStyle w:val="Hyperlink"/>
@@ -463,7 +483,7 @@
                 <w:noProof/>
                 <w:webHidden/>
               </w:rPr>
-              <w:instrText xml:space="preserve"> PAGEREF _Toc503013920 \h </w:instrText>
+              <w:instrText xml:space="preserve"> PAGEREF _Toc503034711 \h </w:instrText>
             </w:r>
             <w:r>
               <w:rPr>
@@ -506,7 +526,7 @@
               <w:lang w:eastAsia="nl-NL"/>
             </w:rPr>
           </w:pPr>
-          <w:hyperlink w:anchor="_Toc503013921" w:history="1">
+          <w:hyperlink w:anchor="_Toc503034712" w:history="1">
             <w:r>
               <w:rPr>
                 <w:rStyle w:val="Hyperlink"/>
@@ -533,7 +553,7 @@
                 <w:noProof/>
                 <w:webHidden/>
               </w:rPr>
-              <w:instrText xml:space="preserve"> PAGEREF _Toc503013921 \h </w:instrText>
+              <w:instrText xml:space="preserve"> PAGEREF _Toc503034712 \h </w:instrText>
             </w:r>
             <w:r>
               <w:rPr>
@@ -576,7 +596,7 @@
               <w:lang w:eastAsia="nl-NL"/>
             </w:rPr>
           </w:pPr>
-          <w:hyperlink w:anchor="_Toc503013922" w:history="1">
+          <w:hyperlink w:anchor="_Toc503034713" w:history="1">
             <w:r>
               <w:rPr>
                 <w:rStyle w:val="Hyperlink"/>
@@ -603,7 +623,7 @@
                 <w:noProof/>
                 <w:webHidden/>
               </w:rPr>
-              <w:instrText xml:space="preserve"> PAGEREF _Toc503013922 \h </w:instrText>
+              <w:instrText xml:space="preserve"> PAGEREF _Toc503034713 \h </w:instrText>
             </w:r>
             <w:r>
               <w:rPr>
@@ -646,7 +666,7 @@
               <w:lang w:eastAsia="nl-NL"/>
             </w:rPr>
           </w:pPr>
-          <w:hyperlink w:anchor="_Toc503013923" w:history="1">
+          <w:hyperlink w:anchor="_Toc503034714" w:history="1">
             <w:r>
               <w:rPr>
                 <w:rStyle w:val="Hyperlink"/>
@@ -673,7 +693,7 @@
                 <w:noProof/>
                 <w:webHidden/>
               </w:rPr>
-              <w:instrText xml:space="preserve"> PAGEREF _Toc503013923 \h </w:instrText>
+              <w:instrText xml:space="preserve"> PAGEREF _Toc503034714 \h </w:instrText>
             </w:r>
             <w:r>
               <w:rPr>
@@ -693,7 +713,7 @@
                 <w:noProof/>
                 <w:webHidden/>
               </w:rPr>
-              <w:t>8</w:t>
+              <w:t>9</w:t>
             </w:r>
             <w:r>
               <w:rPr>
@@ -716,7 +736,7 @@
               <w:lang w:eastAsia="nl-NL"/>
             </w:rPr>
           </w:pPr>
-          <w:hyperlink w:anchor="_Toc503013924" w:history="1">
+          <w:hyperlink w:anchor="_Toc503034715" w:history="1">
             <w:r>
               <w:rPr>
                 <w:rStyle w:val="Hyperlink"/>
@@ -743,7 +763,7 @@
                 <w:noProof/>
                 <w:webHidden/>
               </w:rPr>
-              <w:instrText xml:space="preserve"> PAGEREF _Toc503013924 \h </w:instrText>
+              <w:instrText xml:space="preserve"> PAGEREF _Toc503034715 \h </w:instrText>
             </w:r>
             <w:r>
               <w:rPr>
@@ -763,7 +783,7 @@
                 <w:noProof/>
                 <w:webHidden/>
               </w:rPr>
-              <w:t>9</w:t>
+              <w:t>10</w:t>
             </w:r>
             <w:r>
               <w:rPr>
@@ -786,7 +806,7 @@
               <w:lang w:eastAsia="nl-NL"/>
             </w:rPr>
           </w:pPr>
-          <w:hyperlink w:anchor="_Toc503013925" w:history="1">
+          <w:hyperlink w:anchor="_Toc503034716" w:history="1">
             <w:r>
               <w:rPr>
                 <w:rStyle w:val="Hyperlink"/>
@@ -813,7 +833,7 @@
                 <w:noProof/>
                 <w:webHidden/>
               </w:rPr>
-              <w:instrText xml:space="preserve"> PAGEREF _Toc503013925 \h </w:instrText>
+              <w:instrText xml:space="preserve"> PAGEREF _Toc503034716 \h </w:instrText>
             </w:r>
             <w:r>
               <w:rPr>
@@ -833,7 +853,7 @@
                 <w:noProof/>
                 <w:webHidden/>
               </w:rPr>
-              <w:t>10</w:t>
+              <w:t>11</w:t>
             </w:r>
             <w:r>
               <w:rPr>
@@ -856,7 +876,7 @@
               <w:lang w:eastAsia="nl-NL"/>
             </w:rPr>
           </w:pPr>
-          <w:hyperlink w:anchor="_Toc503013926" w:history="1">
+          <w:hyperlink w:anchor="_Toc503034717" w:history="1">
             <w:r>
               <w:rPr>
                 <w:rStyle w:val="Hyperlink"/>
@@ -883,7 +903,7 @@
                 <w:noProof/>
                 <w:webHidden/>
               </w:rPr>
-              <w:instrText xml:space="preserve"> PAGEREF _Toc503013926 \h </w:instrText>
+              <w:instrText xml:space="preserve"> PAGEREF _Toc503034717 \h </w:instrText>
             </w:r>
             <w:r>
               <w:rPr>
@@ -903,7 +923,7 @@
                 <w:noProof/>
                 <w:webHidden/>
               </w:rPr>
-              <w:t>11</w:t>
+              <w:t>12</w:t>
             </w:r>
             <w:r>
               <w:rPr>
@@ -935,7 +955,7 @@
       <w:pPr>
         <w:pStyle w:val="Kop1"/>
       </w:pPr>
-      <w:bookmarkStart w:id="0" w:name="_Toc503013918"/>
+      <w:bookmarkStart w:id="0" w:name="_Toc503034709"/>
       <w:r>
         <w:lastRenderedPageBreak/>
         <w:t>1.</w:t>
@@ -1023,7 +1043,7 @@
             <w:fldChar w:fldCharType="begin"/>
           </w:r>
           <w:r>
-            <w:instrText xml:space="preserve"> CITATION Wik17 \l 1043 </w:instrText>
+            <w:instrText xml:space="preserve">CITATION Wik17 \l 1043 </w:instrText>
           </w:r>
           <w:r>
             <w:fldChar w:fldCharType="separate"/>
@@ -1194,8 +1214,6 @@
       <w:r>
         <w:t xml:space="preserve">In hoofdstuk 6, het laatste hoofdstuk van de kern van het verslag, wordt de samenhang en consistentie van bol.com besproken. Hoofdstuk 7 is de samenvatting van het verslag. Het verslag eindigt met de literatuurlijst waar alle bronnen teruggevonden kunnen worden en de bijlage met alle figuren en tabellen die wij gemaakt hebben voor het verslag. </w:t>
       </w:r>
-      <w:bookmarkStart w:id="1" w:name="_GoBack"/>
-      <w:bookmarkEnd w:id="1"/>
     </w:p>
     <w:p/>
     <w:p/>
@@ -1219,7 +1237,7 @@
       <w:pPr>
         <w:pStyle w:val="Kop1"/>
       </w:pPr>
-      <w:bookmarkStart w:id="2" w:name="_Toc503013919"/>
+      <w:bookmarkStart w:id="1" w:name="_Toc503034710"/>
       <w:r>
         <w:lastRenderedPageBreak/>
         <w:t xml:space="preserve">2. </w:t>
@@ -1230,133 +1248,153 @@
       <w:r>
         <w:t>bol.com</w:t>
       </w:r>
-      <w:bookmarkEnd w:id="2"/>
+      <w:bookmarkEnd w:id="1"/>
     </w:p>
     <w:p>
       <w:r>
-        <w:t xml:space="preserve">Wij hebben gekozen voor de webwinkel bol.com. </w:t>
+        <w:t>Wij hebben gekozen voor bol.com</w:t>
+      </w:r>
+      <w:r>
+        <w:t xml:space="preserve">, deze webwinkel voldoet aan alle eisen voor het project. </w:t>
+      </w:r>
+      <w:r>
+        <w:t xml:space="preserve">We kunnen namelijk de functionaliteiten via </w:t>
+      </w:r>
+      <w:proofErr w:type="spellStart"/>
+      <w:r>
+        <w:t>use</w:t>
+      </w:r>
+      <w:proofErr w:type="spellEnd"/>
+      <w:r>
+        <w:t xml:space="preserve"> case diagrammen laten zien, het uiterlijk via </w:t>
+      </w:r>
+      <w:proofErr w:type="spellStart"/>
+      <w:r>
+        <w:t>wireframes</w:t>
+      </w:r>
+      <w:proofErr w:type="spellEnd"/>
+      <w:r>
+        <w:t xml:space="preserve">, en de gegevens via een ERD. Door deze onderdelen vervolgens te combineren kunnen we de samenhang en consistentie van bol.com goed weergeven. </w:t>
+      </w:r>
+      <w:r>
+        <w:t xml:space="preserve">Naast de motivatie aan de hand van de eisen voor het project hebben we ook een persoonlijke motivatie. We vinden bol.com een mooie webwinkel, we bestellen er alle drie regelmatig producten en zijn daarom goed bekend met de webwinkel en de mogelijkheden. Bol.com is een van de grootste en bekendste webwinkels van Nederland en ook dat maakt het </w:t>
+      </w:r>
+      <w:r>
+        <w:t xml:space="preserve">een interessante keuze. </w:t>
+      </w:r>
+    </w:p>
+    <w:p/>
+    <w:p>
+      <w:bookmarkStart w:id="2" w:name="_Toc503034711"/>
+      <w:r>
+        <w:rPr>
+          <w:rStyle w:val="Kop1Char"/>
+        </w:rPr>
+        <w:t xml:space="preserve">3. </w:t>
+      </w:r>
+      <w:r>
+        <w:rPr>
+          <w:rStyle w:val="Kop1Char"/>
+        </w:rPr>
+        <w:t xml:space="preserve">Functionaliteiten </w:t>
+      </w:r>
+      <w:r>
+        <w:rPr>
+          <w:rStyle w:val="Kop1Char"/>
+        </w:rPr>
+        <w:t>van bol.com</w:t>
+      </w:r>
+      <w:bookmarkEnd w:id="2"/>
+      <w:r>
+        <w:rPr>
+          <w:rStyle w:val="Kop1Char"/>
+        </w:rPr>
+        <w:t xml:space="preserve"> </w:t>
+      </w:r>
+      <w:r>
+        <w:rPr>
+          <w:b/>
+        </w:rPr>
+        <w:br/>
+      </w:r>
+      <w:r>
+        <w:t xml:space="preserve">Om de functionaliteiten van de webwinkel bol.com juist weer te geven maken we gebruik van </w:t>
+      </w:r>
+      <w:proofErr w:type="spellStart"/>
+      <w:r>
+        <w:t>use</w:t>
+      </w:r>
+      <w:proofErr w:type="spellEnd"/>
+      <w:r>
+        <w:t xml:space="preserve"> case diagrammen en die dan ook uitgewerkt zijn met specificaties en scenario’s. Met een </w:t>
+      </w:r>
+      <w:proofErr w:type="spellStart"/>
+      <w:r>
+        <w:t>use</w:t>
+      </w:r>
+      <w:proofErr w:type="spellEnd"/>
+      <w:r>
+        <w:t xml:space="preserve"> case diagram laat je een grafische weergave van de scope van het systeem zien. Je kan hierdoor duidelijk zien welke actoren er zijn en wat hun relaties zijn met de </w:t>
+      </w:r>
+      <w:proofErr w:type="spellStart"/>
+      <w:r>
+        <w:t>use</w:t>
+      </w:r>
+      <w:proofErr w:type="spellEnd"/>
+      <w:r>
+        <w:t xml:space="preserve"> cases. Met andere woorden, de </w:t>
+      </w:r>
+      <w:proofErr w:type="spellStart"/>
+      <w:r>
+        <w:t>use</w:t>
+      </w:r>
+      <w:proofErr w:type="spellEnd"/>
+      <w:r>
+        <w:t xml:space="preserve"> case beschrijft "wie" met het betreffende systeem "wat" kan doen. De </w:t>
+      </w:r>
+      <w:proofErr w:type="spellStart"/>
+      <w:r>
+        <w:t>use</w:t>
+      </w:r>
+      <w:proofErr w:type="spellEnd"/>
+      <w:r>
+        <w:t xml:space="preserve"> </w:t>
+      </w:r>
+      <w:r>
+        <w:t xml:space="preserve">casetechniek wordt gebruikt bij de bepaling van de </w:t>
+      </w:r>
+      <w:proofErr w:type="spellStart"/>
+      <w:r>
+        <w:t>requirements</w:t>
+      </w:r>
+      <w:proofErr w:type="spellEnd"/>
+      <w:r>
+        <w:t xml:space="preserve"> van het gedrag van een bepaald systeem (Wikipedia, 2017). Het toepassen van </w:t>
+      </w:r>
+      <w:proofErr w:type="spellStart"/>
+      <w:r>
+        <w:t>use</w:t>
+      </w:r>
+      <w:proofErr w:type="spellEnd"/>
+      <w:r>
+        <w:t xml:space="preserve"> cases zal een interactie ontwerper veel houvast geven tijdens het ontwerp van </w:t>
+      </w:r>
+      <w:proofErr w:type="spellStart"/>
+      <w:r>
+        <w:t>wireframes</w:t>
+      </w:r>
+      <w:proofErr w:type="spellEnd"/>
+      <w:r>
+        <w:t xml:space="preserve"> en prototypes (Wobben, 2008). </w:t>
       </w:r>
     </w:p>
     <w:p>
       <w:r>
-        <w:t xml:space="preserve">Bol.com voldoet aan alle eisen. Waarom bol.com? waarom vinden wij deze website leuk? Etc. </w:t>
-      </w:r>
-    </w:p>
-    <w:p>
-      <w:r>
-        <w:t xml:space="preserve">Persoonlijke motivatie en motivatie aan de hand van de eisen. </w:t>
-      </w:r>
-    </w:p>
-    <w:p/>
-    <w:p/>
-    <w:p>
-      <w:bookmarkStart w:id="3" w:name="_Toc503013920"/>
-      <w:r>
-        <w:rPr>
-          <w:rStyle w:val="Kop1Char"/>
-        </w:rPr>
-        <w:t xml:space="preserve">3. </w:t>
-      </w:r>
-      <w:r>
-        <w:rPr>
-          <w:rStyle w:val="Kop1Char"/>
-        </w:rPr>
-        <w:t xml:space="preserve">Functionaliteiten </w:t>
-      </w:r>
-      <w:r>
-        <w:rPr>
-          <w:rStyle w:val="Kop1Char"/>
-        </w:rPr>
-        <w:t>van bol.com</w:t>
-      </w:r>
-      <w:bookmarkEnd w:id="3"/>
-      <w:r>
-        <w:rPr>
-          <w:rStyle w:val="Kop1Char"/>
-        </w:rPr>
-        <w:t xml:space="preserve"> </w:t>
-      </w:r>
-      <w:r>
-        <w:rPr>
-          <w:b/>
-        </w:rPr>
-        <w:br/>
-      </w:r>
-      <w:r>
-        <w:t xml:space="preserve">Om de functionaliteiten van de webwinkel bol.com juist weer te geven maken we gebruik van </w:t>
-      </w:r>
-      <w:proofErr w:type="spellStart"/>
-      <w:r>
-        <w:t>use</w:t>
-      </w:r>
-      <w:proofErr w:type="spellEnd"/>
-      <w:r>
-        <w:t xml:space="preserve"> case diagrammen en die dan ook uitgewerkt zijn met specificaties en scenario’s. Met een </w:t>
-      </w:r>
-      <w:proofErr w:type="spellStart"/>
-      <w:r>
-        <w:t>use</w:t>
-      </w:r>
-      <w:proofErr w:type="spellEnd"/>
-      <w:r>
-        <w:t xml:space="preserve"> case diagram laat je een grafische weergave van de scope van het systeem zien. Je kan hierdoor duidelijk zien welke actoren er zijn en wat hun relaties zijn met de </w:t>
-      </w:r>
-      <w:proofErr w:type="spellStart"/>
-      <w:r>
-        <w:t>use</w:t>
-      </w:r>
-      <w:proofErr w:type="spellEnd"/>
-      <w:r>
-        <w:t xml:space="preserve"> cases. Met andere woorden, de </w:t>
-      </w:r>
-      <w:proofErr w:type="spellStart"/>
-      <w:r>
-        <w:t>use</w:t>
-      </w:r>
-      <w:proofErr w:type="spellEnd"/>
-      <w:r>
-        <w:t xml:space="preserve"> case beschrijft "wie" met het betreffende systeem "wat" kan doen. De </w:t>
-      </w:r>
-      <w:proofErr w:type="spellStart"/>
-      <w:r>
-        <w:t>usecasetechniek</w:t>
-      </w:r>
-      <w:proofErr w:type="spellEnd"/>
-      <w:r>
-        <w:t xml:space="preserve"> wordt gebruikt bij de bepaling van de </w:t>
-      </w:r>
-      <w:proofErr w:type="spellStart"/>
-      <w:r>
-        <w:t>requirements</w:t>
-      </w:r>
-      <w:proofErr w:type="spellEnd"/>
-      <w:r>
-        <w:t xml:space="preserve"> van het gedrag van een bepaald systeem (Wikipedia, 2017). Het toepassen van </w:t>
-      </w:r>
-      <w:proofErr w:type="spellStart"/>
-      <w:r>
-        <w:t>use</w:t>
-      </w:r>
-      <w:proofErr w:type="spellEnd"/>
-      <w:r>
-        <w:t xml:space="preserve"> cases zal een interactie ontwerper veel houvast geven tijdens het ontwerp van </w:t>
-      </w:r>
-      <w:proofErr w:type="spellStart"/>
-      <w:r>
-        <w:t>wireframes</w:t>
-      </w:r>
-      <w:proofErr w:type="spellEnd"/>
-      <w:r>
-        <w:t xml:space="preserve"> en prototypes (Wobben, 2008). </w:t>
-      </w:r>
-    </w:p>
-    <w:p>
-      <w:r>
         <w:rPr>
           <w:noProof/>
         </w:rPr>
         <w:drawing>
-          <wp:anchor distT="0" distB="0" distL="114300" distR="114300" simplePos="0" relativeHeight="251658240" behindDoc="0" locked="0" layoutInCell="1" allowOverlap="1" wp14:anchorId="62D2F6A3" wp14:editId="5C780596">
+          <wp:anchor distT="0" distB="0" distL="114300" distR="114300" simplePos="0" relativeHeight="251656704" behindDoc="0" locked="0" layoutInCell="1" allowOverlap="1" wp14:anchorId="62D2F6A3" wp14:editId="5C780596">
             <wp:simplePos x="0" y="0"/>
             <wp:positionH relativeFrom="column">
               <wp:posOffset>-4445</wp:posOffset>
@@ -1481,7 +1519,6 @@
     <w:p/>
     <w:p>
       <w:r>
-        <w:lastRenderedPageBreak/>
         <w:t xml:space="preserve">De taken / doelen die in de </w:t>
       </w:r>
       <w:proofErr w:type="spellStart"/>
@@ -2806,12 +2843,382 @@
         </w:rPr>
       </w:pPr>
     </w:p>
+    <w:tbl>
+      <w:tblPr>
+        <w:tblStyle w:val="Tabelraster"/>
+        <w:tblW w:w="0" w:type="auto"/>
+        <w:tblInd w:w="0" w:type="dxa"/>
+        <w:tblLook w:val="04A0" w:firstRow="1" w:lastRow="0" w:firstColumn="1" w:lastColumn="0" w:noHBand="0" w:noVBand="1"/>
+      </w:tblPr>
+      <w:tblGrid>
+        <w:gridCol w:w="2515"/>
+        <w:gridCol w:w="6404"/>
+      </w:tblGrid>
+      <w:tr>
+        <w:tc>
+          <w:tcPr>
+            <w:tcW w:w="2515" w:type="dxa"/>
+            <w:tcBorders>
+              <w:top w:val="single" w:sz="4" w:space="0" w:color="auto"/>
+              <w:left w:val="single" w:sz="4" w:space="0" w:color="auto"/>
+              <w:bottom w:val="single" w:sz="4" w:space="0" w:color="auto"/>
+              <w:right w:val="single" w:sz="4" w:space="0" w:color="auto"/>
+            </w:tcBorders>
+            <w:hideMark/>
+          </w:tcPr>
+          <w:p>
+            <w:pPr>
+              <w:rPr>
+                <w:b/>
+                <w:lang w:eastAsia="nl-NL"/>
+              </w:rPr>
+            </w:pPr>
+            <w:r>
+              <w:rPr>
+                <w:b/>
+                <w:lang w:eastAsia="nl-NL"/>
+              </w:rPr>
+              <w:lastRenderedPageBreak/>
+              <w:t>Naam</w:t>
+            </w:r>
+          </w:p>
+        </w:tc>
+        <w:tc>
+          <w:tcPr>
+            <w:tcW w:w="6404" w:type="dxa"/>
+            <w:tcBorders>
+              <w:top w:val="single" w:sz="4" w:space="0" w:color="auto"/>
+              <w:left w:val="single" w:sz="4" w:space="0" w:color="auto"/>
+              <w:bottom w:val="single" w:sz="4" w:space="0" w:color="auto"/>
+              <w:right w:val="single" w:sz="4" w:space="0" w:color="auto"/>
+            </w:tcBorders>
+            <w:hideMark/>
+          </w:tcPr>
+          <w:p>
+            <w:pPr>
+              <w:rPr>
+                <w:lang w:eastAsia="nl-NL"/>
+              </w:rPr>
+            </w:pPr>
+            <w:r>
+              <w:rPr>
+                <w:lang w:eastAsia="nl-NL"/>
+              </w:rPr>
+              <w:t>Winkelwagen bekijken</w:t>
+            </w:r>
+          </w:p>
+        </w:tc>
+      </w:tr>
+      <w:tr>
+        <w:tc>
+          <w:tcPr>
+            <w:tcW w:w="2515" w:type="dxa"/>
+            <w:tcBorders>
+              <w:top w:val="single" w:sz="4" w:space="0" w:color="auto"/>
+              <w:left w:val="single" w:sz="4" w:space="0" w:color="auto"/>
+              <w:bottom w:val="single" w:sz="4" w:space="0" w:color="auto"/>
+              <w:right w:val="single" w:sz="4" w:space="0" w:color="auto"/>
+            </w:tcBorders>
+            <w:hideMark/>
+          </w:tcPr>
+          <w:p>
+            <w:pPr>
+              <w:rPr>
+                <w:b/>
+                <w:lang w:eastAsia="nl-NL"/>
+              </w:rPr>
+            </w:pPr>
+            <w:r>
+              <w:rPr>
+                <w:b/>
+                <w:lang w:eastAsia="nl-NL"/>
+              </w:rPr>
+              <w:t>Nummer</w:t>
+            </w:r>
+          </w:p>
+        </w:tc>
+        <w:tc>
+          <w:tcPr>
+            <w:tcW w:w="6404" w:type="dxa"/>
+            <w:tcBorders>
+              <w:top w:val="single" w:sz="4" w:space="0" w:color="auto"/>
+              <w:left w:val="single" w:sz="4" w:space="0" w:color="auto"/>
+              <w:bottom w:val="single" w:sz="4" w:space="0" w:color="auto"/>
+              <w:right w:val="single" w:sz="4" w:space="0" w:color="auto"/>
+            </w:tcBorders>
+            <w:hideMark/>
+          </w:tcPr>
+          <w:p>
+            <w:pPr>
+              <w:rPr>
+                <w:lang w:eastAsia="nl-NL"/>
+              </w:rPr>
+            </w:pPr>
+            <w:r>
+              <w:rPr>
+                <w:lang w:eastAsia="nl-NL"/>
+              </w:rPr>
+              <w:t>3</w:t>
+            </w:r>
+          </w:p>
+        </w:tc>
+      </w:tr>
+      <w:tr>
+        <w:tc>
+          <w:tcPr>
+            <w:tcW w:w="2515" w:type="dxa"/>
+            <w:tcBorders>
+              <w:top w:val="single" w:sz="4" w:space="0" w:color="auto"/>
+              <w:left w:val="single" w:sz="4" w:space="0" w:color="auto"/>
+              <w:bottom w:val="single" w:sz="4" w:space="0" w:color="auto"/>
+              <w:right w:val="single" w:sz="4" w:space="0" w:color="auto"/>
+            </w:tcBorders>
+            <w:hideMark/>
+          </w:tcPr>
+          <w:p>
+            <w:pPr>
+              <w:rPr>
+                <w:b/>
+                <w:lang w:eastAsia="nl-NL"/>
+              </w:rPr>
+            </w:pPr>
+            <w:r>
+              <w:rPr>
+                <w:b/>
+                <w:lang w:eastAsia="nl-NL"/>
+              </w:rPr>
+              <w:t>Actor</w:t>
+            </w:r>
+          </w:p>
+        </w:tc>
+        <w:tc>
+          <w:tcPr>
+            <w:tcW w:w="6404" w:type="dxa"/>
+            <w:tcBorders>
+              <w:top w:val="single" w:sz="4" w:space="0" w:color="auto"/>
+              <w:left w:val="single" w:sz="4" w:space="0" w:color="auto"/>
+              <w:bottom w:val="single" w:sz="4" w:space="0" w:color="auto"/>
+              <w:right w:val="single" w:sz="4" w:space="0" w:color="auto"/>
+            </w:tcBorders>
+            <w:hideMark/>
+          </w:tcPr>
+          <w:p>
+            <w:pPr>
+              <w:rPr>
+                <w:lang w:eastAsia="nl-NL"/>
+              </w:rPr>
+            </w:pPr>
+            <w:r>
+              <w:rPr>
+                <w:lang w:eastAsia="nl-NL"/>
+              </w:rPr>
+              <w:t>Klant</w:t>
+            </w:r>
+          </w:p>
+        </w:tc>
+      </w:tr>
+      <w:tr>
+        <w:tc>
+          <w:tcPr>
+            <w:tcW w:w="2515" w:type="dxa"/>
+            <w:tcBorders>
+              <w:top w:val="single" w:sz="4" w:space="0" w:color="auto"/>
+              <w:left w:val="single" w:sz="4" w:space="0" w:color="auto"/>
+              <w:bottom w:val="single" w:sz="4" w:space="0" w:color="auto"/>
+              <w:right w:val="single" w:sz="4" w:space="0" w:color="auto"/>
+            </w:tcBorders>
+            <w:hideMark/>
+          </w:tcPr>
+          <w:p>
+            <w:pPr>
+              <w:rPr>
+                <w:b/>
+                <w:lang w:eastAsia="nl-NL"/>
+              </w:rPr>
+            </w:pPr>
+            <w:r>
+              <w:rPr>
+                <w:b/>
+                <w:lang w:eastAsia="nl-NL"/>
+              </w:rPr>
+              <w:t>Preconditie(s)</w:t>
+            </w:r>
+          </w:p>
+        </w:tc>
+        <w:tc>
+          <w:tcPr>
+            <w:tcW w:w="6404" w:type="dxa"/>
+            <w:tcBorders>
+              <w:top w:val="single" w:sz="4" w:space="0" w:color="auto"/>
+              <w:left w:val="single" w:sz="4" w:space="0" w:color="auto"/>
+              <w:bottom w:val="single" w:sz="4" w:space="0" w:color="auto"/>
+              <w:right w:val="single" w:sz="4" w:space="0" w:color="auto"/>
+            </w:tcBorders>
+            <w:hideMark/>
+          </w:tcPr>
+          <w:p>
+            <w:pPr>
+              <w:rPr>
+                <w:lang w:eastAsia="nl-NL"/>
+              </w:rPr>
+            </w:pPr>
+            <w:r>
+              <w:rPr>
+                <w:lang w:eastAsia="nl-NL"/>
+              </w:rPr>
+              <w:t xml:space="preserve">Klant heeft producten aan winkelwagen toegevoegd en wilt deze bekijken </w:t>
+            </w:r>
+          </w:p>
+        </w:tc>
+      </w:tr>
+      <w:tr>
+        <w:tc>
+          <w:tcPr>
+            <w:tcW w:w="2515" w:type="dxa"/>
+            <w:tcBorders>
+              <w:top w:val="single" w:sz="4" w:space="0" w:color="auto"/>
+              <w:left w:val="single" w:sz="4" w:space="0" w:color="auto"/>
+              <w:bottom w:val="single" w:sz="4" w:space="0" w:color="auto"/>
+              <w:right w:val="single" w:sz="4" w:space="0" w:color="auto"/>
+            </w:tcBorders>
+            <w:hideMark/>
+          </w:tcPr>
+          <w:p>
+            <w:pPr>
+              <w:rPr>
+                <w:b/>
+                <w:lang w:eastAsia="nl-NL"/>
+              </w:rPr>
+            </w:pPr>
+            <w:r>
+              <w:rPr>
+                <w:b/>
+                <w:lang w:eastAsia="nl-NL"/>
+              </w:rPr>
+              <w:t>Hoofdscenario</w:t>
+            </w:r>
+          </w:p>
+        </w:tc>
+        <w:tc>
+          <w:tcPr>
+            <w:tcW w:w="6404" w:type="dxa"/>
+            <w:tcBorders>
+              <w:top w:val="single" w:sz="4" w:space="0" w:color="auto"/>
+              <w:left w:val="single" w:sz="4" w:space="0" w:color="auto"/>
+              <w:bottom w:val="single" w:sz="4" w:space="0" w:color="auto"/>
+              <w:right w:val="single" w:sz="4" w:space="0" w:color="auto"/>
+            </w:tcBorders>
+            <w:hideMark/>
+          </w:tcPr>
+          <w:p>
+            <w:pPr>
+              <w:pStyle w:val="Lijstalinea"/>
+              <w:numPr>
+                <w:ilvl w:val="0"/>
+                <w:numId w:val="7"/>
+              </w:numPr>
+              <w:spacing w:after="0" w:line="240" w:lineRule="auto"/>
+            </w:pPr>
+            <w:r>
+              <w:t>Klant drukt op het winkelwagen icoon</w:t>
+            </w:r>
+          </w:p>
+          <w:p>
+            <w:pPr>
+              <w:pStyle w:val="Lijstalinea"/>
+              <w:numPr>
+                <w:ilvl w:val="0"/>
+                <w:numId w:val="7"/>
+              </w:numPr>
+              <w:spacing w:after="0" w:line="240" w:lineRule="auto"/>
+            </w:pPr>
+            <w:r>
+              <w:t>Het systeem toont de producten in de winkelwagen</w:t>
+            </w:r>
+          </w:p>
+        </w:tc>
+      </w:tr>
+      <w:tr>
+        <w:tc>
+          <w:tcPr>
+            <w:tcW w:w="2515" w:type="dxa"/>
+            <w:tcBorders>
+              <w:top w:val="single" w:sz="4" w:space="0" w:color="auto"/>
+              <w:left w:val="single" w:sz="4" w:space="0" w:color="auto"/>
+              <w:bottom w:val="single" w:sz="4" w:space="0" w:color="auto"/>
+              <w:right w:val="single" w:sz="4" w:space="0" w:color="auto"/>
+            </w:tcBorders>
+            <w:hideMark/>
+          </w:tcPr>
+          <w:p>
+            <w:pPr>
+              <w:rPr>
+                <w:b/>
+                <w:lang w:eastAsia="nl-NL"/>
+              </w:rPr>
+            </w:pPr>
+            <w:r>
+              <w:rPr>
+                <w:b/>
+                <w:lang w:eastAsia="nl-NL"/>
+              </w:rPr>
+              <w:t>Resultaat</w:t>
+            </w:r>
+          </w:p>
+        </w:tc>
+        <w:tc>
+          <w:tcPr>
+            <w:tcW w:w="6404" w:type="dxa"/>
+            <w:tcBorders>
+              <w:top w:val="single" w:sz="4" w:space="0" w:color="auto"/>
+              <w:left w:val="single" w:sz="4" w:space="0" w:color="auto"/>
+              <w:bottom w:val="single" w:sz="4" w:space="0" w:color="auto"/>
+              <w:right w:val="single" w:sz="4" w:space="0" w:color="auto"/>
+            </w:tcBorders>
+            <w:hideMark/>
+          </w:tcPr>
+          <w:p>
+            <w:pPr>
+              <w:rPr>
+                <w:lang w:eastAsia="nl-NL"/>
+              </w:rPr>
+            </w:pPr>
+            <w:r>
+              <w:rPr>
+                <w:lang w:eastAsia="nl-NL"/>
+              </w:rPr>
+              <w:t xml:space="preserve">De winkelwagen kan worden bekeken </w:t>
+            </w:r>
+          </w:p>
+        </w:tc>
+      </w:tr>
+    </w:tbl>
     <w:p>
       <w:pPr>
         <w:rPr>
-          <w:lang w:val="en-US"/>
-        </w:rPr>
-      </w:pPr>
+          <w:i/>
+        </w:rPr>
+      </w:pPr>
+      <w:r>
+        <w:rPr>
+          <w:i/>
+        </w:rPr>
+        <w:t xml:space="preserve">Figuur 4: </w:t>
+      </w:r>
+      <w:proofErr w:type="spellStart"/>
+      <w:r>
+        <w:rPr>
+          <w:i/>
+        </w:rPr>
+        <w:t>use</w:t>
+      </w:r>
+      <w:proofErr w:type="spellEnd"/>
+      <w:r>
+        <w:rPr>
+          <w:i/>
+        </w:rPr>
+        <w:t xml:space="preserve"> case template “Winkelwagen bekijken”</w:t>
+      </w:r>
     </w:p>
     <w:tbl>
       <w:tblPr>
@@ -2848,7 +3255,6 @@
                 <w:b/>
                 <w:lang w:eastAsia="nl-NL"/>
               </w:rPr>
-              <w:lastRenderedPageBreak/>
               <w:t>Naam</w:t>
             </w:r>
           </w:p>
@@ -2874,7 +3280,7 @@
               <w:rPr>
                 <w:lang w:eastAsia="nl-NL"/>
               </w:rPr>
-              <w:t>Winkelwagen bekijken</w:t>
+              <w:t xml:space="preserve">Producten uit winkelwagen verwijderen </w:t>
             </w:r>
           </w:p>
         </w:tc>
@@ -2928,7 +3334,7 @@
               <w:rPr>
                 <w:lang w:eastAsia="nl-NL"/>
               </w:rPr>
-              <w:t>3</w:t>
+              <w:t>4</w:t>
             </w:r>
           </w:p>
         </w:tc>
@@ -3036,7 +3442,7 @@
               <w:rPr>
                 <w:lang w:eastAsia="nl-NL"/>
               </w:rPr>
-              <w:t xml:space="preserve">Klant heeft producten aan winkelwagen toegevoegd en wilt deze bekijken </w:t>
+              <w:t xml:space="preserve">Klant heeft producten aan winkelwagen toegevoegd en wilt deze/enkele verwijderen </w:t>
             </w:r>
           </w:p>
         </w:tc>
@@ -3085,7 +3491,7 @@
               <w:pStyle w:val="Lijstalinea"/>
               <w:numPr>
                 <w:ilvl w:val="0"/>
-                <w:numId w:val="7"/>
+                <w:numId w:val="8"/>
               </w:numPr>
               <w:spacing w:after="0" w:line="240" w:lineRule="auto"/>
             </w:pPr>
@@ -3098,7 +3504,7 @@
               <w:pStyle w:val="Lijstalinea"/>
               <w:numPr>
                 <w:ilvl w:val="0"/>
-                <w:numId w:val="7"/>
+                <w:numId w:val="8"/>
               </w:numPr>
               <w:spacing w:after="0" w:line="240" w:lineRule="auto"/>
             </w:pPr>
@@ -3106,6 +3512,32 @@
               <w:t>Het systeem toont de producten in de winkelwagen</w:t>
             </w:r>
           </w:p>
+          <w:p>
+            <w:pPr>
+              <w:pStyle w:val="Lijstalinea"/>
+              <w:numPr>
+                <w:ilvl w:val="0"/>
+                <w:numId w:val="8"/>
+              </w:numPr>
+              <w:spacing w:after="0" w:line="240" w:lineRule="auto"/>
+            </w:pPr>
+            <w:r>
+              <w:t xml:space="preserve">Klant verwijderd de producten uit de winkelwagen </w:t>
+            </w:r>
+          </w:p>
+          <w:p>
+            <w:pPr>
+              <w:pStyle w:val="Lijstalinea"/>
+              <w:numPr>
+                <w:ilvl w:val="0"/>
+                <w:numId w:val="8"/>
+              </w:numPr>
+              <w:spacing w:after="0" w:line="240" w:lineRule="auto"/>
+            </w:pPr>
+            <w:r>
+              <w:t xml:space="preserve">Klant slaat de keuze op </w:t>
+            </w:r>
+          </w:p>
         </w:tc>
       </w:tr>
       <w:tr>
@@ -3157,7 +3589,7 @@
               <w:rPr>
                 <w:lang w:eastAsia="nl-NL"/>
               </w:rPr>
-              <w:t xml:space="preserve">De winkelwagen kan worden bekeken </w:t>
+              <w:t xml:space="preserve">De klant heeft de producten in de winkelwagen gewijzigd  </w:t>
             </w:r>
           </w:p>
         </w:tc>
@@ -3173,7 +3605,7 @@
         <w:rPr>
           <w:i/>
         </w:rPr>
-        <w:t xml:space="preserve">Figuur 4: </w:t>
+        <w:t xml:space="preserve">Figuur 5: </w:t>
       </w:r>
       <w:proofErr w:type="spellStart"/>
       <w:r>
@@ -3187,7 +3619,7 @@
         <w:rPr>
           <w:i/>
         </w:rPr>
-        <w:t xml:space="preserve"> case template “Winkelwagen bekijken”</w:t>
+        <w:t xml:space="preserve"> case template “Producten uit winkelwagen verwijderen”</w:t>
       </w:r>
     </w:p>
     <w:tbl>
@@ -3250,7 +3682,7 @@
               <w:rPr>
                 <w:lang w:eastAsia="nl-NL"/>
               </w:rPr>
-              <w:t xml:space="preserve">Producten uit winkelwagen verwijderen </w:t>
+              <w:t>Afrekenen</w:t>
             </w:r>
           </w:p>
         </w:tc>
@@ -3304,7 +3736,7 @@
               <w:rPr>
                 <w:lang w:eastAsia="nl-NL"/>
               </w:rPr>
-              <w:t>4</w:t>
+              <w:t>5</w:t>
             </w:r>
           </w:p>
         </w:tc>
@@ -3412,7 +3844,7 @@
               <w:rPr>
                 <w:lang w:eastAsia="nl-NL"/>
               </w:rPr>
-              <w:t xml:space="preserve">Klant heeft producten aan winkelwagen toegevoegd en wilt deze/enkele verwijderen </w:t>
+              <w:t>Producten zijn toegevoegd aan de winkelwagen</w:t>
             </w:r>
           </w:p>
         </w:tc>
@@ -3461,7 +3893,7 @@
               <w:pStyle w:val="Lijstalinea"/>
               <w:numPr>
                 <w:ilvl w:val="0"/>
-                <w:numId w:val="8"/>
+                <w:numId w:val="9"/>
               </w:numPr>
               <w:spacing w:after="0" w:line="240" w:lineRule="auto"/>
             </w:pPr>
@@ -3474,7 +3906,7 @@
               <w:pStyle w:val="Lijstalinea"/>
               <w:numPr>
                 <w:ilvl w:val="0"/>
-                <w:numId w:val="8"/>
+                <w:numId w:val="9"/>
               </w:numPr>
               <w:spacing w:after="0" w:line="240" w:lineRule="auto"/>
             </w:pPr>
@@ -3487,12 +3919,12 @@
               <w:pStyle w:val="Lijstalinea"/>
               <w:numPr>
                 <w:ilvl w:val="0"/>
-                <w:numId w:val="8"/>
+                <w:numId w:val="9"/>
               </w:numPr>
               <w:spacing w:after="0" w:line="240" w:lineRule="auto"/>
             </w:pPr>
             <w:r>
-              <w:t xml:space="preserve">Klant verwijderd de producten uit de winkelwagen </w:t>
+              <w:t>Klant drukt op de knop “Verder naar bestellen” in de winkelwagen</w:t>
             </w:r>
           </w:p>
           <w:p>
@@ -3500,12 +3932,90 @@
               <w:pStyle w:val="Lijstalinea"/>
               <w:numPr>
                 <w:ilvl w:val="0"/>
-                <w:numId w:val="8"/>
+                <w:numId w:val="9"/>
               </w:numPr>
               <w:spacing w:after="0" w:line="240" w:lineRule="auto"/>
             </w:pPr>
             <w:r>
-              <w:t xml:space="preserve">Klant slaat de keuze op </w:t>
+              <w:t>Klant logt in</w:t>
+            </w:r>
+          </w:p>
+          <w:p>
+            <w:pPr>
+              <w:pStyle w:val="Lijstalinea"/>
+              <w:numPr>
+                <w:ilvl w:val="0"/>
+                <w:numId w:val="9"/>
+              </w:numPr>
+              <w:spacing w:after="0" w:line="240" w:lineRule="auto"/>
+            </w:pPr>
+            <w:r>
+              <w:t>Klant kiest de optie om te laten bezorgen of op te halen</w:t>
+            </w:r>
+          </w:p>
+          <w:p>
+            <w:pPr>
+              <w:pStyle w:val="Lijstalinea"/>
+              <w:numPr>
+                <w:ilvl w:val="0"/>
+                <w:numId w:val="9"/>
+              </w:numPr>
+              <w:spacing w:after="0" w:line="240" w:lineRule="auto"/>
+            </w:pPr>
+            <w:r>
+              <w:t>Klant drukt op de knop “Naar betalen”</w:t>
+            </w:r>
+          </w:p>
+          <w:p>
+            <w:pPr>
+              <w:pStyle w:val="Lijstalinea"/>
+              <w:numPr>
+                <w:ilvl w:val="0"/>
+                <w:numId w:val="9"/>
+              </w:numPr>
+              <w:spacing w:after="0" w:line="240" w:lineRule="auto"/>
+            </w:pPr>
+            <w:r>
+              <w:t>Klant selecteert de betaalmethode</w:t>
+            </w:r>
+          </w:p>
+          <w:p>
+            <w:pPr>
+              <w:pStyle w:val="Lijstalinea"/>
+              <w:numPr>
+                <w:ilvl w:val="0"/>
+                <w:numId w:val="9"/>
+              </w:numPr>
+              <w:spacing w:after="0" w:line="240" w:lineRule="auto"/>
+            </w:pPr>
+            <w:r>
+              <w:t>Klant gaat naar het betaalscherm</w:t>
+            </w:r>
+          </w:p>
+          <w:p>
+            <w:pPr>
+              <w:pStyle w:val="Lijstalinea"/>
+              <w:numPr>
+                <w:ilvl w:val="0"/>
+                <w:numId w:val="9"/>
+              </w:numPr>
+              <w:spacing w:after="0" w:line="240" w:lineRule="auto"/>
+            </w:pPr>
+            <w:r>
+              <w:t>Systeem wacht op betaal bevestiging</w:t>
+            </w:r>
+          </w:p>
+          <w:p>
+            <w:pPr>
+              <w:pStyle w:val="Lijstalinea"/>
+              <w:numPr>
+                <w:ilvl w:val="0"/>
+                <w:numId w:val="9"/>
+              </w:numPr>
+              <w:spacing w:after="0" w:line="240" w:lineRule="auto"/>
+            </w:pPr>
+            <w:r>
+              <w:t>Klant gaat naar het betaal bevestiging scherm</w:t>
             </w:r>
           </w:p>
         </w:tc>
@@ -3534,6 +4044,261 @@
                 <w:b/>
                 <w:lang w:eastAsia="nl-NL"/>
               </w:rPr>
+              <w:t>Alternatief Scenario 1</w:t>
+            </w:r>
+          </w:p>
+        </w:tc>
+        <w:tc>
+          <w:tcPr>
+            <w:tcW w:w="6404" w:type="dxa"/>
+            <w:tcBorders>
+              <w:top w:val="single" w:sz="4" w:space="0" w:color="auto"/>
+              <w:left w:val="single" w:sz="4" w:space="0" w:color="auto"/>
+              <w:bottom w:val="single" w:sz="4" w:space="0" w:color="auto"/>
+              <w:right w:val="single" w:sz="4" w:space="0" w:color="auto"/>
+            </w:tcBorders>
+            <w:hideMark/>
+          </w:tcPr>
+          <w:p>
+            <w:pPr>
+              <w:rPr>
+                <w:lang w:eastAsia="nl-NL"/>
+              </w:rPr>
+            </w:pPr>
+            <w:r>
+              <w:rPr>
+                <w:lang w:eastAsia="nl-NL"/>
+              </w:rPr>
+              <w:t>4a Klant voert email in en drukt op “Ga verder als nieuwe klant”</w:t>
+            </w:r>
+          </w:p>
+          <w:p>
+            <w:pPr>
+              <w:rPr>
+                <w:lang w:eastAsia="nl-NL"/>
+              </w:rPr>
+            </w:pPr>
+            <w:r>
+              <w:rPr>
+                <w:lang w:eastAsia="nl-NL"/>
+              </w:rPr>
+              <w:t>4b Klant voert zijn gegevens in</w:t>
+            </w:r>
+          </w:p>
+          <w:p>
+            <w:pPr>
+              <w:rPr>
+                <w:b/>
+                <w:lang w:eastAsia="nl-NL"/>
+              </w:rPr>
+            </w:pPr>
+            <w:r>
+              <w:rPr>
+                <w:lang w:eastAsia="nl-NL"/>
+              </w:rPr>
+              <w:t>Ga naar HS5</w:t>
+            </w:r>
+          </w:p>
+        </w:tc>
+      </w:tr>
+      <w:tr>
+        <w:tc>
+          <w:tcPr>
+            <w:tcW w:w="2515" w:type="dxa"/>
+            <w:tcBorders>
+              <w:top w:val="single" w:sz="4" w:space="0" w:color="auto"/>
+              <w:left w:val="single" w:sz="4" w:space="0" w:color="auto"/>
+              <w:bottom w:val="single" w:sz="4" w:space="0" w:color="auto"/>
+              <w:right w:val="single" w:sz="4" w:space="0" w:color="auto"/>
+            </w:tcBorders>
+            <w:hideMark/>
+          </w:tcPr>
+          <w:p>
+            <w:pPr>
+              <w:rPr>
+                <w:b/>
+                <w:lang w:eastAsia="nl-NL"/>
+              </w:rPr>
+            </w:pPr>
+            <w:r>
+              <w:rPr>
+                <w:b/>
+                <w:lang w:eastAsia="nl-NL"/>
+              </w:rPr>
+              <w:t>Alternatief Scenario 2</w:t>
+            </w:r>
+          </w:p>
+        </w:tc>
+        <w:tc>
+          <w:tcPr>
+            <w:tcW w:w="6404" w:type="dxa"/>
+            <w:tcBorders>
+              <w:top w:val="single" w:sz="4" w:space="0" w:color="auto"/>
+              <w:left w:val="single" w:sz="4" w:space="0" w:color="auto"/>
+              <w:bottom w:val="single" w:sz="4" w:space="0" w:color="auto"/>
+              <w:right w:val="single" w:sz="4" w:space="0" w:color="auto"/>
+            </w:tcBorders>
+            <w:hideMark/>
+          </w:tcPr>
+          <w:p>
+            <w:pPr>
+              <w:rPr>
+                <w:lang w:eastAsia="nl-NL"/>
+              </w:rPr>
+            </w:pPr>
+            <w:r>
+              <w:rPr>
+                <w:lang w:eastAsia="nl-NL"/>
+              </w:rPr>
+              <w:t>2a Klant wilt nog extra producten bestellen</w:t>
+            </w:r>
+          </w:p>
+          <w:p>
+            <w:pPr>
+              <w:rPr>
+                <w:lang w:eastAsia="nl-NL"/>
+              </w:rPr>
+            </w:pPr>
+            <w:r>
+              <w:rPr>
+                <w:lang w:eastAsia="nl-NL"/>
+              </w:rPr>
+              <w:t>2b Klant voegt nieuwe producten toe aan winkelwagen</w:t>
+            </w:r>
+          </w:p>
+          <w:p>
+            <w:pPr>
+              <w:rPr>
+                <w:lang w:eastAsia="nl-NL"/>
+              </w:rPr>
+            </w:pPr>
+            <w:r>
+              <w:rPr>
+                <w:lang w:eastAsia="nl-NL"/>
+              </w:rPr>
+              <w:t>2c Klant drukt op de knop “Verder naar bestellen” in de pop-up</w:t>
+            </w:r>
+          </w:p>
+          <w:p>
+            <w:pPr>
+              <w:rPr>
+                <w:b/>
+                <w:lang w:eastAsia="nl-NL"/>
+              </w:rPr>
+            </w:pPr>
+            <w:r>
+              <w:rPr>
+                <w:lang w:eastAsia="nl-NL"/>
+              </w:rPr>
+              <w:t>Ga naar HS3</w:t>
+            </w:r>
+          </w:p>
+        </w:tc>
+      </w:tr>
+      <w:tr>
+        <w:tc>
+          <w:tcPr>
+            <w:tcW w:w="2515" w:type="dxa"/>
+            <w:tcBorders>
+              <w:top w:val="single" w:sz="4" w:space="0" w:color="auto"/>
+              <w:left w:val="single" w:sz="4" w:space="0" w:color="auto"/>
+              <w:bottom w:val="single" w:sz="4" w:space="0" w:color="auto"/>
+              <w:right w:val="single" w:sz="4" w:space="0" w:color="auto"/>
+            </w:tcBorders>
+            <w:hideMark/>
+          </w:tcPr>
+          <w:p>
+            <w:pPr>
+              <w:rPr>
+                <w:b/>
+                <w:lang w:eastAsia="nl-NL"/>
+              </w:rPr>
+            </w:pPr>
+            <w:r>
+              <w:rPr>
+                <w:b/>
+                <w:lang w:eastAsia="nl-NL"/>
+              </w:rPr>
+              <w:t>Foutscenario</w:t>
+            </w:r>
+          </w:p>
+        </w:tc>
+        <w:tc>
+          <w:tcPr>
+            <w:tcW w:w="6404" w:type="dxa"/>
+            <w:tcBorders>
+              <w:top w:val="single" w:sz="4" w:space="0" w:color="auto"/>
+              <w:left w:val="single" w:sz="4" w:space="0" w:color="auto"/>
+              <w:bottom w:val="single" w:sz="4" w:space="0" w:color="auto"/>
+              <w:right w:val="single" w:sz="4" w:space="0" w:color="auto"/>
+            </w:tcBorders>
+            <w:hideMark/>
+          </w:tcPr>
+          <w:p>
+            <w:pPr>
+              <w:rPr>
+                <w:lang w:eastAsia="nl-NL"/>
+              </w:rPr>
+            </w:pPr>
+            <w:r>
+              <w:rPr>
+                <w:lang w:eastAsia="nl-NL"/>
+              </w:rPr>
+              <w:t>8a De betaling is mislukt</w:t>
+            </w:r>
+          </w:p>
+          <w:p>
+            <w:pPr>
+              <w:rPr>
+                <w:lang w:eastAsia="nl-NL"/>
+              </w:rPr>
+            </w:pPr>
+            <w:r>
+              <w:rPr>
+                <w:lang w:eastAsia="nl-NL"/>
+              </w:rPr>
+              <w:t>8b Het systeem krijgt een afgekeurde betaal bevestiging</w:t>
+            </w:r>
+          </w:p>
+          <w:p>
+            <w:pPr>
+              <w:rPr>
+                <w:lang w:eastAsia="nl-NL"/>
+              </w:rPr>
+            </w:pPr>
+            <w:r>
+              <w:rPr>
+                <w:lang w:eastAsia="nl-NL"/>
+              </w:rPr>
+              <w:t>8b De klant wordt doorgestuurd naar de betaling mislukt pagina.</w:t>
+            </w:r>
+          </w:p>
+        </w:tc>
+      </w:tr>
+      <w:tr>
+        <w:tc>
+          <w:tcPr>
+            <w:tcW w:w="2515" w:type="dxa"/>
+            <w:tcBorders>
+              <w:top w:val="single" w:sz="4" w:space="0" w:color="auto"/>
+              <w:left w:val="single" w:sz="4" w:space="0" w:color="auto"/>
+              <w:bottom w:val="single" w:sz="4" w:space="0" w:color="auto"/>
+              <w:right w:val="single" w:sz="4" w:space="0" w:color="auto"/>
+            </w:tcBorders>
+            <w:hideMark/>
+          </w:tcPr>
+          <w:p>
+            <w:pPr>
+              <w:rPr>
+                <w:b/>
+                <w:lang w:eastAsia="nl-NL"/>
+              </w:rPr>
+            </w:pPr>
+            <w:r>
+              <w:rPr>
+                <w:b/>
+                <w:lang w:eastAsia="nl-NL"/>
+              </w:rPr>
               <w:t>Resultaat</w:t>
             </w:r>
           </w:p>
@@ -3559,7 +4324,7 @@
               <w:rPr>
                 <w:lang w:eastAsia="nl-NL"/>
               </w:rPr>
-              <w:t xml:space="preserve">De klant heeft de producten in de winkelwagen gewijzigd  </w:t>
+              <w:t>De bestelling is afgerekend</w:t>
             </w:r>
           </w:p>
         </w:tc>
@@ -3575,7 +4340,7 @@
         <w:rPr>
           <w:i/>
         </w:rPr>
-        <w:t xml:space="preserve">Figuur 5: </w:t>
+        <w:t xml:space="preserve">Figuur 6: </w:t>
       </w:r>
       <w:proofErr w:type="spellStart"/>
       <w:r>
@@ -3589,8 +4354,50 @@
         <w:rPr>
           <w:i/>
         </w:rPr>
-        <w:t xml:space="preserve"> case template “Producten uit winkelwagen verwijderen”</w:t>
-      </w:r>
+        <w:t xml:space="preserve"> case template “Afrekenen”</w:t>
+      </w:r>
+    </w:p>
+    <w:p>
+      <w:pPr>
+        <w:rPr>
+          <w:i/>
+        </w:rPr>
+      </w:pPr>
+    </w:p>
+    <w:p>
+      <w:pPr>
+        <w:rPr>
+          <w:i/>
+        </w:rPr>
+      </w:pPr>
+    </w:p>
+    <w:p>
+      <w:pPr>
+        <w:rPr>
+          <w:i/>
+        </w:rPr>
+      </w:pPr>
+    </w:p>
+    <w:p>
+      <w:pPr>
+        <w:rPr>
+          <w:i/>
+        </w:rPr>
+      </w:pPr>
+    </w:p>
+    <w:p>
+      <w:pPr>
+        <w:rPr>
+          <w:i/>
+        </w:rPr>
+      </w:pPr>
+    </w:p>
+    <w:p>
+      <w:pPr>
+        <w:rPr>
+          <w:i/>
+        </w:rPr>
+      </w:pPr>
     </w:p>
     <w:tbl>
       <w:tblPr>
@@ -3622,784 +4429,7 @@
                 <w:lang w:eastAsia="nl-NL"/>
               </w:rPr>
             </w:pPr>
-            <w:r>
-              <w:rPr>
-                <w:b/>
-                <w:lang w:eastAsia="nl-NL"/>
-              </w:rPr>
-              <w:t>Naam</w:t>
-            </w:r>
-          </w:p>
-        </w:tc>
-        <w:tc>
-          <w:tcPr>
-            <w:tcW w:w="6404" w:type="dxa"/>
-            <w:tcBorders>
-              <w:top w:val="single" w:sz="4" w:space="0" w:color="auto"/>
-              <w:left w:val="single" w:sz="4" w:space="0" w:color="auto"/>
-              <w:bottom w:val="single" w:sz="4" w:space="0" w:color="auto"/>
-              <w:right w:val="single" w:sz="4" w:space="0" w:color="auto"/>
-            </w:tcBorders>
-            <w:hideMark/>
-          </w:tcPr>
-          <w:p>
-            <w:pPr>
-              <w:rPr>
-                <w:lang w:eastAsia="nl-NL"/>
-              </w:rPr>
-            </w:pPr>
-            <w:r>
-              <w:rPr>
-                <w:lang w:eastAsia="nl-NL"/>
-              </w:rPr>
-              <w:t>Afrekenen</w:t>
-            </w:r>
-          </w:p>
-        </w:tc>
-      </w:tr>
-      <w:tr>
-        <w:tc>
-          <w:tcPr>
-            <w:tcW w:w="2515" w:type="dxa"/>
-            <w:tcBorders>
-              <w:top w:val="single" w:sz="4" w:space="0" w:color="auto"/>
-              <w:left w:val="single" w:sz="4" w:space="0" w:color="auto"/>
-              <w:bottom w:val="single" w:sz="4" w:space="0" w:color="auto"/>
-              <w:right w:val="single" w:sz="4" w:space="0" w:color="auto"/>
-            </w:tcBorders>
-            <w:hideMark/>
-          </w:tcPr>
-          <w:p>
-            <w:pPr>
-              <w:rPr>
-                <w:b/>
-                <w:lang w:eastAsia="nl-NL"/>
-              </w:rPr>
-            </w:pPr>
-            <w:r>
-              <w:rPr>
-                <w:b/>
-                <w:lang w:eastAsia="nl-NL"/>
-              </w:rPr>
-              <w:t>Nummer</w:t>
-            </w:r>
-          </w:p>
-        </w:tc>
-        <w:tc>
-          <w:tcPr>
-            <w:tcW w:w="6404" w:type="dxa"/>
-            <w:tcBorders>
-              <w:top w:val="single" w:sz="4" w:space="0" w:color="auto"/>
-              <w:left w:val="single" w:sz="4" w:space="0" w:color="auto"/>
-              <w:bottom w:val="single" w:sz="4" w:space="0" w:color="auto"/>
-              <w:right w:val="single" w:sz="4" w:space="0" w:color="auto"/>
-            </w:tcBorders>
-            <w:hideMark/>
-          </w:tcPr>
-          <w:p>
-            <w:pPr>
-              <w:rPr>
-                <w:lang w:eastAsia="nl-NL"/>
-              </w:rPr>
-            </w:pPr>
-            <w:r>
-              <w:rPr>
-                <w:lang w:eastAsia="nl-NL"/>
-              </w:rPr>
-              <w:t>5</w:t>
-            </w:r>
-          </w:p>
-        </w:tc>
-      </w:tr>
-      <w:tr>
-        <w:tc>
-          <w:tcPr>
-            <w:tcW w:w="2515" w:type="dxa"/>
-            <w:tcBorders>
-              <w:top w:val="single" w:sz="4" w:space="0" w:color="auto"/>
-              <w:left w:val="single" w:sz="4" w:space="0" w:color="auto"/>
-              <w:bottom w:val="single" w:sz="4" w:space="0" w:color="auto"/>
-              <w:right w:val="single" w:sz="4" w:space="0" w:color="auto"/>
-            </w:tcBorders>
-            <w:hideMark/>
-          </w:tcPr>
-          <w:p>
-            <w:pPr>
-              <w:rPr>
-                <w:b/>
-                <w:lang w:eastAsia="nl-NL"/>
-              </w:rPr>
-            </w:pPr>
-            <w:r>
-              <w:rPr>
-                <w:b/>
-                <w:lang w:eastAsia="nl-NL"/>
-              </w:rPr>
-              <w:t>Actor</w:t>
-            </w:r>
-          </w:p>
-        </w:tc>
-        <w:tc>
-          <w:tcPr>
-            <w:tcW w:w="6404" w:type="dxa"/>
-            <w:tcBorders>
-              <w:top w:val="single" w:sz="4" w:space="0" w:color="auto"/>
-              <w:left w:val="single" w:sz="4" w:space="0" w:color="auto"/>
-              <w:bottom w:val="single" w:sz="4" w:space="0" w:color="auto"/>
-              <w:right w:val="single" w:sz="4" w:space="0" w:color="auto"/>
-            </w:tcBorders>
-            <w:hideMark/>
-          </w:tcPr>
-          <w:p>
-            <w:pPr>
-              <w:rPr>
-                <w:lang w:eastAsia="nl-NL"/>
-              </w:rPr>
-            </w:pPr>
-            <w:r>
-              <w:rPr>
-                <w:lang w:eastAsia="nl-NL"/>
-              </w:rPr>
-              <w:t>Klant</w:t>
-            </w:r>
-          </w:p>
-        </w:tc>
-      </w:tr>
-      <w:tr>
-        <w:tc>
-          <w:tcPr>
-            <w:tcW w:w="2515" w:type="dxa"/>
-            <w:tcBorders>
-              <w:top w:val="single" w:sz="4" w:space="0" w:color="auto"/>
-              <w:left w:val="single" w:sz="4" w:space="0" w:color="auto"/>
-              <w:bottom w:val="single" w:sz="4" w:space="0" w:color="auto"/>
-              <w:right w:val="single" w:sz="4" w:space="0" w:color="auto"/>
-            </w:tcBorders>
-            <w:hideMark/>
-          </w:tcPr>
-          <w:p>
-            <w:pPr>
-              <w:rPr>
-                <w:b/>
-                <w:lang w:eastAsia="nl-NL"/>
-              </w:rPr>
-            </w:pPr>
-            <w:r>
-              <w:rPr>
-                <w:b/>
-                <w:lang w:eastAsia="nl-NL"/>
-              </w:rPr>
-              <w:t>Preconditie(s)</w:t>
-            </w:r>
-          </w:p>
-        </w:tc>
-        <w:tc>
-          <w:tcPr>
-            <w:tcW w:w="6404" w:type="dxa"/>
-            <w:tcBorders>
-              <w:top w:val="single" w:sz="4" w:space="0" w:color="auto"/>
-              <w:left w:val="single" w:sz="4" w:space="0" w:color="auto"/>
-              <w:bottom w:val="single" w:sz="4" w:space="0" w:color="auto"/>
-              <w:right w:val="single" w:sz="4" w:space="0" w:color="auto"/>
-            </w:tcBorders>
-            <w:hideMark/>
-          </w:tcPr>
-          <w:p>
-            <w:pPr>
-              <w:rPr>
-                <w:lang w:eastAsia="nl-NL"/>
-              </w:rPr>
-            </w:pPr>
-            <w:r>
-              <w:rPr>
-                <w:lang w:eastAsia="nl-NL"/>
-              </w:rPr>
-              <w:t>Producten zijn toegevoegd aan de winkelwagen</w:t>
-            </w:r>
-          </w:p>
-        </w:tc>
-      </w:tr>
-      <w:tr>
-        <w:tc>
-          <w:tcPr>
-            <w:tcW w:w="2515" w:type="dxa"/>
-            <w:tcBorders>
-              <w:top w:val="single" w:sz="4" w:space="0" w:color="auto"/>
-              <w:left w:val="single" w:sz="4" w:space="0" w:color="auto"/>
-              <w:bottom w:val="single" w:sz="4" w:space="0" w:color="auto"/>
-              <w:right w:val="single" w:sz="4" w:space="0" w:color="auto"/>
-            </w:tcBorders>
-            <w:hideMark/>
-          </w:tcPr>
-          <w:p>
-            <w:pPr>
-              <w:rPr>
-                <w:b/>
-                <w:lang w:eastAsia="nl-NL"/>
-              </w:rPr>
-            </w:pPr>
-            <w:r>
-              <w:rPr>
-                <w:b/>
-                <w:lang w:eastAsia="nl-NL"/>
-              </w:rPr>
-              <w:t>Hoofdscenario</w:t>
-            </w:r>
-          </w:p>
-        </w:tc>
-        <w:tc>
-          <w:tcPr>
-            <w:tcW w:w="6404" w:type="dxa"/>
-            <w:tcBorders>
-              <w:top w:val="single" w:sz="4" w:space="0" w:color="auto"/>
-              <w:left w:val="single" w:sz="4" w:space="0" w:color="auto"/>
-              <w:bottom w:val="single" w:sz="4" w:space="0" w:color="auto"/>
-              <w:right w:val="single" w:sz="4" w:space="0" w:color="auto"/>
-            </w:tcBorders>
-            <w:hideMark/>
-          </w:tcPr>
-          <w:p>
-            <w:pPr>
-              <w:pStyle w:val="Lijstalinea"/>
-              <w:numPr>
-                <w:ilvl w:val="0"/>
-                <w:numId w:val="9"/>
-              </w:numPr>
-              <w:spacing w:after="0" w:line="240" w:lineRule="auto"/>
-            </w:pPr>
-            <w:r>
-              <w:t>Klant drukt op het winkelwagen icoon</w:t>
-            </w:r>
-          </w:p>
-          <w:p>
-            <w:pPr>
-              <w:pStyle w:val="Lijstalinea"/>
-              <w:numPr>
-                <w:ilvl w:val="0"/>
-                <w:numId w:val="9"/>
-              </w:numPr>
-              <w:spacing w:after="0" w:line="240" w:lineRule="auto"/>
-            </w:pPr>
-            <w:r>
-              <w:t>Het systeem toont de producten in de winkelwagen</w:t>
-            </w:r>
-          </w:p>
-          <w:p>
-            <w:pPr>
-              <w:pStyle w:val="Lijstalinea"/>
-              <w:numPr>
-                <w:ilvl w:val="0"/>
-                <w:numId w:val="9"/>
-              </w:numPr>
-              <w:spacing w:after="0" w:line="240" w:lineRule="auto"/>
-            </w:pPr>
-            <w:r>
-              <w:t>Klant drukt op de knop “Verder naar bestellen” in de winkelwagen</w:t>
-            </w:r>
-          </w:p>
-          <w:p>
-            <w:pPr>
-              <w:pStyle w:val="Lijstalinea"/>
-              <w:numPr>
-                <w:ilvl w:val="0"/>
-                <w:numId w:val="9"/>
-              </w:numPr>
-              <w:spacing w:after="0" w:line="240" w:lineRule="auto"/>
-            </w:pPr>
-            <w:r>
-              <w:t>Klant logt in</w:t>
-            </w:r>
-          </w:p>
-          <w:p>
-            <w:pPr>
-              <w:pStyle w:val="Lijstalinea"/>
-              <w:numPr>
-                <w:ilvl w:val="0"/>
-                <w:numId w:val="9"/>
-              </w:numPr>
-              <w:spacing w:after="0" w:line="240" w:lineRule="auto"/>
-            </w:pPr>
-            <w:r>
-              <w:t>Klant kiest de optie om te laten bezorgen of op te halen</w:t>
-            </w:r>
-          </w:p>
-          <w:p>
-            <w:pPr>
-              <w:pStyle w:val="Lijstalinea"/>
-              <w:numPr>
-                <w:ilvl w:val="0"/>
-                <w:numId w:val="9"/>
-              </w:numPr>
-              <w:spacing w:after="0" w:line="240" w:lineRule="auto"/>
-            </w:pPr>
-            <w:r>
-              <w:t>Klant drukt op de knop “Naar betalen”</w:t>
-            </w:r>
-          </w:p>
-          <w:p>
-            <w:pPr>
-              <w:pStyle w:val="Lijstalinea"/>
-              <w:numPr>
-                <w:ilvl w:val="0"/>
-                <w:numId w:val="9"/>
-              </w:numPr>
-              <w:spacing w:after="0" w:line="240" w:lineRule="auto"/>
-            </w:pPr>
-            <w:r>
-              <w:t>Klant selecteert de betaalmethode</w:t>
-            </w:r>
-          </w:p>
-          <w:p>
-            <w:pPr>
-              <w:pStyle w:val="Lijstalinea"/>
-              <w:numPr>
-                <w:ilvl w:val="0"/>
-                <w:numId w:val="9"/>
-              </w:numPr>
-              <w:spacing w:after="0" w:line="240" w:lineRule="auto"/>
-            </w:pPr>
-            <w:r>
-              <w:t>Klant gaat naar het betaalscherm</w:t>
-            </w:r>
-          </w:p>
-          <w:p>
-            <w:pPr>
-              <w:pStyle w:val="Lijstalinea"/>
-              <w:numPr>
-                <w:ilvl w:val="0"/>
-                <w:numId w:val="9"/>
-              </w:numPr>
-              <w:spacing w:after="0" w:line="240" w:lineRule="auto"/>
-            </w:pPr>
-            <w:r>
-              <w:t>Systeem wacht op betaal bevestiging</w:t>
-            </w:r>
-          </w:p>
-          <w:p>
-            <w:pPr>
-              <w:pStyle w:val="Lijstalinea"/>
-              <w:numPr>
-                <w:ilvl w:val="0"/>
-                <w:numId w:val="9"/>
-              </w:numPr>
-              <w:spacing w:after="0" w:line="240" w:lineRule="auto"/>
-            </w:pPr>
-            <w:r>
-              <w:t>Klant gaat naar het betaal bevestiging scherm</w:t>
-            </w:r>
-          </w:p>
-        </w:tc>
-      </w:tr>
-      <w:tr>
-        <w:tc>
-          <w:tcPr>
-            <w:tcW w:w="2515" w:type="dxa"/>
-            <w:tcBorders>
-              <w:top w:val="single" w:sz="4" w:space="0" w:color="auto"/>
-              <w:left w:val="single" w:sz="4" w:space="0" w:color="auto"/>
-              <w:bottom w:val="single" w:sz="4" w:space="0" w:color="auto"/>
-              <w:right w:val="single" w:sz="4" w:space="0" w:color="auto"/>
-            </w:tcBorders>
-            <w:hideMark/>
-          </w:tcPr>
-          <w:p>
-            <w:pPr>
-              <w:rPr>
-                <w:b/>
-                <w:lang w:eastAsia="nl-NL"/>
-              </w:rPr>
-            </w:pPr>
-            <w:r>
-              <w:rPr>
-                <w:b/>
-                <w:lang w:eastAsia="nl-NL"/>
-              </w:rPr>
-              <w:t>Alternatief Scenario 1</w:t>
-            </w:r>
-          </w:p>
-        </w:tc>
-        <w:tc>
-          <w:tcPr>
-            <w:tcW w:w="6404" w:type="dxa"/>
-            <w:tcBorders>
-              <w:top w:val="single" w:sz="4" w:space="0" w:color="auto"/>
-              <w:left w:val="single" w:sz="4" w:space="0" w:color="auto"/>
-              <w:bottom w:val="single" w:sz="4" w:space="0" w:color="auto"/>
-              <w:right w:val="single" w:sz="4" w:space="0" w:color="auto"/>
-            </w:tcBorders>
-            <w:hideMark/>
-          </w:tcPr>
-          <w:p>
-            <w:pPr>
-              <w:rPr>
-                <w:lang w:eastAsia="nl-NL"/>
-              </w:rPr>
-            </w:pPr>
-            <w:r>
-              <w:rPr>
-                <w:lang w:eastAsia="nl-NL"/>
-              </w:rPr>
-              <w:t>4a Klant voert email in en drukt op “Ga verder als nieuwe klant”</w:t>
-            </w:r>
-          </w:p>
-          <w:p>
-            <w:pPr>
-              <w:rPr>
-                <w:lang w:eastAsia="nl-NL"/>
-              </w:rPr>
-            </w:pPr>
-            <w:r>
-              <w:rPr>
-                <w:lang w:eastAsia="nl-NL"/>
-              </w:rPr>
-              <w:t>4b Klant voert zijn gegevens in</w:t>
-            </w:r>
-          </w:p>
-          <w:p>
-            <w:pPr>
-              <w:rPr>
-                <w:b/>
-                <w:lang w:eastAsia="nl-NL"/>
-              </w:rPr>
-            </w:pPr>
-            <w:r>
-              <w:rPr>
-                <w:lang w:eastAsia="nl-NL"/>
-              </w:rPr>
-              <w:t>Ga naar HS5</w:t>
-            </w:r>
-          </w:p>
-        </w:tc>
-      </w:tr>
-      <w:tr>
-        <w:tc>
-          <w:tcPr>
-            <w:tcW w:w="2515" w:type="dxa"/>
-            <w:tcBorders>
-              <w:top w:val="single" w:sz="4" w:space="0" w:color="auto"/>
-              <w:left w:val="single" w:sz="4" w:space="0" w:color="auto"/>
-              <w:bottom w:val="single" w:sz="4" w:space="0" w:color="auto"/>
-              <w:right w:val="single" w:sz="4" w:space="0" w:color="auto"/>
-            </w:tcBorders>
-            <w:hideMark/>
-          </w:tcPr>
-          <w:p>
-            <w:pPr>
-              <w:rPr>
-                <w:b/>
-                <w:lang w:eastAsia="nl-NL"/>
-              </w:rPr>
-            </w:pPr>
-            <w:r>
-              <w:rPr>
-                <w:b/>
-                <w:lang w:eastAsia="nl-NL"/>
-              </w:rPr>
-              <w:t>Alternatief Scenario 2</w:t>
-            </w:r>
-          </w:p>
-        </w:tc>
-        <w:tc>
-          <w:tcPr>
-            <w:tcW w:w="6404" w:type="dxa"/>
-            <w:tcBorders>
-              <w:top w:val="single" w:sz="4" w:space="0" w:color="auto"/>
-              <w:left w:val="single" w:sz="4" w:space="0" w:color="auto"/>
-              <w:bottom w:val="single" w:sz="4" w:space="0" w:color="auto"/>
-              <w:right w:val="single" w:sz="4" w:space="0" w:color="auto"/>
-            </w:tcBorders>
-            <w:hideMark/>
-          </w:tcPr>
-          <w:p>
-            <w:pPr>
-              <w:rPr>
-                <w:lang w:eastAsia="nl-NL"/>
-              </w:rPr>
-            </w:pPr>
-            <w:r>
-              <w:rPr>
-                <w:lang w:eastAsia="nl-NL"/>
-              </w:rPr>
-              <w:t>2a Klant wilt nog extra producten bestellen</w:t>
-            </w:r>
-          </w:p>
-          <w:p>
-            <w:pPr>
-              <w:rPr>
-                <w:lang w:eastAsia="nl-NL"/>
-              </w:rPr>
-            </w:pPr>
-            <w:r>
-              <w:rPr>
-                <w:lang w:eastAsia="nl-NL"/>
-              </w:rPr>
-              <w:t>2b Klant voegt nieuwe producten toe aan winkelwagen</w:t>
-            </w:r>
-          </w:p>
-          <w:p>
-            <w:pPr>
-              <w:rPr>
-                <w:lang w:eastAsia="nl-NL"/>
-              </w:rPr>
-            </w:pPr>
-            <w:r>
-              <w:rPr>
-                <w:lang w:eastAsia="nl-NL"/>
-              </w:rPr>
-              <w:t>2c Klant drukt op de knop “Verder naar bestellen” in de pop-up</w:t>
-            </w:r>
-          </w:p>
-          <w:p>
-            <w:pPr>
-              <w:rPr>
-                <w:b/>
-                <w:lang w:eastAsia="nl-NL"/>
-              </w:rPr>
-            </w:pPr>
-            <w:r>
-              <w:rPr>
-                <w:lang w:eastAsia="nl-NL"/>
-              </w:rPr>
-              <w:t>Ga naar HS3</w:t>
-            </w:r>
-          </w:p>
-        </w:tc>
-      </w:tr>
-      <w:tr>
-        <w:tc>
-          <w:tcPr>
-            <w:tcW w:w="2515" w:type="dxa"/>
-            <w:tcBorders>
-              <w:top w:val="single" w:sz="4" w:space="0" w:color="auto"/>
-              <w:left w:val="single" w:sz="4" w:space="0" w:color="auto"/>
-              <w:bottom w:val="single" w:sz="4" w:space="0" w:color="auto"/>
-              <w:right w:val="single" w:sz="4" w:space="0" w:color="auto"/>
-            </w:tcBorders>
-            <w:hideMark/>
-          </w:tcPr>
-          <w:p>
-            <w:pPr>
-              <w:rPr>
-                <w:b/>
-                <w:lang w:eastAsia="nl-NL"/>
-              </w:rPr>
-            </w:pPr>
-            <w:r>
-              <w:rPr>
-                <w:b/>
-                <w:lang w:eastAsia="nl-NL"/>
-              </w:rPr>
-              <w:t>Foutscenario</w:t>
-            </w:r>
-          </w:p>
-        </w:tc>
-        <w:tc>
-          <w:tcPr>
-            <w:tcW w:w="6404" w:type="dxa"/>
-            <w:tcBorders>
-              <w:top w:val="single" w:sz="4" w:space="0" w:color="auto"/>
-              <w:left w:val="single" w:sz="4" w:space="0" w:color="auto"/>
-              <w:bottom w:val="single" w:sz="4" w:space="0" w:color="auto"/>
-              <w:right w:val="single" w:sz="4" w:space="0" w:color="auto"/>
-            </w:tcBorders>
-            <w:hideMark/>
-          </w:tcPr>
-          <w:p>
-            <w:pPr>
-              <w:rPr>
-                <w:lang w:eastAsia="nl-NL"/>
-              </w:rPr>
-            </w:pPr>
-            <w:r>
-              <w:rPr>
-                <w:lang w:eastAsia="nl-NL"/>
-              </w:rPr>
-              <w:t>8a De betaling is mislukt</w:t>
-            </w:r>
-          </w:p>
-          <w:p>
-            <w:pPr>
-              <w:rPr>
-                <w:lang w:eastAsia="nl-NL"/>
-              </w:rPr>
-            </w:pPr>
-            <w:r>
-              <w:rPr>
-                <w:lang w:eastAsia="nl-NL"/>
-              </w:rPr>
-              <w:t>8b Het systeem krijgt een afgekeurde betaal bevestiging</w:t>
-            </w:r>
-          </w:p>
-          <w:p>
-            <w:pPr>
-              <w:rPr>
-                <w:lang w:eastAsia="nl-NL"/>
-              </w:rPr>
-            </w:pPr>
-            <w:r>
-              <w:rPr>
-                <w:lang w:eastAsia="nl-NL"/>
-              </w:rPr>
-              <w:t>8b De klant wordt doorgestuurd naar de betaling mislukt pagina.</w:t>
-            </w:r>
-          </w:p>
-        </w:tc>
-      </w:tr>
-      <w:tr>
-        <w:tc>
-          <w:tcPr>
-            <w:tcW w:w="2515" w:type="dxa"/>
-            <w:tcBorders>
-              <w:top w:val="single" w:sz="4" w:space="0" w:color="auto"/>
-              <w:left w:val="single" w:sz="4" w:space="0" w:color="auto"/>
-              <w:bottom w:val="single" w:sz="4" w:space="0" w:color="auto"/>
-              <w:right w:val="single" w:sz="4" w:space="0" w:color="auto"/>
-            </w:tcBorders>
-            <w:hideMark/>
-          </w:tcPr>
-          <w:p>
-            <w:pPr>
-              <w:rPr>
-                <w:b/>
-                <w:lang w:eastAsia="nl-NL"/>
-              </w:rPr>
-            </w:pPr>
-            <w:r>
-              <w:rPr>
-                <w:b/>
-                <w:lang w:eastAsia="nl-NL"/>
-              </w:rPr>
-              <w:t>Resultaat</w:t>
-            </w:r>
-          </w:p>
-        </w:tc>
-        <w:tc>
-          <w:tcPr>
-            <w:tcW w:w="6404" w:type="dxa"/>
-            <w:tcBorders>
-              <w:top w:val="single" w:sz="4" w:space="0" w:color="auto"/>
-              <w:left w:val="single" w:sz="4" w:space="0" w:color="auto"/>
-              <w:bottom w:val="single" w:sz="4" w:space="0" w:color="auto"/>
-              <w:right w:val="single" w:sz="4" w:space="0" w:color="auto"/>
-            </w:tcBorders>
-            <w:hideMark/>
-          </w:tcPr>
-          <w:p>
-            <w:pPr>
-              <w:rPr>
-                <w:lang w:eastAsia="nl-NL"/>
-              </w:rPr>
-            </w:pPr>
-            <w:r>
-              <w:rPr>
-                <w:lang w:eastAsia="nl-NL"/>
-              </w:rPr>
-              <w:t>De bestelling is afgerekend</w:t>
-            </w:r>
-          </w:p>
-        </w:tc>
-      </w:tr>
-    </w:tbl>
-    <w:p>
-      <w:pPr>
-        <w:rPr>
-          <w:i/>
-        </w:rPr>
-      </w:pPr>
-      <w:r>
-        <w:rPr>
-          <w:i/>
-        </w:rPr>
-        <w:t xml:space="preserve">Figuur 6: </w:t>
-      </w:r>
-      <w:proofErr w:type="spellStart"/>
-      <w:r>
-        <w:rPr>
-          <w:i/>
-        </w:rPr>
-        <w:t>use</w:t>
-      </w:r>
-      <w:proofErr w:type="spellEnd"/>
-      <w:r>
-        <w:rPr>
-          <w:i/>
-        </w:rPr>
-        <w:t xml:space="preserve"> case template “Afrekenen”</w:t>
-      </w:r>
-    </w:p>
-    <w:p>
-      <w:pPr>
-        <w:rPr>
-          <w:i/>
-        </w:rPr>
-      </w:pPr>
-    </w:p>
-    <w:p>
-      <w:pPr>
-        <w:rPr>
-          <w:i/>
-        </w:rPr>
-      </w:pPr>
-    </w:p>
-    <w:p>
-      <w:pPr>
-        <w:rPr>
-          <w:i/>
-        </w:rPr>
-      </w:pPr>
-    </w:p>
-    <w:p>
-      <w:pPr>
-        <w:rPr>
-          <w:i/>
-        </w:rPr>
-      </w:pPr>
-    </w:p>
-    <w:p>
-      <w:pPr>
-        <w:rPr>
-          <w:i/>
-        </w:rPr>
-      </w:pPr>
-    </w:p>
-    <w:p>
-      <w:pPr>
-        <w:rPr>
-          <w:i/>
-        </w:rPr>
-      </w:pPr>
-    </w:p>
-    <w:tbl>
-      <w:tblPr>
-        <w:tblStyle w:val="Tabelraster"/>
-        <w:tblW w:w="0" w:type="auto"/>
-        <w:tblInd w:w="0" w:type="dxa"/>
-        <w:tblLook w:val="04A0" w:firstRow="1" w:lastRow="0" w:firstColumn="1" w:lastColumn="0" w:noHBand="0" w:noVBand="1"/>
-      </w:tblPr>
-      <w:tblGrid>
-        <w:gridCol w:w="2515"/>
-        <w:gridCol w:w="6404"/>
-      </w:tblGrid>
-      <w:tr>
-        <w:tc>
-          <w:tcPr>
-            <w:tcW w:w="2515" w:type="dxa"/>
-            <w:tcBorders>
-              <w:top w:val="single" w:sz="4" w:space="0" w:color="auto"/>
-              <w:left w:val="single" w:sz="4" w:space="0" w:color="auto"/>
-              <w:bottom w:val="single" w:sz="4" w:space="0" w:color="auto"/>
-              <w:right w:val="single" w:sz="4" w:space="0" w:color="auto"/>
-            </w:tcBorders>
-            <w:hideMark/>
-          </w:tcPr>
-          <w:p>
-            <w:pPr>
-              <w:rPr>
-                <w:b/>
-                <w:lang w:eastAsia="nl-NL"/>
-              </w:rPr>
-            </w:pPr>
-            <w:bookmarkStart w:id="4" w:name="_Hlk502928038"/>
+            <w:bookmarkStart w:id="3" w:name="_Hlk502928038"/>
             <w:r>
               <w:rPr>
                 <w:b/>
@@ -4435,7 +4465,7 @@
             </w:r>
           </w:p>
         </w:tc>
-        <w:bookmarkEnd w:id="4"/>
+        <w:bookmarkEnd w:id="3"/>
       </w:tr>
       <w:tr>
         <w:tc>
@@ -4807,122 +4837,113 @@
       </w:pPr>
     </w:p>
     <w:p>
-      <w:pPr>
-        <w:spacing w:after="0"/>
-        <w:rPr>
-          <w:sz w:val="24"/>
-          <w:szCs w:val="24"/>
-        </w:rPr>
-      </w:pPr>
+      <w:bookmarkStart w:id="4" w:name="_Toc503034712"/>
+      <w:r>
+        <w:rPr>
+          <w:rStyle w:val="Kop1Char"/>
+        </w:rPr>
+        <w:t>4.</w:t>
+      </w:r>
+      <w:r>
+        <w:rPr>
+          <w:rStyle w:val="Kop1Char"/>
+        </w:rPr>
+        <w:t xml:space="preserve"> </w:t>
+      </w:r>
+      <w:r>
+        <w:rPr>
+          <w:rStyle w:val="Kop1Char"/>
+        </w:rPr>
+        <w:t>Uiterlijk</w:t>
+      </w:r>
+      <w:r>
+        <w:rPr>
+          <w:rStyle w:val="Kop1Char"/>
+        </w:rPr>
+        <w:t xml:space="preserve"> van</w:t>
+      </w:r>
+      <w:r>
+        <w:rPr>
+          <w:rStyle w:val="Kop1Char"/>
+        </w:rPr>
+        <w:t xml:space="preserve"> </w:t>
+      </w:r>
+      <w:r>
+        <w:rPr>
+          <w:rStyle w:val="Kop1Char"/>
+        </w:rPr>
+        <w:t>bol.com</w:t>
+      </w:r>
+      <w:bookmarkEnd w:id="4"/>
+      <w:r>
+        <w:rPr>
+          <w:rStyle w:val="Kop1Char"/>
+        </w:rPr>
+        <w:t xml:space="preserve"> </w:t>
+      </w:r>
+      <w:r>
+        <w:rPr>
+          <w:b/>
+        </w:rPr>
+        <w:t xml:space="preserve"> </w:t>
+      </w:r>
+      <w:r>
+        <w:rPr>
+          <w:b/>
+        </w:rPr>
+        <w:br/>
+      </w:r>
+      <w:r>
+        <w:t xml:space="preserve">Om het uiterlijk van bol.com juist te laten weergeven gaan we gebruik maken van </w:t>
+      </w:r>
+      <w:proofErr w:type="spellStart"/>
+      <w:r>
+        <w:t>wireframes</w:t>
+      </w:r>
+      <w:proofErr w:type="spellEnd"/>
+      <w:r>
+        <w:t xml:space="preserve">. Een </w:t>
+      </w:r>
+      <w:proofErr w:type="spellStart"/>
+      <w:r>
+        <w:t>wireframe</w:t>
+      </w:r>
+      <w:proofErr w:type="spellEnd"/>
+      <w:r>
+        <w:t xml:space="preserve"> is een bouwtekening van de website, maar functioneert ook als een prototype. In de </w:t>
+      </w:r>
+      <w:proofErr w:type="spellStart"/>
+      <w:r>
+        <w:t>wireframes</w:t>
+      </w:r>
+      <w:proofErr w:type="spellEnd"/>
+      <w:r>
+        <w:t xml:space="preserve"> worden zaken vastgelegd die met name te maken hebben met gebruiksvriendelijkheid of </w:t>
+      </w:r>
+      <w:proofErr w:type="spellStart"/>
+      <w:r>
+        <w:t>usability</w:t>
+      </w:r>
+      <w:proofErr w:type="spellEnd"/>
+      <w:r>
+        <w:t xml:space="preserve">. (Universal XS, z.j.). Door </w:t>
+      </w:r>
+      <w:proofErr w:type="spellStart"/>
+      <w:r>
+        <w:t>wireframes</w:t>
+      </w:r>
+      <w:proofErr w:type="spellEnd"/>
+      <w:r>
+        <w:t xml:space="preserve"> te maken kan je een raamwerk maken waarbinnen een klant al vroeg feedback kan geven. Je kan op deze manier al vastleggen hoe de website er uiteindelijk uit komt te zien.</w:t>
+      </w:r>
     </w:p>
     <w:p>
-      <w:bookmarkStart w:id="5" w:name="_Toc503013921"/>
-      <w:r>
-        <w:rPr>
-          <w:rStyle w:val="Kop1Char"/>
-        </w:rPr>
-        <w:t>4.</w:t>
-      </w:r>
-      <w:r>
-        <w:rPr>
-          <w:rStyle w:val="Kop1Char"/>
-        </w:rPr>
-        <w:t xml:space="preserve"> </w:t>
-      </w:r>
-      <w:r>
-        <w:rPr>
-          <w:rStyle w:val="Kop1Char"/>
-        </w:rPr>
-        <w:t>Uiterlijk</w:t>
-      </w:r>
-      <w:r>
-        <w:rPr>
-          <w:rStyle w:val="Kop1Char"/>
-        </w:rPr>
-        <w:t xml:space="preserve"> van</w:t>
-      </w:r>
-      <w:r>
-        <w:rPr>
-          <w:rStyle w:val="Kop1Char"/>
-        </w:rPr>
-        <w:t xml:space="preserve"> </w:t>
-      </w:r>
-      <w:r>
-        <w:rPr>
-          <w:rStyle w:val="Kop1Char"/>
-        </w:rPr>
-        <w:t>bol.com</w:t>
-      </w:r>
-      <w:bookmarkEnd w:id="5"/>
-      <w:r>
-        <w:rPr>
-          <w:rStyle w:val="Kop1Char"/>
-        </w:rPr>
-        <w:t xml:space="preserve"> </w:t>
-      </w:r>
-      <w:r>
-        <w:rPr>
-          <w:b/>
-        </w:rPr>
-        <w:t xml:space="preserve"> </w:t>
-      </w:r>
-      <w:r>
-        <w:rPr>
-          <w:b/>
-        </w:rPr>
-        <w:br/>
-      </w:r>
-      <w:r>
-        <w:t xml:space="preserve">Om het uiterlijk van bol.com juist te laten weergeven gaan we gebruik maken van </w:t>
-      </w:r>
-      <w:proofErr w:type="spellStart"/>
-      <w:r>
-        <w:t>wireframes</w:t>
-      </w:r>
-      <w:proofErr w:type="spellEnd"/>
-      <w:r>
-        <w:t xml:space="preserve">. Een </w:t>
-      </w:r>
-      <w:proofErr w:type="spellStart"/>
-      <w:r>
-        <w:t>wireframe</w:t>
-      </w:r>
-      <w:proofErr w:type="spellEnd"/>
-      <w:r>
-        <w:t xml:space="preserve"> is een bouwtekening van de website, maar functioneert ook als een prototype. In de </w:t>
-      </w:r>
-      <w:proofErr w:type="spellStart"/>
-      <w:r>
-        <w:t>wireframes</w:t>
-      </w:r>
-      <w:proofErr w:type="spellEnd"/>
-      <w:r>
-        <w:t xml:space="preserve"> worden zaken vastgelegd die met name te maken hebben met gebruiksvriendelijkheid of </w:t>
-      </w:r>
-      <w:proofErr w:type="spellStart"/>
-      <w:r>
-        <w:t>usability</w:t>
-      </w:r>
-      <w:proofErr w:type="spellEnd"/>
-      <w:r>
-        <w:t xml:space="preserve">. (Universal XS, z.j.). Door </w:t>
-      </w:r>
-      <w:proofErr w:type="spellStart"/>
-      <w:r>
-        <w:t>wireframes</w:t>
-      </w:r>
-      <w:proofErr w:type="spellEnd"/>
-      <w:r>
-        <w:t xml:space="preserve"> te maken kan je een raamwerk maken waarbinnen een klant al vroeg feedback kan geven. Je kan op deze manier al vastleggen hoe de website er uiteindelijk uit komt te zien.</w:t>
-      </w:r>
-    </w:p>
-    <w:p>
       <w:r>
         <w:rPr>
           <w:noProof/>
         </w:rPr>
         <w:drawing>
-          <wp:anchor distT="0" distB="0" distL="114300" distR="114300" simplePos="0" relativeHeight="251658240" behindDoc="0" locked="0" layoutInCell="1" allowOverlap="1" wp14:anchorId="524CB204" wp14:editId="1A1FD63B">
+          <wp:anchor distT="0" distB="0" distL="114300" distR="114300" simplePos="0" relativeHeight="251657728" behindDoc="0" locked="0" layoutInCell="1" allowOverlap="1" wp14:anchorId="524CB204" wp14:editId="72F5DC21">
             <wp:simplePos x="0" y="0"/>
             <wp:positionH relativeFrom="margin">
               <wp:posOffset>0</wp:posOffset>
@@ -5059,12 +5080,7 @@
       </w:r>
     </w:p>
     <w:p>
-      <w:pPr>
-        <w:rPr>
-          <w:i/>
-        </w:rPr>
-      </w:pPr>
-      <w:bookmarkStart w:id="6" w:name="_Toc503013922"/>
+      <w:bookmarkStart w:id="5" w:name="_Toc503034713"/>
       <w:r>
         <w:rPr>
           <w:rStyle w:val="Kop1Char"/>
@@ -5102,7 +5118,7 @@
         </w:rPr>
         <w:t>bol.com</w:t>
       </w:r>
-      <w:bookmarkEnd w:id="6"/>
+      <w:bookmarkEnd w:id="5"/>
       <w:r>
         <w:rPr>
           <w:rStyle w:val="Kop1Char"/>
@@ -5117,17 +5133,73 @@
       </w:r>
       <w:r>
         <w:t>De gegevens van de webwinkel in een ERD</w:t>
+      </w:r>
+      <w:r>
+        <w:t xml:space="preserve">. </w:t>
+      </w:r>
+      <w:proofErr w:type="spellStart"/>
+      <w:r>
+        <w:t>Defintie</w:t>
+      </w:r>
+      <w:proofErr w:type="spellEnd"/>
+      <w:r>
+        <w:t xml:space="preserve">? Met BRONNEN! </w:t>
       </w:r>
     </w:p>
     <w:p/>
     <w:p>
-      <w:proofErr w:type="spellStart"/>
-      <w:r>
-        <w:t>Defintie</w:t>
-      </w:r>
-      <w:proofErr w:type="spellEnd"/>
-      <w:r>
-        <w:t xml:space="preserve">? Met BRONNEN! </w:t>
+      <w:r>
+        <w:rPr>
+          <w:noProof/>
+        </w:rPr>
+        <w:drawing>
+          <wp:inline distT="0" distB="0" distL="0" distR="0" wp14:anchorId="728BCEB5" wp14:editId="547A527A">
+            <wp:extent cx="5760720" cy="4065112"/>
+            <wp:effectExtent l="0" t="0" r="0" b="0"/>
+            <wp:docPr id="11" name="Afbeelding 11"/>
+            <wp:cNvGraphicFramePr>
+              <a:graphicFrameLocks xmlns:a="http://schemas.openxmlformats.org/drawingml/2006/main" noChangeAspect="1"/>
+            </wp:cNvGraphicFramePr>
+            <a:graphic xmlns:a="http://schemas.openxmlformats.org/drawingml/2006/main">
+              <a:graphicData uri="http://schemas.openxmlformats.org/drawingml/2006/picture">
+                <pic:pic xmlns:pic="http://schemas.openxmlformats.org/drawingml/2006/picture">
+                  <pic:nvPicPr>
+                    <pic:cNvPr id="0" name="Picture 1"/>
+                    <pic:cNvPicPr>
+                      <a:picLocks noChangeAspect="1" noChangeArrowheads="1"/>
+                    </pic:cNvPicPr>
+                  </pic:nvPicPr>
+                  <pic:blipFill>
+                    <a:blip r:embed="rId11">
+                      <a:extLst>
+                        <a:ext uri="{28A0092B-C50C-407E-A947-70E740481C1C}">
+                          <a14:useLocalDpi xmlns:a14="http://schemas.microsoft.com/office/drawing/2010/main" val="0"/>
+                        </a:ext>
+                      </a:extLst>
+                    </a:blip>
+                    <a:srcRect/>
+                    <a:stretch>
+                      <a:fillRect/>
+                    </a:stretch>
+                  </pic:blipFill>
+                  <pic:spPr bwMode="auto">
+                    <a:xfrm>
+                      <a:off x="0" y="0"/>
+                      <a:ext cx="5760720" cy="4065112"/>
+                    </a:xfrm>
+                    <a:prstGeom prst="rect">
+                      <a:avLst/>
+                    </a:prstGeom>
+                    <a:noFill/>
+                    <a:ln>
+                      <a:noFill/>
+                    </a:ln>
+                  </pic:spPr>
+                </pic:pic>
+              </a:graphicData>
+            </a:graphic>
+          </wp:inline>
+        </w:drawing>
       </w:r>
     </w:p>
     <w:p>
@@ -5154,69 +5226,21 @@
           <w:b/>
         </w:rPr>
       </w:pPr>
-      <w:bookmarkStart w:id="7" w:name="_Toc503013923"/>
-      <w:r>
-        <w:rPr>
-          <w:rStyle w:val="Kop1Char"/>
-        </w:rPr>
-        <w:t>6.</w:t>
-      </w:r>
-      <w:r>
-        <w:rPr>
-          <w:rStyle w:val="Kop1Char"/>
-        </w:rPr>
-        <w:t xml:space="preserve"> </w:t>
-      </w:r>
-      <w:r>
-        <w:rPr>
-          <w:rStyle w:val="Kop1Char"/>
-        </w:rPr>
-        <w:t xml:space="preserve">Samenhang en consistentie </w:t>
-      </w:r>
-      <w:r>
-        <w:rPr>
-          <w:rStyle w:val="Kop1Char"/>
-        </w:rPr>
-        <w:t xml:space="preserve">van </w:t>
-      </w:r>
-      <w:r>
-        <w:rPr>
-          <w:rStyle w:val="Kop1Char"/>
-        </w:rPr>
-        <w:t>bol.com</w:t>
-      </w:r>
-      <w:bookmarkEnd w:id="7"/>
-      <w:r>
-        <w:rPr>
-          <w:rStyle w:val="Kop1Char"/>
-        </w:rPr>
-        <w:t xml:space="preserve"> </w:t>
-      </w:r>
-      <w:r>
-        <w:rPr>
-          <w:b/>
-        </w:rPr>
-        <w:br/>
-      </w:r>
-      <w:r>
-        <w:t>Beschrijving van de samenhang en consistentie van eerdere onderdelen.</w:t>
-      </w:r>
-    </w:p>
-    <w:p>
       <w:r>
         <w:rPr>
           <w:noProof/>
         </w:rPr>
+        <w:lastRenderedPageBreak/>
         <mc:AlternateContent>
           <mc:Choice Requires="wpg">
             <w:drawing>
-              <wp:anchor distT="0" distB="0" distL="114300" distR="114300" simplePos="0" relativeHeight="251658240" behindDoc="0" locked="0" layoutInCell="1" allowOverlap="1" wp14:anchorId="63562562" wp14:editId="654D36C6">
+              <wp:anchor distT="0" distB="0" distL="114300" distR="114300" simplePos="0" relativeHeight="251658752" behindDoc="0" locked="0" layoutInCell="1" allowOverlap="1" wp14:anchorId="63562562" wp14:editId="1AF2B37F">
                 <wp:simplePos x="0" y="0"/>
                 <wp:positionH relativeFrom="margin">
                   <wp:align>left</wp:align>
                 </wp:positionH>
                 <wp:positionV relativeFrom="paragraph">
-                  <wp:posOffset>1941195</wp:posOffset>
+                  <wp:posOffset>2177415</wp:posOffset>
                 </wp:positionV>
                 <wp:extent cx="5716270" cy="4333875"/>
                 <wp:effectExtent l="0" t="0" r="0" b="9525"/>
@@ -5243,7 +5267,7 @@
                           </pic:cNvPicPr>
                         </pic:nvPicPr>
                         <pic:blipFill>
-                          <a:blip r:embed="rId11" cstate="print">
+                          <a:blip r:embed="rId12" cstate="print">
                             <a:extLst>
                               <a:ext uri="{28A0092B-C50C-407E-A947-70E740481C1C}">
                                 <a14:useLocalDpi xmlns:a14="http://schemas.microsoft.com/office/drawing/2010/main" val="0"/>
@@ -5277,7 +5301,7 @@
                           </pic:cNvPicPr>
                         </pic:nvPicPr>
                         <pic:blipFill>
-                          <a:blip r:embed="rId12">
+                          <a:blip r:embed="rId13">
                             <a:extLst>
                               <a:ext uri="{28A0092B-C50C-407E-A947-70E740481C1C}">
                                 <a14:useLocalDpi xmlns:a14="http://schemas.microsoft.com/office/drawing/2010/main" val="0"/>
@@ -5306,7 +5330,7 @@
                           </pic:cNvPicPr>
                         </pic:nvPicPr>
                         <pic:blipFill>
-                          <a:blip r:embed="rId13">
+                          <a:blip r:embed="rId14">
                             <a:extLst>
                               <a:ext uri="{28A0092B-C50C-407E-A947-70E740481C1C}">
                                 <a14:useLocalDpi xmlns:a14="http://schemas.microsoft.com/office/drawing/2010/main" val="0"/>
@@ -5335,7 +5359,7 @@
                           </pic:cNvPicPr>
                         </pic:nvPicPr>
                         <pic:blipFill>
-                          <a:blip r:embed="rId14" cstate="print">
+                          <a:blip r:embed="rId15" cstate="print">
                             <a:extLst>
                               <a:ext uri="{28A0092B-C50C-407E-A947-70E740481C1C}">
                                 <a14:useLocalDpi xmlns:a14="http://schemas.microsoft.com/office/drawing/2010/main" val="0"/>
@@ -5364,7 +5388,7 @@
                           </pic:cNvPicPr>
                         </pic:nvPicPr>
                         <pic:blipFill>
-                          <a:blip r:embed="rId15" cstate="print">
+                          <a:blip r:embed="rId16" cstate="print">
                             <a:extLst>
                               <a:ext uri="{28A0092B-C50C-407E-A947-70E740481C1C}">
                                 <a14:useLocalDpi xmlns:a14="http://schemas.microsoft.com/office/drawing/2010/main" val="0"/>
@@ -5404,7 +5428,7 @@
           </mc:Choice>
           <mc:Fallback>
             <w:pict>
-              <v:group w14:anchorId="2C0B0869" id="Groep 10" o:spid="_x0000_s1026" style="position:absolute;margin-left:0;margin-top:152.85pt;width:450.1pt;height:341.25pt;z-index:251658240;mso-position-horizontal:left;mso-position-horizontal-relative:margin;mso-width-relative:margin;mso-height-relative:margin" coordsize="65341,49530" o:gfxdata="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">
+              <v:group w14:anchorId="54063C99" id="Groep 10" o:spid="_x0000_s1026" style="position:absolute;margin-left:0;margin-top:171.45pt;width:450.1pt;height:341.25pt;z-index:251658752;mso-position-horizontal:left;mso-position-horizontal-relative:margin;mso-width-relative:margin;mso-height-relative:margin" coordsize="65341,49530" o:gfxdata="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">
                 <v:shapetype id="_x0000_t75" coordsize="21600,21600" o:spt="75" o:preferrelative="t" path="m@4@5l@4@11@9@11@9@5xe" filled="f" stroked="f">
                   <v:stroke joinstyle="miter"/>
                   <v:formulas>
@@ -5425,19 +5449,19 @@
                   <o:lock v:ext="edit" aspectratio="t"/>
                 </v:shapetype>
                 <v:shape id="Afbeelding 4" o:spid="_x0000_s1027" type="#_x0000_t75" style="position:absolute;width:31438;height:39909;visibility:visible;mso-wrap-style:square" o:gfxdata="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">
-                  <v:imagedata r:id="rId16" o:title=""/>
+                  <v:imagedata r:id="rId17" o:title=""/>
                 </v:shape>
                 <v:shape id="Afbeelding 5" o:spid="_x0000_s1028" type="#_x0000_t75" style="position:absolute;left:30289;width:35052;height:7715;visibility:visible;mso-wrap-style:square" o:gfxdata="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">
-                  <v:imagedata r:id="rId17" o:title=""/>
+                  <v:imagedata r:id="rId18" o:title=""/>
                 </v:shape>
                 <v:shape id="Afbeelding 6" o:spid="_x0000_s1029" type="#_x0000_t75" style="position:absolute;left:30575;top:8096;width:34480;height:9207;visibility:visible;mso-wrap-style:square" o:gfxdata="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">
-                  <v:imagedata r:id="rId18" o:title=""/>
+                  <v:imagedata r:id="rId19" o:title=""/>
                 </v:shape>
                 <v:shape id="Afbeelding 7" o:spid="_x0000_s1030" type="#_x0000_t75" style="position:absolute;left:190;top:40195;width:33642;height:9335;visibility:visible;mso-wrap-style:square" o:gfxdata="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">
-                  <v:imagedata r:id="rId19" o:title=""/>
+                  <v:imagedata r:id="rId20" o:title=""/>
                 </v:shape>
                 <v:shape id="Afbeelding 8" o:spid="_x0000_s1031" type="#_x0000_t75" style="position:absolute;left:30861;top:17526;width:33883;height:23907;visibility:visible;mso-wrap-style:square" o:gfxdata="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">
-                  <v:imagedata r:id="rId20" o:title=""/>
+                  <v:imagedata r:id="rId21" o:title=""/>
                 </v:shape>
                 <w10:wrap type="square" anchorx="margin"/>
               </v:group>
@@ -5445,6 +5469,50 @@
           </mc:Fallback>
         </mc:AlternateContent>
       </w:r>
+      <w:bookmarkStart w:id="6" w:name="_Toc503034714"/>
+      <w:r>
+        <w:rPr>
+          <w:rStyle w:val="Kop1Char"/>
+        </w:rPr>
+        <w:t>6.</w:t>
+      </w:r>
+      <w:r>
+        <w:rPr>
+          <w:rStyle w:val="Kop1Char"/>
+        </w:rPr>
+        <w:t xml:space="preserve"> </w:t>
+      </w:r>
+      <w:r>
+        <w:rPr>
+          <w:rStyle w:val="Kop1Char"/>
+        </w:rPr>
+        <w:t xml:space="preserve">Samenhang en consistentie </w:t>
+      </w:r>
+      <w:r>
+        <w:rPr>
+          <w:rStyle w:val="Kop1Char"/>
+        </w:rPr>
+        <w:t xml:space="preserve">van </w:t>
+      </w:r>
+      <w:r>
+        <w:rPr>
+          <w:rStyle w:val="Kop1Char"/>
+        </w:rPr>
+        <w:t>bol.com</w:t>
+      </w:r>
+      <w:bookmarkEnd w:id="6"/>
+      <w:r>
+        <w:rPr>
+          <w:rStyle w:val="Kop1Char"/>
+        </w:rPr>
+        <w:t xml:space="preserve"> </w:t>
+      </w:r>
+      <w:r>
+        <w:rPr>
+          <w:b/>
+        </w:rPr>
+        <w:br/>
+      </w:r>
       <w:r>
         <w:t xml:space="preserve">De verschillende manieren om onderdelen van bol.com in kaart te brengen hebben allemaal iets gemeen. De functionaliteiten die de klant kan doen in de webshop zijn in kaart gebracht doormiddel van een </w:t>
       </w:r>
@@ -5511,7 +5579,7 @@
       <w:pPr>
         <w:pStyle w:val="Kop1"/>
       </w:pPr>
-      <w:bookmarkStart w:id="8" w:name="_Toc503013924"/>
+      <w:bookmarkStart w:id="7" w:name="_Toc503034715"/>
       <w:r>
         <w:lastRenderedPageBreak/>
         <w:t>7</w:t>
@@ -5519,7 +5587,7 @@
       <w:r>
         <w:t>. Samenvatting</w:t>
       </w:r>
-      <w:bookmarkEnd w:id="8"/>
+      <w:bookmarkEnd w:id="7"/>
       <w:r>
         <w:t xml:space="preserve"> </w:t>
       </w:r>
@@ -5547,7 +5615,7 @@
         <w:br w:type="page"/>
       </w:r>
     </w:p>
-    <w:bookmarkStart w:id="9" w:name="_Toc503013925" w:displacedByCustomXml="next"/>
+    <w:bookmarkStart w:id="8" w:name="_Toc503034716" w:displacedByCustomXml="next"/>
     <w:sdt>
       <w:sdtPr>
         <w:rPr>
@@ -5570,7 +5638,7 @@
           <w:r>
             <w:t>Bibliografie</w:t>
           </w:r>
-          <w:bookmarkEnd w:id="9"/>
+          <w:bookmarkEnd w:id="8"/>
         </w:p>
         <w:sdt>
           <w:sdtPr>
@@ -5609,7 +5677,7 @@
                   <w:iCs/>
                   <w:noProof/>
                 </w:rPr>
-                <w:t>Reverse engineering</w:t>
+                <w:t>Reverse engineering. Geraadpleegd op 21 December 2017</w:t>
               </w:r>
               <w:r>
                 <w:rPr>
@@ -5737,20 +5805,570 @@
       <w:pPr>
         <w:pStyle w:val="Kop1"/>
       </w:pPr>
-      <w:bookmarkStart w:id="10" w:name="_Toc503013926"/>
+      <w:bookmarkStart w:id="9" w:name="_Toc503034717"/>
       <w:r>
         <w:lastRenderedPageBreak/>
         <w:t>Bijlage</w:t>
       </w:r>
-      <w:bookmarkEnd w:id="10"/>
+      <w:bookmarkEnd w:id="9"/>
       <w:r>
         <w:t xml:space="preserve"> </w:t>
       </w:r>
+    </w:p>
+    <w:p>
+      <w:pPr>
+        <w:rPr>
+          <w:b/>
+        </w:rPr>
+      </w:pPr>
+      <w:r>
+        <w:rPr>
+          <w:noProof/>
+        </w:rPr>
+        <w:drawing>
+          <wp:anchor distT="0" distB="0" distL="114300" distR="114300" simplePos="0" relativeHeight="251660800" behindDoc="0" locked="0" layoutInCell="1" allowOverlap="1" wp14:anchorId="7A3424C6" wp14:editId="041C83F8">
+            <wp:simplePos x="0" y="0"/>
+            <wp:positionH relativeFrom="margin">
+              <wp:posOffset>-156845</wp:posOffset>
+            </wp:positionH>
+            <wp:positionV relativeFrom="paragraph">
+              <wp:posOffset>298450</wp:posOffset>
+            </wp:positionV>
+            <wp:extent cx="4191000" cy="7353935"/>
+            <wp:effectExtent l="0" t="0" r="0" b="0"/>
+            <wp:wrapSquare wrapText="bothSides"/>
+            <wp:docPr id="12" name="Afbeelding 12"/>
+            <wp:cNvGraphicFramePr>
+              <a:graphicFrameLocks xmlns:a="http://schemas.openxmlformats.org/drawingml/2006/main" noChangeAspect="1"/>
+            </wp:cNvGraphicFramePr>
+            <a:graphic xmlns:a="http://schemas.openxmlformats.org/drawingml/2006/main">
+              <a:graphicData uri="http://schemas.openxmlformats.org/drawingml/2006/picture">
+                <pic:pic xmlns:pic="http://schemas.openxmlformats.org/drawingml/2006/picture">
+                  <pic:nvPicPr>
+                    <pic:cNvPr id="0" name="Afbeelding 4"/>
+                    <pic:cNvPicPr>
+                      <a:picLocks noChangeAspect="1" noChangeArrowheads="1"/>
+                    </pic:cNvPicPr>
+                  </pic:nvPicPr>
+                  <pic:blipFill>
+                    <a:blip r:embed="rId10">
+                      <a:extLst>
+                        <a:ext uri="{28A0092B-C50C-407E-A947-70E740481C1C}">
+                          <a14:useLocalDpi xmlns:a14="http://schemas.microsoft.com/office/drawing/2010/main" val="0"/>
+                        </a:ext>
+                      </a:extLst>
+                    </a:blip>
+                    <a:srcRect/>
+                    <a:stretch>
+                      <a:fillRect/>
+                    </a:stretch>
+                  </pic:blipFill>
+                  <pic:spPr bwMode="auto">
+                    <a:xfrm>
+                      <a:off x="0" y="0"/>
+                      <a:ext cx="4191000" cy="7353935"/>
+                    </a:xfrm>
+                    <a:prstGeom prst="rect">
+                      <a:avLst/>
+                    </a:prstGeom>
+                    <a:noFill/>
+                  </pic:spPr>
+                </pic:pic>
+              </a:graphicData>
+            </a:graphic>
+            <wp14:sizeRelH relativeFrom="page">
+              <wp14:pctWidth>0</wp14:pctWidth>
+            </wp14:sizeRelH>
+            <wp14:sizeRelV relativeFrom="page">
+              <wp14:pctHeight>0</wp14:pctHeight>
+            </wp14:sizeRelV>
+          </wp:anchor>
+        </w:drawing>
+      </w:r>
+      <w:r>
+        <w:rPr>
+          <w:b/>
+        </w:rPr>
+        <w:t xml:space="preserve">De </w:t>
+      </w:r>
+      <w:proofErr w:type="spellStart"/>
+      <w:r>
+        <w:rPr>
+          <w:b/>
+        </w:rPr>
+        <w:t>wireframes</w:t>
+      </w:r>
+      <w:proofErr w:type="spellEnd"/>
     </w:p>
     <w:p/>
+    <w:p>
+      <w:r>
+        <w:br w:type="page"/>
+      </w:r>
+    </w:p>
+    <w:p>
+      <w:r>
+        <w:rPr>
+          <w:noProof/>
+        </w:rPr>
+        <w:lastRenderedPageBreak/>
+        <w:drawing>
+          <wp:inline distT="0" distB="0" distL="0" distR="0" wp14:anchorId="6A71CE20" wp14:editId="7B96053C">
+            <wp:extent cx="4533900" cy="7670683"/>
+            <wp:effectExtent l="0" t="0" r="0" b="6985"/>
+            <wp:docPr id="13" name="Afbeelding 13"/>
+            <wp:cNvGraphicFramePr>
+              <a:graphicFrameLocks xmlns:a="http://schemas.openxmlformats.org/drawingml/2006/main" noChangeAspect="1"/>
+            </wp:cNvGraphicFramePr>
+            <a:graphic xmlns:a="http://schemas.openxmlformats.org/drawingml/2006/main">
+              <a:graphicData uri="http://schemas.openxmlformats.org/drawingml/2006/picture">
+                <pic:pic xmlns:pic="http://schemas.openxmlformats.org/drawingml/2006/picture">
+                  <pic:nvPicPr>
+                    <pic:cNvPr id="0" name="Picture 3"/>
+                    <pic:cNvPicPr>
+                      <a:picLocks noChangeAspect="1" noChangeArrowheads="1"/>
+                    </pic:cNvPicPr>
+                  </pic:nvPicPr>
+                  <pic:blipFill>
+                    <a:blip r:embed="rId22" cstate="print">
+                      <a:extLst>
+                        <a:ext uri="{28A0092B-C50C-407E-A947-70E740481C1C}">
+                          <a14:useLocalDpi xmlns:a14="http://schemas.microsoft.com/office/drawing/2010/main" val="0"/>
+                        </a:ext>
+                      </a:extLst>
+                    </a:blip>
+                    <a:srcRect/>
+                    <a:stretch>
+                      <a:fillRect/>
+                    </a:stretch>
+                  </pic:blipFill>
+                  <pic:spPr bwMode="auto">
+                    <a:xfrm>
+                      <a:off x="0" y="0"/>
+                      <a:ext cx="4558318" cy="7711994"/>
+                    </a:xfrm>
+                    <a:prstGeom prst="rect">
+                      <a:avLst/>
+                    </a:prstGeom>
+                    <a:noFill/>
+                    <a:ln>
+                      <a:noFill/>
+                    </a:ln>
+                  </pic:spPr>
+                </pic:pic>
+              </a:graphicData>
+            </a:graphic>
+          </wp:inline>
+        </w:drawing>
+      </w:r>
+    </w:p>
+    <w:p/>
+    <w:p/>
+    <w:p>
+      <w:r>
+        <w:rPr>
+          <w:noProof/>
+        </w:rPr>
+        <w:lastRenderedPageBreak/>
+        <w:drawing>
+          <wp:inline distT="0" distB="0" distL="0" distR="0" wp14:anchorId="60FB525D" wp14:editId="51B9C1BA">
+            <wp:extent cx="4076700" cy="7766189"/>
+            <wp:effectExtent l="0" t="0" r="0" b="6350"/>
+            <wp:docPr id="14" name="Afbeelding 14"/>
+            <wp:cNvGraphicFramePr>
+              <a:graphicFrameLocks xmlns:a="http://schemas.openxmlformats.org/drawingml/2006/main" noChangeAspect="1"/>
+            </wp:cNvGraphicFramePr>
+            <a:graphic xmlns:a="http://schemas.openxmlformats.org/drawingml/2006/main">
+              <a:graphicData uri="http://schemas.openxmlformats.org/drawingml/2006/picture">
+                <pic:pic xmlns:pic="http://schemas.openxmlformats.org/drawingml/2006/picture">
+                  <pic:nvPicPr>
+                    <pic:cNvPr id="0" name="Picture 5"/>
+                    <pic:cNvPicPr>
+                      <a:picLocks noChangeAspect="1" noChangeArrowheads="1"/>
+                    </pic:cNvPicPr>
+                  </pic:nvPicPr>
+                  <pic:blipFill>
+                    <a:blip r:embed="rId23" cstate="print">
+                      <a:extLst>
+                        <a:ext uri="{28A0092B-C50C-407E-A947-70E740481C1C}">
+                          <a14:useLocalDpi xmlns:a14="http://schemas.microsoft.com/office/drawing/2010/main" val="0"/>
+                        </a:ext>
+                      </a:extLst>
+                    </a:blip>
+                    <a:srcRect/>
+                    <a:stretch>
+                      <a:fillRect/>
+                    </a:stretch>
+                  </pic:blipFill>
+                  <pic:spPr bwMode="auto">
+                    <a:xfrm>
+                      <a:off x="0" y="0"/>
+                      <a:ext cx="4096373" cy="7803667"/>
+                    </a:xfrm>
+                    <a:prstGeom prst="rect">
+                      <a:avLst/>
+                    </a:prstGeom>
+                    <a:noFill/>
+                    <a:ln>
+                      <a:noFill/>
+                    </a:ln>
+                  </pic:spPr>
+                </pic:pic>
+              </a:graphicData>
+            </a:graphic>
+          </wp:inline>
+        </w:drawing>
+      </w:r>
+      <w:r>
+        <w:t xml:space="preserve">     </w:t>
+      </w:r>
+    </w:p>
+    <w:p>
+      <w:r>
+        <w:br w:type="page"/>
+      </w:r>
+    </w:p>
+    <w:p>
+      <w:r>
+        <w:rPr>
+          <w:noProof/>
+        </w:rPr>
+        <w:lastRenderedPageBreak/>
+        <w:drawing>
+          <wp:inline distT="0" distB="0" distL="0" distR="0" wp14:anchorId="5E6B53F7" wp14:editId="42BA153C">
+            <wp:extent cx="4591050" cy="7403164"/>
+            <wp:effectExtent l="0" t="0" r="0" b="7620"/>
+            <wp:docPr id="15" name="Afbeelding 15"/>
+            <wp:cNvGraphicFramePr>
+              <a:graphicFrameLocks xmlns:a="http://schemas.openxmlformats.org/drawingml/2006/main" noChangeAspect="1"/>
+            </wp:cNvGraphicFramePr>
+            <a:graphic xmlns:a="http://schemas.openxmlformats.org/drawingml/2006/main">
+              <a:graphicData uri="http://schemas.openxmlformats.org/drawingml/2006/picture">
+                <pic:pic xmlns:pic="http://schemas.openxmlformats.org/drawingml/2006/picture">
+                  <pic:nvPicPr>
+                    <pic:cNvPr id="0" name="Picture 7"/>
+                    <pic:cNvPicPr>
+                      <a:picLocks noChangeAspect="1" noChangeArrowheads="1"/>
+                    </pic:cNvPicPr>
+                  </pic:nvPicPr>
+                  <pic:blipFill>
+                    <a:blip r:embed="rId24" cstate="print">
+                      <a:extLst>
+                        <a:ext uri="{28A0092B-C50C-407E-A947-70E740481C1C}">
+                          <a14:useLocalDpi xmlns:a14="http://schemas.microsoft.com/office/drawing/2010/main" val="0"/>
+                        </a:ext>
+                      </a:extLst>
+                    </a:blip>
+                    <a:srcRect/>
+                    <a:stretch>
+                      <a:fillRect/>
+                    </a:stretch>
+                  </pic:blipFill>
+                  <pic:spPr bwMode="auto">
+                    <a:xfrm>
+                      <a:off x="0" y="0"/>
+                      <a:ext cx="4595563" cy="7410441"/>
+                    </a:xfrm>
+                    <a:prstGeom prst="rect">
+                      <a:avLst/>
+                    </a:prstGeom>
+                    <a:noFill/>
+                    <a:ln>
+                      <a:noFill/>
+                    </a:ln>
+                  </pic:spPr>
+                </pic:pic>
+              </a:graphicData>
+            </a:graphic>
+          </wp:inline>
+        </w:drawing>
+      </w:r>
+    </w:p>
+    <w:p/>
+    <w:p/>
+    <w:p>
+      <w:r>
+        <w:rPr>
+          <w:noProof/>
+        </w:rPr>
+        <w:lastRenderedPageBreak/>
+        <w:drawing>
+          <wp:inline distT="0" distB="0" distL="0" distR="0" wp14:anchorId="525CF002" wp14:editId="6711F7A9">
+            <wp:extent cx="5760720" cy="7311683"/>
+            <wp:effectExtent l="0" t="0" r="0" b="3810"/>
+            <wp:docPr id="18" name="Afbeelding 18"/>
+            <wp:cNvGraphicFramePr>
+              <a:graphicFrameLocks xmlns:a="http://schemas.openxmlformats.org/drawingml/2006/main" noChangeAspect="1"/>
+            </wp:cNvGraphicFramePr>
+            <a:graphic xmlns:a="http://schemas.openxmlformats.org/drawingml/2006/main">
+              <a:graphicData uri="http://schemas.openxmlformats.org/drawingml/2006/picture">
+                <pic:pic xmlns:pic="http://schemas.openxmlformats.org/drawingml/2006/picture">
+                  <pic:nvPicPr>
+                    <pic:cNvPr id="0" name="Picture 13"/>
+                    <pic:cNvPicPr>
+                      <a:picLocks noChangeAspect="1" noChangeArrowheads="1"/>
+                    </pic:cNvPicPr>
+                  </pic:nvPicPr>
+                  <pic:blipFill>
+                    <a:blip r:embed="rId25">
+                      <a:extLst>
+                        <a:ext uri="{28A0092B-C50C-407E-A947-70E740481C1C}">
+                          <a14:useLocalDpi xmlns:a14="http://schemas.microsoft.com/office/drawing/2010/main" val="0"/>
+                        </a:ext>
+                      </a:extLst>
+                    </a:blip>
+                    <a:srcRect/>
+                    <a:stretch>
+                      <a:fillRect/>
+                    </a:stretch>
+                  </pic:blipFill>
+                  <pic:spPr bwMode="auto">
+                    <a:xfrm>
+                      <a:off x="0" y="0"/>
+                      <a:ext cx="5760720" cy="7311683"/>
+                    </a:xfrm>
+                    <a:prstGeom prst="rect">
+                      <a:avLst/>
+                    </a:prstGeom>
+                    <a:noFill/>
+                    <a:ln>
+                      <a:noFill/>
+                    </a:ln>
+                  </pic:spPr>
+                </pic:pic>
+              </a:graphicData>
+            </a:graphic>
+          </wp:inline>
+        </w:drawing>
+      </w:r>
+    </w:p>
+    <w:p>
+      <w:r>
+        <w:rPr>
+          <w:noProof/>
+        </w:rPr>
+        <w:lastRenderedPageBreak/>
+        <w:drawing>
+          <wp:inline distT="0" distB="0" distL="0" distR="0" wp14:anchorId="7F124311" wp14:editId="70191091">
+            <wp:extent cx="2351215" cy="9262582"/>
+            <wp:effectExtent l="0" t="0" r="0" b="0"/>
+            <wp:docPr id="17" name="Afbeelding 17"/>
+            <wp:cNvGraphicFramePr>
+              <a:graphicFrameLocks xmlns:a="http://schemas.openxmlformats.org/drawingml/2006/main" noChangeAspect="1"/>
+            </wp:cNvGraphicFramePr>
+            <a:graphic xmlns:a="http://schemas.openxmlformats.org/drawingml/2006/main">
+              <a:graphicData uri="http://schemas.openxmlformats.org/drawingml/2006/picture">
+                <pic:pic xmlns:pic="http://schemas.openxmlformats.org/drawingml/2006/picture">
+                  <pic:nvPicPr>
+                    <pic:cNvPr id="0" name="Picture 11"/>
+                    <pic:cNvPicPr>
+                      <a:picLocks noChangeAspect="1" noChangeArrowheads="1"/>
+                    </pic:cNvPicPr>
+                  </pic:nvPicPr>
+                  <pic:blipFill>
+                    <a:blip r:embed="rId26" cstate="print">
+                      <a:extLst>
+                        <a:ext uri="{28A0092B-C50C-407E-A947-70E740481C1C}">
+                          <a14:useLocalDpi xmlns:a14="http://schemas.microsoft.com/office/drawing/2010/main" val="0"/>
+                        </a:ext>
+                      </a:extLst>
+                    </a:blip>
+                    <a:srcRect/>
+                    <a:stretch>
+                      <a:fillRect/>
+                    </a:stretch>
+                  </pic:blipFill>
+                  <pic:spPr bwMode="auto">
+                    <a:xfrm>
+                      <a:off x="0" y="0"/>
+                      <a:ext cx="2357546" cy="9287524"/>
+                    </a:xfrm>
+                    <a:prstGeom prst="rect">
+                      <a:avLst/>
+                    </a:prstGeom>
+                    <a:noFill/>
+                    <a:ln>
+                      <a:noFill/>
+                    </a:ln>
+                  </pic:spPr>
+                </pic:pic>
+              </a:graphicData>
+            </a:graphic>
+          </wp:inline>
+        </w:drawing>
+      </w:r>
+    </w:p>
+    <w:p>
+      <w:r>
+        <w:rPr>
+          <w:noProof/>
+        </w:rPr>
+        <w:lastRenderedPageBreak/>
+        <w:drawing>
+          <wp:inline distT="0" distB="0" distL="0" distR="0" wp14:anchorId="1B06859B" wp14:editId="66A60B90">
+            <wp:extent cx="1897380" cy="9232972"/>
+            <wp:effectExtent l="0" t="0" r="7620" b="6350"/>
+            <wp:docPr id="16" name="Afbeelding 16"/>
+            <wp:cNvGraphicFramePr>
+              <a:graphicFrameLocks xmlns:a="http://schemas.openxmlformats.org/drawingml/2006/main" noChangeAspect="1"/>
+            </wp:cNvGraphicFramePr>
+            <a:graphic xmlns:a="http://schemas.openxmlformats.org/drawingml/2006/main">
+              <a:graphicData uri="http://schemas.openxmlformats.org/drawingml/2006/picture">
+                <pic:pic xmlns:pic="http://schemas.openxmlformats.org/drawingml/2006/picture">
+                  <pic:nvPicPr>
+                    <pic:cNvPr id="0" name="Picture 9"/>
+                    <pic:cNvPicPr>
+                      <a:picLocks noChangeAspect="1" noChangeArrowheads="1"/>
+                    </pic:cNvPicPr>
+                  </pic:nvPicPr>
+                  <pic:blipFill>
+                    <a:blip r:embed="rId27" cstate="print">
+                      <a:extLst>
+                        <a:ext uri="{28A0092B-C50C-407E-A947-70E740481C1C}">
+                          <a14:useLocalDpi xmlns:a14="http://schemas.microsoft.com/office/drawing/2010/main" val="0"/>
+                        </a:ext>
+                      </a:extLst>
+                    </a:blip>
+                    <a:srcRect/>
+                    <a:stretch>
+                      <a:fillRect/>
+                    </a:stretch>
+                  </pic:blipFill>
+                  <pic:spPr bwMode="auto">
+                    <a:xfrm>
+                      <a:off x="0" y="0"/>
+                      <a:ext cx="1897395" cy="9233044"/>
+                    </a:xfrm>
+                    <a:prstGeom prst="rect">
+                      <a:avLst/>
+                    </a:prstGeom>
+                    <a:noFill/>
+                    <a:ln>
+                      <a:noFill/>
+                    </a:ln>
+                  </pic:spPr>
+                </pic:pic>
+              </a:graphicData>
+            </a:graphic>
+          </wp:inline>
+        </w:drawing>
+      </w:r>
+    </w:p>
+    <w:p>
+      <w:r>
+        <w:rPr>
+          <w:noProof/>
+        </w:rPr>
+        <w:lastRenderedPageBreak/>
+        <w:drawing>
+          <wp:inline distT="0" distB="0" distL="0" distR="0" wp14:anchorId="6FF14B83" wp14:editId="5E7B5D76">
+            <wp:extent cx="4343400" cy="8805593"/>
+            <wp:effectExtent l="0" t="0" r="0" b="0"/>
+            <wp:docPr id="20" name="Afbeelding 20"/>
+            <wp:cNvGraphicFramePr>
+              <a:graphicFrameLocks xmlns:a="http://schemas.openxmlformats.org/drawingml/2006/main" noChangeAspect="1"/>
+            </wp:cNvGraphicFramePr>
+            <a:graphic xmlns:a="http://schemas.openxmlformats.org/drawingml/2006/main">
+              <a:graphicData uri="http://schemas.openxmlformats.org/drawingml/2006/picture">
+                <pic:pic xmlns:pic="http://schemas.openxmlformats.org/drawingml/2006/picture">
+                  <pic:nvPicPr>
+                    <pic:cNvPr id="0" name="Picture 16"/>
+                    <pic:cNvPicPr>
+                      <a:picLocks noChangeAspect="1" noChangeArrowheads="1"/>
+                    </pic:cNvPicPr>
+                  </pic:nvPicPr>
+                  <pic:blipFill>
+                    <a:blip r:embed="rId28">
+                      <a:extLst>
+                        <a:ext uri="{28A0092B-C50C-407E-A947-70E740481C1C}">
+                          <a14:useLocalDpi xmlns:a14="http://schemas.microsoft.com/office/drawing/2010/main" val="0"/>
+                        </a:ext>
+                      </a:extLst>
+                    </a:blip>
+                    <a:srcRect/>
+                    <a:stretch>
+                      <a:fillRect/>
+                    </a:stretch>
+                  </pic:blipFill>
+                  <pic:spPr bwMode="auto">
+                    <a:xfrm>
+                      <a:off x="0" y="0"/>
+                      <a:ext cx="4358499" cy="8836203"/>
+                    </a:xfrm>
+                    <a:prstGeom prst="rect">
+                      <a:avLst/>
+                    </a:prstGeom>
+                    <a:noFill/>
+                    <a:ln>
+                      <a:noFill/>
+                    </a:ln>
+                  </pic:spPr>
+                </pic:pic>
+              </a:graphicData>
+            </a:graphic>
+          </wp:inline>
+        </w:drawing>
+      </w:r>
+      <w:r>
+        <w:rPr>
+          <w:noProof/>
+        </w:rPr>
+        <w:lastRenderedPageBreak/>
+        <w:drawing>
+          <wp:inline distT="0" distB="0" distL="0" distR="0" wp14:anchorId="16EACF69" wp14:editId="5F631A48">
+            <wp:extent cx="3727007" cy="9167797"/>
+            <wp:effectExtent l="0" t="0" r="6985" b="0"/>
+            <wp:docPr id="19" name="Afbeelding 19"/>
+            <wp:cNvGraphicFramePr>
+              <a:graphicFrameLocks xmlns:a="http://schemas.openxmlformats.org/drawingml/2006/main" noChangeAspect="1"/>
+            </wp:cNvGraphicFramePr>
+            <a:graphic xmlns:a="http://schemas.openxmlformats.org/drawingml/2006/main">
+              <a:graphicData uri="http://schemas.openxmlformats.org/drawingml/2006/picture">
+                <pic:pic xmlns:pic="http://schemas.openxmlformats.org/drawingml/2006/picture">
+                  <pic:nvPicPr>
+                    <pic:cNvPr id="0" name="Picture 15"/>
+                    <pic:cNvPicPr>
+                      <a:picLocks noChangeAspect="1" noChangeArrowheads="1"/>
+                    </pic:cNvPicPr>
+                  </pic:nvPicPr>
+                  <pic:blipFill>
+                    <a:blip r:embed="rId29">
+                      <a:extLst>
+                        <a:ext uri="{28A0092B-C50C-407E-A947-70E740481C1C}">
+                          <a14:useLocalDpi xmlns:a14="http://schemas.microsoft.com/office/drawing/2010/main" val="0"/>
+                        </a:ext>
+                      </a:extLst>
+                    </a:blip>
+                    <a:srcRect/>
+                    <a:stretch>
+                      <a:fillRect/>
+                    </a:stretch>
+                  </pic:blipFill>
+                  <pic:spPr bwMode="auto">
+                    <a:xfrm>
+                      <a:off x="0" y="0"/>
+                      <a:ext cx="3738169" cy="9195253"/>
+                    </a:xfrm>
+                    <a:prstGeom prst="rect">
+                      <a:avLst/>
+                    </a:prstGeom>
+                    <a:noFill/>
+                    <a:ln>
+                      <a:noFill/>
+                    </a:ln>
+                  </pic:spPr>
+                </pic:pic>
+              </a:graphicData>
+            </a:graphic>
+          </wp:inline>
+        </w:drawing>
+      </w:r>
+      <w:bookmarkStart w:id="10" w:name="_GoBack"/>
+      <w:bookmarkEnd w:id="10"/>
+    </w:p>
     <w:sectPr>
-      <w:headerReference w:type="default" r:id="rId21"/>
-      <w:footerReference w:type="default" r:id="rId22"/>
+      <w:headerReference w:type="default" r:id="rId30"/>
+      <w:footerReference w:type="default" r:id="rId31"/>
       <w:pgSz w:w="11906" w:h="16838"/>
       <w:pgMar w:top="1417" w:right="1417" w:bottom="1417" w:left="1417" w:header="708" w:footer="708" w:gutter="0"/>
       <w:cols w:space="708"/>
@@ -5815,7 +6433,7 @@
           <w:rPr>
             <w:noProof/>
           </w:rPr>
-          <w:t>11</w:t>
+          <w:t>20</w:t>
         </w:r>
         <w:r>
           <w:fldChar w:fldCharType="end"/>
@@ -8010,8 +8628,8 @@
   <b:Source>
     <b:Tag>Wik17</b:Tag>
     <b:SourceType>InternetSite</b:SourceType>
-    <b:Guid>{411B783B-0A36-4E95-9F36-A9A2687D70B5}</b:Guid>
-    <b:Title>Reverse engineering</b:Title>
+    <b:Guid>{6AC81F5E-AF22-4E93-8625-F83A3DB22CBA}</b:Guid>
+    <b:Title>Reverse engineering. Geraadpleegd op 21 December 2017</b:Title>
     <b:InternetSiteTitle>Wikipedia</b:InternetSiteTitle>
     <b:Year>2017</b:Year>
     <b:URL>https://nl.wikipedia.org/wiki/Reverse_engineering</b:URL>
@@ -8026,7 +8644,7 @@
 </file>
 
 <file path=customXml/itemProps1.xml><?xml version="1.0" encoding="utf-8"?>
-<ds:datastoreItem xmlns:ds="http://schemas.openxmlformats.org/officeDocument/2006/customXml" ds:itemID="{5B7B3E2B-9FC1-4670-9B5C-19CCA00E1C85}">
+<ds:datastoreItem xmlns:ds="http://schemas.openxmlformats.org/officeDocument/2006/customXml" ds:itemID="{9DA43F50-8F10-4973-805F-7296A553D4EC}">
   <ds:schemaRefs>
     <ds:schemaRef ds:uri="http://schemas.openxmlformats.org/officeDocument/2006/bibliography"/>
   </ds:schemaRefs>

</xml_diff>

<commit_message>
Alle bronnen zijn correct volgens apa ingevoerd
</commit_message>
<xml_diff>
--- a/Eindverslag/Eindverslag PVRE.docx
+++ b/Eindverslag/Eindverslag PVRE.docx
@@ -1347,7 +1347,68 @@
         <w:t xml:space="preserve"> </w:t>
       </w:r>
       <w:r>
-        <w:t xml:space="preserve">casetechniek wordt gebruikt bij de bepaling van de requirements van het gedrag van een bepaald systeem (Wikipedia, 2017). Het toepassen van use cases zal een interactie ontwerper veel houvast geven tijdens het ontwerp van wireframes en prototypes (Wobben, 2008). </w:t>
+        <w:t xml:space="preserve">casetechniek wordt gebruikt bij de bepaling van de requirements van het gedrag van een bepaald systeem </w:t>
+      </w:r>
+      <w:sdt>
+        <w:sdtPr>
+          <w:id w:val="751704750"/>
+          <w:citation/>
+        </w:sdtPr>
+        <w:sdtContent>
+          <w:r>
+            <w:fldChar w:fldCharType="begin"/>
+          </w:r>
+          <w:r>
+            <w:instrText xml:space="preserve"> CITATION Wik172 \l 1043 </w:instrText>
+          </w:r>
+          <w:r>
+            <w:fldChar w:fldCharType="separate"/>
+          </w:r>
+          <w:r>
+            <w:rPr>
+              <w:noProof/>
+            </w:rPr>
+            <w:t>(Wikipedia, 2017)</w:t>
+          </w:r>
+          <w:r>
+            <w:fldChar w:fldCharType="end"/>
+          </w:r>
+        </w:sdtContent>
+      </w:sdt>
+      <w:r>
+        <w:t>. Het toepassen van use cases zal een interactie ontwerper veel houvast geven tijdens het ontwerp van wireframes en prototypes</w:t>
+      </w:r>
+      <w:r>
+        <w:t xml:space="preserve"> </w:t>
+      </w:r>
+      <w:sdt>
+        <w:sdtPr>
+          <w:id w:val="-351962785"/>
+          <w:citation/>
+        </w:sdtPr>
+        <w:sdtContent>
+          <w:r>
+            <w:fldChar w:fldCharType="begin"/>
+          </w:r>
+          <w:r>
+            <w:instrText xml:space="preserve"> CITATION Ste08 \l 1043 </w:instrText>
+          </w:r>
+          <w:r>
+            <w:fldChar w:fldCharType="separate"/>
+          </w:r>
+          <w:r>
+            <w:rPr>
+              <w:noProof/>
+            </w:rPr>
+            <w:t>(Wobben, 2008)</w:t>
+          </w:r>
+          <w:r>
+            <w:fldChar w:fldCharType="end"/>
+          </w:r>
+        </w:sdtContent>
+      </w:sdt>
+      <w:r>
+        <w:t xml:space="preserve">. </w:t>
       </w:r>
     </w:p>
     <w:p>
@@ -4749,7 +4810,39 @@
         <w:br/>
       </w:r>
       <w:r>
-        <w:t>Om het uiterlijk van bol.com juist te laten weergeven gaan we gebruik maken van wireframes. Een wireframe is een bouwtekening van de website, maar functioneert ook als een prototype. In de wireframes worden zaken vastgelegd die met name te maken hebben met gebruiksvriendelijkheid of usability. (Universal XS, z.j.). Door wireframes te maken kan je een raamwerk maken waarbinnen een klant al vroeg feedback kan geven. Je kan op deze manier al vastleggen hoe de website er uiteindelijk uit komt te zien.</w:t>
+        <w:t>Om het uiterlijk van bol.com juist te laten weergeven gaan we gebruik maken van wireframes. Een wireframe is een bouwtekening van de website, maar functioneert ook als een prototype. In de wireframes worden zaken vastgelegd die met name te maken hebben met gebruiksvriendelijkheid of usability.</w:t>
+      </w:r>
+      <w:sdt>
+        <w:sdtPr>
+          <w:id w:val="914055575"/>
+          <w:citation/>
+        </w:sdtPr>
+        <w:sdtContent>
+          <w:r>
+            <w:fldChar w:fldCharType="begin"/>
+          </w:r>
+          <w:r>
+            <w:instrText xml:space="preserve">CITATION Uni17 \l 1043 </w:instrText>
+          </w:r>
+          <w:r>
+            <w:fldChar w:fldCharType="separate"/>
+          </w:r>
+          <w:r>
+            <w:rPr>
+              <w:noProof/>
+            </w:rPr>
+            <w:t xml:space="preserve"> (Universal XS z.j., 2017)</w:t>
+          </w:r>
+          <w:r>
+            <w:fldChar w:fldCharType="end"/>
+          </w:r>
+        </w:sdtContent>
+      </w:sdt>
+      <w:r>
+        <w:t>. Door wireframes te maken kan je een raamwerk maken waarbinnen een klant al vroeg feedback kan geven. Je kan op deze manier al vastleggen hoe de website er uiteindelijk uit komt te zien.</w:t>
+      </w:r>
+      <w:r>
+        <w:t xml:space="preserve"> </w:t>
       </w:r>
     </w:p>
     <w:p>
@@ -4989,6 +5082,7 @@
           <w:id w:val="-1328129801"/>
           <w:citation/>
         </w:sdtPr>
+        <w:sdtEndPr/>
         <w:sdtContent>
           <w:r>
             <w:fldChar w:fldCharType="begin"/>
@@ -5028,8 +5122,9 @@
       <w:r>
         <w:t xml:space="preserve"> om alle gegevens die voorkomen in de ontwikkeling en het gebruik van de webwinkel in kaart te brengen. </w:t>
       </w:r>
-      <w:bookmarkStart w:id="6" w:name="_GoBack"/>
-      <w:bookmarkEnd w:id="6"/>
+      <w:r>
+        <w:t xml:space="preserve">In figuur 9 is deze ERD te zien. </w:t>
+      </w:r>
     </w:p>
     <w:p>
       <w:r>
@@ -5090,10 +5185,17 @@
       <w:pPr>
         <w:spacing w:after="0"/>
         <w:rPr>
-          <w:sz w:val="24"/>
+          <w:i/>
           <w:szCs w:val="24"/>
         </w:rPr>
       </w:pPr>
+      <w:r>
+        <w:rPr>
+          <w:i/>
+          <w:szCs w:val="24"/>
+        </w:rPr>
+        <w:t xml:space="preserve">Figuur 9: De gegevens van bol.com weergeven in een ERD </w:t>
+      </w:r>
     </w:p>
     <w:p>
       <w:pPr>
@@ -5353,7 +5455,7 @@
           </mc:Fallback>
         </mc:AlternateContent>
       </w:r>
-      <w:bookmarkStart w:id="7" w:name="_Toc503091230"/>
+      <w:bookmarkStart w:id="6" w:name="_Toc503091230"/>
       <w:r>
         <w:rPr>
           <w:rStyle w:val="Kop1Char"/>
@@ -5390,7 +5492,7 @@
         </w:rPr>
         <w:t>bol.com</w:t>
       </w:r>
-      <w:bookmarkEnd w:id="7"/>
+      <w:bookmarkEnd w:id="6"/>
       <w:r>
         <w:rPr>
           <w:rStyle w:val="Kop1Char"/>
@@ -5404,7 +5506,13 @@
         <w:br/>
       </w:r>
       <w:r>
-        <w:t xml:space="preserve">De verschillende manieren om onderdelen van bol.com in kaart te brengen hebben allemaal iets gemeen. De functionaliteiten die de klant kan doen in de webshop zijn in kaart gebracht doormiddel van een use case diagram en die zijn ook terug te zien in het uiterlijk van de webshop. De gegevens die daar dan bij worden gehouden zijn dan weer te zien in de ERD. Hierin staan de gegevens die worden bijgehouden van de klant/producten. Als voorbeeld kunnen we de winkelwagen pakken. Hier is een wireframe van gemaakt waardoor je het uiterlijk te zien krijgt, een use case diagram waar je de functionaliteiten kan zien zoals het verwijderen van producten in de winkelwagen en ten slotte de gegevens die dan bijgehouden worden in de winkelwagen met de Order entiteit. Hieronder in figuur 9 kunt u de wireframe, use case diagram en ERD die bij elkaar horen zodat u kunt zien dat de onderdelen zo samenhangen en consistent zijn aan elkaar. </w:t>
+        <w:t xml:space="preserve">De verschillende manieren om onderdelen van bol.com in kaart te brengen hebben allemaal iets gemeen. De functionaliteiten die de klant kan doen in de webshop zijn in kaart gebracht doormiddel van een use case diagram en die zijn ook terug te zien in het uiterlijk van de webshop. De gegevens die daar dan bij worden gehouden zijn dan weer te zien in de ERD. Hierin staan de gegevens die worden bijgehouden van de klant/producten. Als voorbeeld kunnen we de winkelwagen pakken. Hier is een wireframe van gemaakt waardoor je het uiterlijk te zien krijgt, een use case diagram waar je de functionaliteiten kan zien zoals het verwijderen van producten in de winkelwagen en ten slotte de gegevens die dan bijgehouden worden in de winkelwagen met de Order entiteit. Hieronder in figuur </w:t>
+      </w:r>
+      <w:r>
+        <w:t>10</w:t>
+      </w:r>
+      <w:r>
+        <w:t xml:space="preserve"> kunt u de wireframe, use case diagram en ERD die bij elkaar horen zodat u kunt zien dat de onderdelen zo samenhangen en consistent zijn aan elkaar. </w:t>
       </w:r>
     </w:p>
     <w:p>
@@ -5417,7 +5525,19 @@
         <w:rPr>
           <w:i/>
         </w:rPr>
-        <w:t>Figuur 9: Samenhang en consistentie onderdelen</w:t>
+        <w:t xml:space="preserve">Figuur </w:t>
+      </w:r>
+      <w:r>
+        <w:rPr>
+          <w:i/>
+        </w:rPr>
+        <w:t>10</w:t>
+      </w:r>
+      <w:r>
+        <w:rPr>
+          <w:i/>
+        </w:rPr>
+        <w:t>: Samenhang en consistentie onderdelen</w:t>
       </w:r>
     </w:p>
     <w:p>
@@ -5429,7 +5549,7 @@
       <w:pPr>
         <w:pStyle w:val="Kop1"/>
       </w:pPr>
-      <w:bookmarkStart w:id="8" w:name="_Toc503091231"/>
+      <w:bookmarkStart w:id="7" w:name="_Toc503091231"/>
       <w:r>
         <w:lastRenderedPageBreak/>
         <w:t>7</w:t>
@@ -5437,7 +5557,7 @@
       <w:r>
         <w:t>. Samenvatting</w:t>
       </w:r>
-      <w:bookmarkEnd w:id="8"/>
+      <w:bookmarkEnd w:id="7"/>
       <w:r>
         <w:t xml:space="preserve"> </w:t>
       </w:r>
@@ -5465,7 +5585,7 @@
         <w:br w:type="page"/>
       </w:r>
     </w:p>
-    <w:bookmarkStart w:id="9" w:name="_Toc503091232" w:displacedByCustomXml="next"/>
+    <w:bookmarkStart w:id="8" w:name="_Toc503091232" w:displacedByCustomXml="next"/>
     <w:sdt>
       <w:sdtPr>
         <w:rPr>
@@ -5489,7 +5609,7 @@
           <w:r>
             <w:t>Bibliografie</w:t>
           </w:r>
-          <w:bookmarkEnd w:id="9"/>
+          <w:bookmarkEnd w:id="8"/>
         </w:p>
         <w:sdt>
           <w:sdtPr>
@@ -5517,6 +5637,35 @@
               <w:r>
                 <w:fldChar w:fldCharType="separate"/>
               </w:r>
+              <w:r>
+                <w:rPr>
+                  <w:noProof/>
+                </w:rPr>
+                <w:t xml:space="preserve">Universal XS z.j. (2017). </w:t>
+              </w:r>
+              <w:r>
+                <w:rPr>
+                  <w:i/>
+                  <w:iCs/>
+                  <w:noProof/>
+                </w:rPr>
+                <w:t>Wireframes: wat, hoe en waarom? Geraadpleegd op 20 December 2017</w:t>
+              </w:r>
+              <w:r>
+                <w:rPr>
+                  <w:noProof/>
+                </w:rPr>
+                <w:t>. Opgehaald van Universal XS: http://www.universalxs.nl/artikelen/wireframes-wat-hoe-en-waarom/</w:t>
+              </w:r>
+            </w:p>
+            <w:p>
+              <w:pPr>
+                <w:pStyle w:val="Bibliografie"/>
+                <w:ind w:left="720" w:hanging="720"/>
+                <w:rPr>
+                  <w:noProof/>
+                </w:rPr>
+              </w:pPr>
               <w:r>
                 <w:rPr>
                   <w:noProof/>
@@ -5568,6 +5717,64 @@
               </w:r>
             </w:p>
             <w:p>
+              <w:pPr>
+                <w:pStyle w:val="Bibliografie"/>
+                <w:ind w:left="720" w:hanging="720"/>
+                <w:rPr>
+                  <w:noProof/>
+                </w:rPr>
+              </w:pPr>
+              <w:r>
+                <w:rPr>
+                  <w:noProof/>
+                </w:rPr>
+                <w:t xml:space="preserve">Wikipedia. (2017). </w:t>
+              </w:r>
+              <w:r>
+                <w:rPr>
+                  <w:i/>
+                  <w:iCs/>
+                  <w:noProof/>
+                </w:rPr>
+                <w:t>Use case. Geraadpleegd op 21 December 2017</w:t>
+              </w:r>
+              <w:r>
+                <w:rPr>
+                  <w:noProof/>
+                </w:rPr>
+                <w:t>. Opgehaald van Wikipedia: https://nl.wikipedia.org/wiki/Use_case</w:t>
+              </w:r>
+            </w:p>
+            <w:p>
+              <w:pPr>
+                <w:pStyle w:val="Bibliografie"/>
+                <w:ind w:left="720" w:hanging="720"/>
+                <w:rPr>
+                  <w:noProof/>
+                </w:rPr>
+              </w:pPr>
+              <w:r>
+                <w:rPr>
+                  <w:noProof/>
+                </w:rPr>
+                <w:t xml:space="preserve">Wobben, S. (2008, April 10). </w:t>
+              </w:r>
+              <w:r>
+                <w:rPr>
+                  <w:i/>
+                  <w:iCs/>
+                  <w:noProof/>
+                </w:rPr>
+                <w:t>Hoe use cases houvast kunnen geven. Geraadpleegd op 21 December 2017</w:t>
+              </w:r>
+              <w:r>
+                <w:rPr>
+                  <w:noProof/>
+                </w:rPr>
+                <w:t>. Opgehaald van UsabilityWeb: http://www.usabilityweb.nl/2008/04/hoe-use-cases-houvast-kunnen-geven/</w:t>
+              </w:r>
+            </w:p>
+            <w:p>
               <w:r>
                 <w:rPr>
                   <w:b/>
@@ -5582,48 +5789,6 @@
     </w:sdt>
     <w:p>
       <w:pPr>
-        <w:ind w:left="720" w:hanging="720"/>
-        <w:rPr>
-          <w:rFonts w:cstheme="minorHAnsi"/>
-        </w:rPr>
-      </w:pPr>
-      <w:r>
-        <w:rPr>
-          <w:rFonts w:eastAsia="Calibri" w:cstheme="minorHAnsi"/>
-        </w:rPr>
-        <w:t>Universal XS. (z.j.). Wireframes: wat, hoe en waarom? Geraadpleegd van http://www.universalxs.nl/artikelen/wireframes-wat-hoe-en-waarom/</w:t>
-      </w:r>
-    </w:p>
-    <w:p>
-      <w:pPr>
-        <w:ind w:left="720" w:hanging="720"/>
-        <w:rPr>
-          <w:rFonts w:cstheme="minorHAnsi"/>
-        </w:rPr>
-      </w:pPr>
-      <w:r>
-        <w:rPr>
-          <w:rFonts w:eastAsia="Calibri" w:cstheme="minorHAnsi"/>
-        </w:rPr>
-        <w:t>Wikipedia. (2017, 13 september). Use case. Geraadpleegd van https://nl.wikipedia.org/wiki/Use_case</w:t>
-      </w:r>
-    </w:p>
-    <w:p>
-      <w:pPr>
-        <w:ind w:left="720" w:hanging="720"/>
-        <w:rPr>
-          <w:rFonts w:cstheme="minorHAnsi"/>
-        </w:rPr>
-      </w:pPr>
-      <w:r>
-        <w:rPr>
-          <w:rFonts w:eastAsia="Calibri" w:cstheme="minorHAnsi"/>
-        </w:rPr>
-        <w:t>Wobben, S. (2008, 10 april). Hoe use cases houvast kunnen geven. Geraadpleegd van http://www.usabilityweb.nl/2008/04/hoe-use-cases-houvast-kunnen-geven/</w:t>
-      </w:r>
-    </w:p>
-    <w:p>
-      <w:pPr>
         <w:pStyle w:val="Kop1"/>
       </w:pPr>
     </w:p>
@@ -5636,6 +5801,8 @@
           <w:szCs w:val="32"/>
         </w:rPr>
       </w:pPr>
+      <w:bookmarkStart w:id="9" w:name="_GoBack"/>
+      <w:bookmarkEnd w:id="9"/>
       <w:r>
         <w:br w:type="page"/>
       </w:r>
@@ -5662,79 +5829,12 @@
       </w:pPr>
       <w:r>
         <w:rPr>
-          <w:noProof/>
-        </w:rPr>
-        <w:drawing>
-          <wp:anchor distT="0" distB="0" distL="114300" distR="114300" simplePos="0" relativeHeight="251660800" behindDoc="0" locked="0" layoutInCell="1" allowOverlap="1" wp14:anchorId="7A3424C6" wp14:editId="041C83F8">
-            <wp:simplePos x="0" y="0"/>
-            <wp:positionH relativeFrom="margin">
-              <wp:posOffset>-156845</wp:posOffset>
-            </wp:positionH>
-            <wp:positionV relativeFrom="paragraph">
-              <wp:posOffset>298450</wp:posOffset>
-            </wp:positionV>
-            <wp:extent cx="4191000" cy="7353935"/>
-            <wp:effectExtent l="0" t="0" r="0" b="0"/>
-            <wp:wrapSquare wrapText="bothSides"/>
-            <wp:docPr id="12" name="Afbeelding 12"/>
-            <wp:cNvGraphicFramePr>
-              <a:graphicFrameLocks xmlns:a="http://schemas.openxmlformats.org/drawingml/2006/main" noChangeAspect="1"/>
-            </wp:cNvGraphicFramePr>
-            <a:graphic xmlns:a="http://schemas.openxmlformats.org/drawingml/2006/main">
-              <a:graphicData uri="http://schemas.openxmlformats.org/drawingml/2006/picture">
-                <pic:pic xmlns:pic="http://schemas.openxmlformats.org/drawingml/2006/picture">
-                  <pic:nvPicPr>
-                    <pic:cNvPr id="0" name="Afbeelding 4"/>
-                    <pic:cNvPicPr>
-                      <a:picLocks noChangeAspect="1" noChangeArrowheads="1"/>
-                    </pic:cNvPicPr>
-                  </pic:nvPicPr>
-                  <pic:blipFill>
-                    <a:blip r:embed="rId11">
-                      <a:extLst>
-                        <a:ext uri="{28A0092B-C50C-407E-A947-70E740481C1C}">
-                          <a14:useLocalDpi xmlns:a14="http://schemas.microsoft.com/office/drawing/2010/main" val="0"/>
-                        </a:ext>
-                      </a:extLst>
-                    </a:blip>
-                    <a:srcRect/>
-                    <a:stretch>
-                      <a:fillRect/>
-                    </a:stretch>
-                  </pic:blipFill>
-                  <pic:spPr bwMode="auto">
-                    <a:xfrm>
-                      <a:off x="0" y="0"/>
-                      <a:ext cx="4191000" cy="7353935"/>
-                    </a:xfrm>
-                    <a:prstGeom prst="rect">
-                      <a:avLst/>
-                    </a:prstGeom>
-                    <a:noFill/>
-                  </pic:spPr>
-                </pic:pic>
-              </a:graphicData>
-            </a:graphic>
-            <wp14:sizeRelH relativeFrom="page">
-              <wp14:pctWidth>0</wp14:pctWidth>
-            </wp14:sizeRelH>
-            <wp14:sizeRelV relativeFrom="page">
-              <wp14:pctHeight>0</wp14:pctHeight>
-            </wp14:sizeRelV>
-          </wp:anchor>
-        </w:drawing>
-      </w:r>
-      <w:r>
-        <w:rPr>
           <w:b/>
         </w:rPr>
         <w:t>De wireframes</w:t>
       </w:r>
-    </w:p>
-    <w:p/>
-    <w:p>
-      <w:r>
-        <w:br w:type="page"/>
+      <w:r>
+        <w:t xml:space="preserve"> </w:t>
       </w:r>
     </w:p>
     <w:p>
@@ -5742,7 +5842,6 @@
         <w:rPr>
           <w:noProof/>
         </w:rPr>
-        <w:lastRenderedPageBreak/>
         <w:drawing>
           <wp:inline distT="0" distB="0" distL="0" distR="0" wp14:anchorId="6A71CE20" wp14:editId="7B96053C">
             <wp:extent cx="4533900" cy="7670683"/>
@@ -6263,7 +6362,7 @@
           <w:rPr>
             <w:noProof/>
           </w:rPr>
-          <w:t>8</w:t>
+          <w:t>11</w:t>
         </w:r>
         <w:r>
           <w:fldChar w:fldCharType="end"/>
@@ -7959,6 +8058,7 @@
   <w:style w:type="character" w:default="1" w:styleId="Standaardalinea-lettertype">
     <w:name w:val="Default Paragraph Font"/>
     <w:uiPriority w:val="1"/>
+    <w:semiHidden/>
     <w:unhideWhenUsed/>
   </w:style>
   <w:style w:type="table" w:default="1" w:styleId="Standaardtabel">
@@ -8482,13 +8582,65 @@
     <b:InternetSiteTitle>Wikipedia</b:InternetSiteTitle>
     <b:Year>2017</b:Year>
     <b:URL>https://nl.wikipedia.org/wiki/Entity-relationshipmodel</b:URL>
+    <b:RefOrder>5</b:RefOrder>
+  </b:Source>
+  <b:Source>
+    <b:Tag>Uni17</b:Tag>
+    <b:SourceType>InternetSite</b:SourceType>
+    <b:Guid>{E14C43CC-6A6D-4705-8D9D-7BDEDBA756FA}</b:Guid>
+    <b:Author>
+      <b:Author>
+        <b:Corporate>Universal XS z.j.</b:Corporate>
+      </b:Author>
+    </b:Author>
+    <b:Title>Wireframes: wat, hoe en waarom? Geraadpleegd op 20 December 2017</b:Title>
+    <b:InternetSiteTitle>Universal XS</b:InternetSiteTitle>
+    <b:Year>2017</b:Year>
+    <b:URL>http://www.universalxs.nl/artikelen/wireframes-wat-hoe-en-waarom/</b:URL>
+    <b:RefOrder>4</b:RefOrder>
+  </b:Source>
+  <b:Source>
+    <b:Tag>Wik172</b:Tag>
+    <b:SourceType>InternetSite</b:SourceType>
+    <b:Guid>{93B9B709-F964-425F-BDD8-E80E50CFD9DC}</b:Guid>
+    <b:Author>
+      <b:Author>
+        <b:Corporate>Wikipedia</b:Corporate>
+      </b:Author>
+    </b:Author>
+    <b:Title>Use case. Geraadpleegd op 21 December 2017</b:Title>
+    <b:InternetSiteTitle>Wikipedia</b:InternetSiteTitle>
+    <b:Year>2017</b:Year>
+    <b:URL>https://nl.wikipedia.org/wiki/Use_case</b:URL>
     <b:RefOrder>2</b:RefOrder>
+  </b:Source>
+  <b:Source>
+    <b:Tag>Ste08</b:Tag>
+    <b:SourceType>InternetSite</b:SourceType>
+    <b:Guid>{9D5FBE08-BE48-49E3-B0AB-4863979635C5}</b:Guid>
+    <b:Author>
+      <b:Author>
+        <b:NameList>
+          <b:Person>
+            <b:Last>Wobben</b:Last>
+            <b:First>Stefan</b:First>
+          </b:Person>
+        </b:NameList>
+      </b:Author>
+    </b:Author>
+    <b:Title>Hoe use cases houvast kunnen geven. Geraadpleegd op 21 December 2017</b:Title>
+    <b:InternetSiteTitle>UsabilityWeb</b:InternetSiteTitle>
+    <b:Year>2008</b:Year>
+    <b:Month>April</b:Month>
+    <b:Day>10</b:Day>
+    <b:URL>http://www.usabilityweb.nl/2008/04/hoe-use-cases-houvast-kunnen-geven/</b:URL>
+    <b:RefOrder>3</b:RefOrder>
   </b:Source>
 </b:Sources>
 </file>
 
 <file path=customXml/itemProps1.xml><?xml version="1.0" encoding="utf-8"?>
-<ds:datastoreItem xmlns:ds="http://schemas.openxmlformats.org/officeDocument/2006/customXml" ds:itemID="{914FD5B5-BE0E-4631-9CD4-41CD86156D04}">
+<ds:datastoreItem xmlns:ds="http://schemas.openxmlformats.org/officeDocument/2006/customXml" ds:itemID="{21E86303-559A-4FCC-8FE7-A40A4F9E2619}">
   <ds:schemaRefs>
     <ds:schemaRef ds:uri="http://schemas.openxmlformats.org/officeDocument/2006/bibliography"/>
   </ds:schemaRefs>

</xml_diff>

<commit_message>
Bijlagen op juiste manier gezet
</commit_message>
<xml_diff>
--- a/Eindverslag/Eindverslag PVRE.docx
+++ b/Eindverslag/Eindverslag PVRE.docx
@@ -8,14 +8,26 @@
         <w:rPr>
           <w:b/>
           <w:sz w:val="52"/>
-        </w:rPr>
-      </w:pPr>
+          <w:lang w:val="en-US"/>
+        </w:rPr>
+      </w:pPr>
+      <w:proofErr w:type="spellStart"/>
       <w:r>
         <w:rPr>
           <w:b/>
           <w:sz w:val="52"/>
-        </w:rPr>
-        <w:t>Eindverslag PVRE</w:t>
+          <w:lang w:val="en-US"/>
+        </w:rPr>
+        <w:t>Eindverslag</w:t>
+      </w:r>
+      <w:proofErr w:type="spellEnd"/>
+      <w:r>
+        <w:rPr>
+          <w:b/>
+          <w:sz w:val="52"/>
+          <w:lang w:val="en-US"/>
+        </w:rPr>
+        <w:t xml:space="preserve"> PVRE</w:t>
       </w:r>
     </w:p>
     <w:p>
@@ -226,7 +238,23 @@
           <w:sz w:val="36"/>
         </w:rPr>
         <w:br/>
-        <w:t>Docenten: Gitta de Vaan &amp; Frans Spijkerman</w:t>
+        <w:t xml:space="preserve">Docenten: </w:t>
+      </w:r>
+      <w:proofErr w:type="spellStart"/>
+      <w:r>
+        <w:rPr>
+          <w:b/>
+          <w:sz w:val="36"/>
+        </w:rPr>
+        <w:t>Gitta</w:t>
+      </w:r>
+      <w:proofErr w:type="spellEnd"/>
+      <w:r>
+        <w:rPr>
+          <w:b/>
+          <w:sz w:val="36"/>
+        </w:rPr>
+        <w:t xml:space="preserve"> de Vaan &amp; Frans Spijkerman</w:t>
       </w:r>
       <w:r>
         <w:rPr>
@@ -1042,7 +1070,15 @@
         <w:br/>
       </w:r>
       <w:r>
-        <w:t xml:space="preserve">Voor het project van Professionele vaardigheden en Requirements engineering hebben wij de opdracht gekregen om een webwinkel naar keuze </w:t>
+        <w:t xml:space="preserve">Voor het project van Professionele vaardigheden en </w:t>
+      </w:r>
+      <w:proofErr w:type="spellStart"/>
+      <w:r>
+        <w:t>Requirements</w:t>
+      </w:r>
+      <w:proofErr w:type="spellEnd"/>
+      <w:r>
+        <w:t xml:space="preserve"> engineering hebben wij de opdracht gekregen om een webwinkel naar keuze </w:t>
       </w:r>
       <w:r>
         <w:t>te analyseren</w:t>
@@ -1210,8 +1246,13 @@
         <w:t>bol.com</w:t>
       </w:r>
       <w:r>
-        <w:t>. In hoofdstuk 3 wordt vervolgens de functionaliteiten beschreven aan de hand van use</w:t>
-      </w:r>
+        <w:t xml:space="preserve">. In hoofdstuk 3 wordt vervolgens de functionaliteiten beschreven aan de hand van </w:t>
+      </w:r>
+      <w:proofErr w:type="spellStart"/>
+      <w:r>
+        <w:t>use</w:t>
+      </w:r>
+      <w:proofErr w:type="spellEnd"/>
       <w:r>
         <w:t xml:space="preserve"> </w:t>
       </w:r>
@@ -1222,7 +1263,15 @@
         <w:t>bol.com</w:t>
       </w:r>
       <w:r>
-        <w:t xml:space="preserve"> besproken aan de hand van wireframes. </w:t>
+        <w:t xml:space="preserve"> besproken aan de hand van </w:t>
+      </w:r>
+      <w:proofErr w:type="spellStart"/>
+      <w:r>
+        <w:t>wireframes</w:t>
+      </w:r>
+      <w:proofErr w:type="spellEnd"/>
+      <w:r>
+        <w:t xml:space="preserve">. </w:t>
       </w:r>
       <w:r>
         <w:t xml:space="preserve">Hoofdstuk 5 gaat over de gegevens van </w:t>
@@ -1234,13 +1283,21 @@
         <w:t xml:space="preserve"> en deze worden beschreven via een ERD</w:t>
       </w:r>
       <w:r>
-        <w:t xml:space="preserve"> (Entit</w:t>
+        <w:t xml:space="preserve"> (</w:t>
+      </w:r>
+      <w:proofErr w:type="spellStart"/>
+      <w:r>
+        <w:t>Entit</w:t>
       </w:r>
       <w:r>
         <w:t>y-r</w:t>
       </w:r>
       <w:r>
-        <w:t xml:space="preserve">elationship </w:t>
+        <w:t>elationship</w:t>
+      </w:r>
+      <w:proofErr w:type="spellEnd"/>
+      <w:r>
+        <w:t xml:space="preserve"> </w:t>
       </w:r>
       <w:r>
         <w:t>d</w:t>
@@ -1298,7 +1355,23 @@
         <w:t xml:space="preserve">, deze webwinkel voldoet aan alle eisen voor het project. </w:t>
       </w:r>
       <w:r>
-        <w:t xml:space="preserve">We kunnen namelijk de functionaliteiten via use case diagrammen laten zien, het uiterlijk via wireframes, en de gegevens via een ERD. Door deze onderdelen vervolgens te combineren kunnen we de samenhang en consistentie van bol.com goed weergeven. </w:t>
+        <w:t xml:space="preserve">We kunnen namelijk de functionaliteiten via </w:t>
+      </w:r>
+      <w:proofErr w:type="spellStart"/>
+      <w:r>
+        <w:t>use</w:t>
+      </w:r>
+      <w:proofErr w:type="spellEnd"/>
+      <w:r>
+        <w:t xml:space="preserve"> case diagrammen laten zien, het uiterlijk via </w:t>
+      </w:r>
+      <w:proofErr w:type="spellStart"/>
+      <w:r>
+        <w:t>wireframes</w:t>
+      </w:r>
+      <w:proofErr w:type="spellEnd"/>
+      <w:r>
+        <w:t xml:space="preserve">, en de gegevens via een ERD. Door deze onderdelen vervolgens te combineren kunnen we de samenhang en consistentie van bol.com goed weergeven. </w:t>
       </w:r>
       <w:r>
         <w:t xml:space="preserve">Naast de motivatie aan de hand van de eisen voor het project hebben we ook een persoonlijke motivatie. We vinden bol.com een mooie webwinkel, we bestellen er alle drie regelmatig producten en zijn daarom goed bekend met de webwinkel en de mogelijkheden. Bol.com is een van de grootste en bekendste webwinkels van Nederland en ook dat maakt het </w:t>
@@ -1347,13 +1420,58 @@
         <w:br/>
       </w:r>
       <w:r>
-        <w:t>Om de functionaliteiten van de webwinkel bol.com juist weer te geven maken we gebruik van use case diagrammen en die dan ook uitgewerkt zijn met specificaties en scenario’s. Met een use case diagram laat je een grafische weergave van de scope van het systeem zien. Je kan hierdoor duidelijk zien welke actoren er zijn en wat hun relaties zijn met de use cases. Met andere woorden, de use case beschrijft "wie" met het betreffende systeem "wat" kan doen. De use</w:t>
-      </w:r>
+        <w:t xml:space="preserve">Om de functionaliteiten van de webwinkel bol.com juist weer te geven maken we gebruik van </w:t>
+      </w:r>
+      <w:proofErr w:type="spellStart"/>
+      <w:r>
+        <w:t>use</w:t>
+      </w:r>
+      <w:proofErr w:type="spellEnd"/>
+      <w:r>
+        <w:t xml:space="preserve"> case diagrammen en die dan ook uitgewerkt zijn met specificaties en scenario’s. Met een </w:t>
+      </w:r>
+      <w:proofErr w:type="spellStart"/>
+      <w:r>
+        <w:t>use</w:t>
+      </w:r>
+      <w:proofErr w:type="spellEnd"/>
+      <w:r>
+        <w:t xml:space="preserve"> case diagram laat je een grafische weergave van de scope van het systeem zien. Je kan hierdoor duidelijk zien welke actoren er zijn en wat hun relaties zijn met de </w:t>
+      </w:r>
+      <w:proofErr w:type="spellStart"/>
+      <w:r>
+        <w:t>use</w:t>
+      </w:r>
+      <w:proofErr w:type="spellEnd"/>
+      <w:r>
+        <w:t xml:space="preserve"> cases. Met andere woorden, de </w:t>
+      </w:r>
+      <w:proofErr w:type="spellStart"/>
+      <w:r>
+        <w:t>use</w:t>
+      </w:r>
+      <w:proofErr w:type="spellEnd"/>
+      <w:r>
+        <w:t xml:space="preserve"> case beschrijft "wie" met het betreffende systeem "wat" kan doen. De </w:t>
+      </w:r>
+      <w:proofErr w:type="spellStart"/>
+      <w:r>
+        <w:t>use</w:t>
+      </w:r>
+      <w:proofErr w:type="spellEnd"/>
       <w:r>
         <w:t xml:space="preserve"> </w:t>
       </w:r>
       <w:r>
-        <w:t xml:space="preserve">casetechniek wordt gebruikt bij de bepaling van de requirements van het gedrag van een bepaald systeem </w:t>
+        <w:t xml:space="preserve">casetechniek wordt gebruikt bij de bepaling van de </w:t>
+      </w:r>
+      <w:proofErr w:type="spellStart"/>
+      <w:r>
+        <w:t>requirements</w:t>
+      </w:r>
+      <w:proofErr w:type="spellEnd"/>
+      <w:r>
+        <w:t xml:space="preserve"> van het gedrag van een bepaald systeem </w:t>
       </w:r>
       <w:sdt>
         <w:sdtPr>
@@ -1383,7 +1501,23 @@
         </w:sdtContent>
       </w:sdt>
       <w:r>
-        <w:t>. Het toepassen van use cases zal een interactie ontwerper veel houvast geven tijdens het ontwerp van wireframes en prototypes</w:t>
+        <w:t xml:space="preserve">. Het toepassen van </w:t>
+      </w:r>
+      <w:proofErr w:type="spellStart"/>
+      <w:r>
+        <w:t>use</w:t>
+      </w:r>
+      <w:proofErr w:type="spellEnd"/>
+      <w:r>
+        <w:t xml:space="preserve"> cases zal een interactie ontwerper veel houvast geven tijdens het ontwerp van </w:t>
+      </w:r>
+      <w:proofErr w:type="spellStart"/>
+      <w:r>
+        <w:t>wireframes</w:t>
+      </w:r>
+      <w:proofErr w:type="spellEnd"/>
+      <w:r>
+        <w:t xml:space="preserve"> en prototypes</w:t>
       </w:r>
       <w:r>
         <w:t xml:space="preserve"> </w:t>
@@ -1488,7 +1622,39 @@
         </w:drawing>
       </w:r>
       <w:r>
-        <w:t>In figuur 1 kunt u het use case diagram zien dat voor het bol.com bestelsysteem is gemaakt. De actor is de klant. De klant kan verschillende handelingen uitvoeren in het systeem. Deze handelingen zijn in de use case diagram gezet. Bij sommige handelingen zijn er ook uitbreidingen mogelijk en bij andere zijn er andere handelingen nodig om iets uit te voeren. Dit wordt met extend en include aangegeven.</w:t>
+        <w:t xml:space="preserve">In figuur 1 kunt u het </w:t>
+      </w:r>
+      <w:proofErr w:type="spellStart"/>
+      <w:r>
+        <w:t>use</w:t>
+      </w:r>
+      <w:proofErr w:type="spellEnd"/>
+      <w:r>
+        <w:t xml:space="preserve"> case diagram zien dat voor het bol.com bestelsysteem is gemaakt. De actor is de klant. De klant kan verschillende handelingen uitvoeren in het systeem. Deze handelingen zijn in de </w:t>
+      </w:r>
+      <w:proofErr w:type="spellStart"/>
+      <w:r>
+        <w:t>use</w:t>
+      </w:r>
+      <w:proofErr w:type="spellEnd"/>
+      <w:r>
+        <w:t xml:space="preserve"> case diagram gezet. Bij sommige handelingen zijn er ook uitbreidingen mogelijk en bij andere zijn er andere handelingen nodig om iets uit te voeren. Dit wordt met </w:t>
+      </w:r>
+      <w:proofErr w:type="spellStart"/>
+      <w:r>
+        <w:t>extend</w:t>
+      </w:r>
+      <w:proofErr w:type="spellEnd"/>
+      <w:r>
+        <w:t xml:space="preserve"> en </w:t>
+      </w:r>
+      <w:proofErr w:type="spellStart"/>
+      <w:r>
+        <w:t>include</w:t>
+      </w:r>
+      <w:proofErr w:type="spellEnd"/>
+      <w:r>
+        <w:t xml:space="preserve"> aangegeven.</w:t>
       </w:r>
       <w:r>
         <w:t xml:space="preserve"> </w:t>
@@ -1504,7 +1670,21 @@
         <w:rPr>
           <w:i/>
         </w:rPr>
-        <w:t>Figuur 1: Use case diagram</w:t>
+        <w:t xml:space="preserve">Figuur 1: </w:t>
+      </w:r>
+      <w:proofErr w:type="spellStart"/>
+      <w:r>
+        <w:rPr>
+          <w:i/>
+        </w:rPr>
+        <w:t>Use</w:t>
+      </w:r>
+      <w:proofErr w:type="spellEnd"/>
+      <w:r>
+        <w:rPr>
+          <w:i/>
+        </w:rPr>
+        <w:t xml:space="preserve"> case diagram</w:t>
       </w:r>
     </w:p>
     <w:p>
@@ -1519,7 +1699,23 @@
         <w:t>taken/</w:t>
       </w:r>
       <w:r>
-        <w:t xml:space="preserve">doelen die in de use case diagram staan zijn uitgewerkt doormiddel van specificaties en scenario’s. Een use case </w:t>
+        <w:t xml:space="preserve">doelen die in de </w:t>
+      </w:r>
+      <w:proofErr w:type="spellStart"/>
+      <w:r>
+        <w:t>use</w:t>
+      </w:r>
+      <w:proofErr w:type="spellEnd"/>
+      <w:r>
+        <w:t xml:space="preserve"> case diagram staan zijn uitgewerkt doormiddel van specificaties en scenario’s. Een </w:t>
+      </w:r>
+      <w:proofErr w:type="spellStart"/>
+      <w:r>
+        <w:t>use</w:t>
+      </w:r>
+      <w:proofErr w:type="spellEnd"/>
+      <w:r>
+        <w:t xml:space="preserve"> case </w:t>
       </w:r>
       <w:r>
         <w:t>specificatie</w:t>
@@ -2151,7 +2347,21 @@
         <w:rPr>
           <w:i/>
         </w:rPr>
-        <w:t>Figuur 2: use case template “Producten zoeken”</w:t>
+        <w:t xml:space="preserve">Figuur 2: </w:t>
+      </w:r>
+      <w:proofErr w:type="spellStart"/>
+      <w:r>
+        <w:rPr>
+          <w:i/>
+        </w:rPr>
+        <w:t>use</w:t>
+      </w:r>
+      <w:proofErr w:type="spellEnd"/>
+      <w:r>
+        <w:rPr>
+          <w:i/>
+        </w:rPr>
+        <w:t xml:space="preserve"> case template “Producten zoeken”</w:t>
       </w:r>
     </w:p>
     <w:tbl>
@@ -2788,12 +2998,37 @@
           <w:lang w:val="en-US"/>
         </w:rPr>
       </w:pPr>
+      <w:proofErr w:type="spellStart"/>
       <w:r>
         <w:rPr>
           <w:i/>
           <w:lang w:val="en-US"/>
         </w:rPr>
-        <w:t>Figuur 3: use case template “Account bekijken”</w:t>
+        <w:t>Figuur</w:t>
+      </w:r>
+      <w:proofErr w:type="spellEnd"/>
+      <w:r>
+        <w:rPr>
+          <w:i/>
+          <w:lang w:val="en-US"/>
+        </w:rPr>
+        <w:t xml:space="preserve"> 3: use case template “Account </w:t>
+      </w:r>
+      <w:proofErr w:type="spellStart"/>
+      <w:r>
+        <w:rPr>
+          <w:i/>
+          <w:lang w:val="en-US"/>
+        </w:rPr>
+        <w:t>bekijken</w:t>
+      </w:r>
+      <w:proofErr w:type="spellEnd"/>
+      <w:r>
+        <w:rPr>
+          <w:i/>
+          <w:lang w:val="en-US"/>
+        </w:rPr>
+        <w:t>”</w:t>
       </w:r>
     </w:p>
     <w:p>
@@ -3177,7 +3412,21 @@
         <w:rPr>
           <w:i/>
         </w:rPr>
-        <w:t>Figuur 4: use case template “Winkelwagen bekijken”</w:t>
+        <w:t xml:space="preserve">Figuur 4: </w:t>
+      </w:r>
+      <w:proofErr w:type="spellStart"/>
+      <w:r>
+        <w:rPr>
+          <w:i/>
+        </w:rPr>
+        <w:t>use</w:t>
+      </w:r>
+      <w:proofErr w:type="spellEnd"/>
+      <w:r>
+        <w:rPr>
+          <w:i/>
+        </w:rPr>
+        <w:t xml:space="preserve"> case template “Winkelwagen bekijken”</w:t>
       </w:r>
     </w:p>
     <w:tbl>
@@ -3487,8 +3736,6 @@
             <w:r>
               <w:t>t</w:t>
             </w:r>
-            <w:bookmarkStart w:id="3" w:name="_GoBack"/>
-            <w:bookmarkEnd w:id="3"/>
             <w:r>
               <w:t xml:space="preserve"> de producten uit de winkelwagen </w:t>
             </w:r>
@@ -3573,7 +3820,21 @@
         <w:rPr>
           <w:i/>
         </w:rPr>
-        <w:t>Figuur 5: use case template “Producten uit winkelwagen verwijderen”</w:t>
+        <w:t xml:space="preserve">Figuur 5: </w:t>
+      </w:r>
+      <w:proofErr w:type="spellStart"/>
+      <w:r>
+        <w:rPr>
+          <w:i/>
+        </w:rPr>
+        <w:t>use</w:t>
+      </w:r>
+      <w:proofErr w:type="spellEnd"/>
+      <w:r>
+        <w:rPr>
+          <w:i/>
+        </w:rPr>
+        <w:t xml:space="preserve"> case template “Producten uit winkelwagen verwijderen”</w:t>
       </w:r>
     </w:p>
     <w:tbl>
@@ -4294,7 +4555,21 @@
         <w:rPr>
           <w:i/>
         </w:rPr>
-        <w:t>Figuur 6: use case template “Afrekenen”</w:t>
+        <w:t xml:space="preserve">Figuur 6: </w:t>
+      </w:r>
+      <w:proofErr w:type="spellStart"/>
+      <w:r>
+        <w:rPr>
+          <w:i/>
+        </w:rPr>
+        <w:t>use</w:t>
+      </w:r>
+      <w:proofErr w:type="spellEnd"/>
+      <w:r>
+        <w:rPr>
+          <w:i/>
+        </w:rPr>
+        <w:t xml:space="preserve"> case template “Afrekenen”</w:t>
       </w:r>
     </w:p>
     <w:p>
@@ -4369,7 +4644,7 @@
                 <w:lang w:eastAsia="nl-NL"/>
               </w:rPr>
             </w:pPr>
-            <w:bookmarkStart w:id="4" w:name="_Hlk502928038"/>
+            <w:bookmarkStart w:id="3" w:name="_Hlk502928038"/>
             <w:r>
               <w:rPr>
                 <w:b/>
@@ -4405,7 +4680,7 @@
             </w:r>
           </w:p>
         </w:tc>
-        <w:bookmarkEnd w:id="4"/>
+        <w:bookmarkEnd w:id="3"/>
       </w:tr>
       <w:tr>
         <w:tc>
@@ -4750,7 +5025,21 @@
         <w:rPr>
           <w:i/>
         </w:rPr>
-        <w:t>Figuur 7: use case template “Contact opnemen met klantenservice”</w:t>
+        <w:t xml:space="preserve">Figuur 7: </w:t>
+      </w:r>
+      <w:proofErr w:type="spellStart"/>
+      <w:r>
+        <w:rPr>
+          <w:i/>
+        </w:rPr>
+        <w:t>use</w:t>
+      </w:r>
+      <w:proofErr w:type="spellEnd"/>
+      <w:r>
+        <w:rPr>
+          <w:i/>
+        </w:rPr>
+        <w:t xml:space="preserve"> case template “Contact opnemen met klantenservice”</w:t>
       </w:r>
     </w:p>
     <w:p>
@@ -4763,7 +5052,7 @@
       </w:pPr>
     </w:p>
     <w:p>
-      <w:bookmarkStart w:id="5" w:name="_Toc503091228"/>
+      <w:bookmarkStart w:id="4" w:name="_Toc503091228"/>
       <w:r>
         <w:rPr>
           <w:rStyle w:val="Kop1Char"/>
@@ -4806,7 +5095,7 @@
         </w:rPr>
         <w:t>bol.com</w:t>
       </w:r>
-      <w:bookmarkEnd w:id="5"/>
+      <w:bookmarkEnd w:id="4"/>
       <w:r>
         <w:rPr>
           <w:rStyle w:val="Kop1Char"/>
@@ -4826,7 +5115,39 @@
         <w:br/>
       </w:r>
       <w:r>
-        <w:t>Om het uiterlijk van bol.com juist te laten weergeven gaan we gebruik maken van wireframes. Een wireframe is een bouwtekening van de website, maar functioneert ook als een prototype. In de wireframes worden zaken vastgelegd die met name te maken hebben met gebruiksvriendelijkheid of usability.</w:t>
+        <w:t xml:space="preserve">Om het uiterlijk van bol.com juist te laten weergeven gaan we gebruik maken van </w:t>
+      </w:r>
+      <w:proofErr w:type="spellStart"/>
+      <w:r>
+        <w:t>wireframes</w:t>
+      </w:r>
+      <w:proofErr w:type="spellEnd"/>
+      <w:r>
+        <w:t xml:space="preserve">. Een </w:t>
+      </w:r>
+      <w:proofErr w:type="spellStart"/>
+      <w:r>
+        <w:t>wireframe</w:t>
+      </w:r>
+      <w:proofErr w:type="spellEnd"/>
+      <w:r>
+        <w:t xml:space="preserve"> is een bouwtekening van de website, maar functioneert ook als een prototype. In de </w:t>
+      </w:r>
+      <w:proofErr w:type="spellStart"/>
+      <w:r>
+        <w:t>wireframes</w:t>
+      </w:r>
+      <w:proofErr w:type="spellEnd"/>
+      <w:r>
+        <w:t xml:space="preserve"> worden zaken vastgelegd die met name te maken hebben met gebruiksvriendelijkheid of </w:t>
+      </w:r>
+      <w:proofErr w:type="spellStart"/>
+      <w:r>
+        <w:t>usability</w:t>
+      </w:r>
+      <w:proofErr w:type="spellEnd"/>
+      <w:r>
+        <w:t>.</w:t>
       </w:r>
       <w:sdt>
         <w:sdtPr>
@@ -4856,7 +5177,15 @@
         </w:sdtContent>
       </w:sdt>
       <w:r>
-        <w:t>. Door wireframes te maken kan je een raamwerk maken waarbinnen een klant al vroeg feedback kan geven. Je kan op deze manier al vastleggen hoe de website er uiteindelijk uit komt te zien.</w:t>
+        <w:t xml:space="preserve">. Door </w:t>
+      </w:r>
+      <w:proofErr w:type="spellStart"/>
+      <w:r>
+        <w:t>wireframes</w:t>
+      </w:r>
+      <w:proofErr w:type="spellEnd"/>
+      <w:r>
+        <w:t xml:space="preserve"> te maken kan je een raamwerk maken waarbinnen een klant al vroeg feedback kan geven. Je kan op deze manier al vastleggen hoe de website er uiteindelijk uit komt te zien.</w:t>
       </w:r>
       <w:r>
         <w:t xml:space="preserve"> </w:t>
@@ -4931,8 +5260,45 @@
         </w:drawing>
       </w:r>
       <w:r>
-        <w:t>Om voor bol.com het uiterlijk te laten weergeven gaan wij de wireframes van verschillende pagina’s maken. Het menu en de footer is over de hele website hetzelfde. Hierdoor hou je altijd ongeveer dezelfde styling. In figuur 8 kunt u één van de wireframes zien die zijn gemaakt voor bol.com. De andere wireframes zijn in de bijlage te vinden.</w:t>
-      </w:r>
+        <w:t xml:space="preserve">Om voor bol.com het uiterlijk te laten weergeven gaan wij de </w:t>
+      </w:r>
+      <w:proofErr w:type="spellStart"/>
+      <w:r>
+        <w:t>wireframes</w:t>
+      </w:r>
+      <w:proofErr w:type="spellEnd"/>
+      <w:r>
+        <w:t xml:space="preserve"> van verschillende pagina’s maken. Het menu en de </w:t>
+      </w:r>
+      <w:proofErr w:type="spellStart"/>
+      <w:r>
+        <w:t>footer</w:t>
+      </w:r>
+      <w:proofErr w:type="spellEnd"/>
+      <w:r>
+        <w:t xml:space="preserve"> is over de hele website hetzelfde. Hierdoor hou je altijd ongeveer dezelfde styling. In figuur 8 kunt u één van de </w:t>
+      </w:r>
+      <w:proofErr w:type="spellStart"/>
+      <w:r>
+        <w:t>wireframes</w:t>
+      </w:r>
+      <w:proofErr w:type="spellEnd"/>
+      <w:r>
+        <w:t xml:space="preserve"> zien die zijn gemaakt voor bol.com. </w:t>
+      </w:r>
+      <w:r>
+        <w:t xml:space="preserve">In de andere </w:t>
+      </w:r>
+      <w:proofErr w:type="spellStart"/>
+      <w:r>
+        <w:t>wireframes</w:t>
+      </w:r>
+      <w:proofErr w:type="spellEnd"/>
+      <w:r>
+        <w:t xml:space="preserve"> ( zie bijlage 1 t/m 8) is goed het uiterlijk van bol.com te zien.</w:t>
+      </w:r>
+      <w:bookmarkStart w:id="5" w:name="_GoBack"/>
+      <w:bookmarkEnd w:id="5"/>
     </w:p>
     <w:p/>
     <w:p/>
@@ -4958,7 +5324,21 @@
         <w:rPr>
           <w:i/>
         </w:rPr>
-        <w:t>Figuur 8: Wireframe productoverzicht</w:t>
+        <w:t xml:space="preserve">Figuur 8: </w:t>
+      </w:r>
+      <w:proofErr w:type="spellStart"/>
+      <w:r>
+        <w:rPr>
+          <w:i/>
+        </w:rPr>
+        <w:t>Wireframe</w:t>
+      </w:r>
+      <w:proofErr w:type="spellEnd"/>
+      <w:r>
+        <w:rPr>
+          <w:i/>
+        </w:rPr>
+        <w:t xml:space="preserve"> productoverzicht</w:t>
       </w:r>
     </w:p>
     <w:p>
@@ -5022,6 +5402,7 @@
       <w:r>
         <w:t xml:space="preserve">Om de gegevens van bol.com juist te kunnen weergeven maken we gebruik van een ERD. Een ERD staat voor </w:t>
       </w:r>
+      <w:proofErr w:type="spellStart"/>
       <w:r>
         <w:t>e</w:t>
       </w:r>
@@ -5032,7 +5413,11 @@
         <w:t>r</w:t>
       </w:r>
       <w:r>
-        <w:t xml:space="preserve">elationship </w:t>
+        <w:t>elationship</w:t>
+      </w:r>
+      <w:proofErr w:type="spellEnd"/>
+      <w:r>
+        <w:t xml:space="preserve"> </w:t>
       </w:r>
       <w:r>
         <w:t>d</w:t>
@@ -5046,8 +5431,13 @@
       <w:r>
         <w:t xml:space="preserve"> </w:t>
       </w:r>
-      <w:r>
-        <w:t>entity-relationship diagram is een </w:t>
+      <w:proofErr w:type="spellStart"/>
+      <w:r>
+        <w:t>entity-relationship</w:t>
+      </w:r>
+      <w:proofErr w:type="spellEnd"/>
+      <w:r>
+        <w:t xml:space="preserve"> diagram is een </w:t>
       </w:r>
       <w:r>
         <w:t>model</w:t>
@@ -5523,13 +5913,53 @@
         <w:br/>
       </w:r>
       <w:r>
-        <w:t xml:space="preserve">De verschillende manieren om onderdelen van bol.com in kaart te brengen hebben allemaal iets gemeen. De functionaliteiten die de klant kan doen in de webshop zijn in kaart gebracht doormiddel van een use case diagram en die zijn ook terug te zien in het uiterlijk van de webshop. De gegevens die daar dan bij worden gehouden zijn dan weer te zien in de ERD. Hierin staan de gegevens die worden bijgehouden van de klant/producten. Als voorbeeld kunnen we de winkelwagen pakken. Hier is een wireframe van gemaakt waardoor je het uiterlijk te zien krijgt, een use case diagram waar je de functionaliteiten kan zien zoals het verwijderen van producten in de winkelwagen en ten slotte de gegevens die dan bijgehouden worden in de winkelwagen met de Order entiteit. Hieronder in figuur </w:t>
+        <w:t xml:space="preserve">De verschillende manieren om onderdelen van bol.com in kaart te brengen hebben allemaal iets gemeen. De functionaliteiten die de klant kan doen in de webshop zijn in kaart gebracht doormiddel van een </w:t>
+      </w:r>
+      <w:proofErr w:type="spellStart"/>
+      <w:r>
+        <w:t>use</w:t>
+      </w:r>
+      <w:proofErr w:type="spellEnd"/>
+      <w:r>
+        <w:t xml:space="preserve"> case diagram en die zijn ook terug te zien in het uiterlijk van de webshop. De gegevens die daar dan bij worden gehouden zijn dan weer te zien in de ERD. Hierin staan de gegevens die worden bijgehouden van de klant/producten. Als voorbeeld kunnen we de winkelwagen pakken. Hier is een </w:t>
+      </w:r>
+      <w:proofErr w:type="spellStart"/>
+      <w:r>
+        <w:t>wireframe</w:t>
+      </w:r>
+      <w:proofErr w:type="spellEnd"/>
+      <w:r>
+        <w:t xml:space="preserve"> van gemaakt waardoor je het uiterlijk te zien krijgt, een </w:t>
+      </w:r>
+      <w:proofErr w:type="spellStart"/>
+      <w:r>
+        <w:t>use</w:t>
+      </w:r>
+      <w:proofErr w:type="spellEnd"/>
+      <w:r>
+        <w:t xml:space="preserve"> case diagram waar je de functionaliteiten kan zien zoals het verwijderen van producten in de winkelwagen en ten slotte de gegevens die dan bijgehouden worden in de winkelwagen met de Order entiteit. Hieronder in figuur </w:t>
       </w:r>
       <w:r>
         <w:t>10</w:t>
       </w:r>
       <w:r>
-        <w:t xml:space="preserve"> kunt u de wireframe, use case diagram en ERD die bij elkaar horen zodat u kunt zien dat de onderdelen zo samenhangen en consistent zijn aan elkaar. </w:t>
+        <w:t xml:space="preserve"> kunt u de </w:t>
+      </w:r>
+      <w:proofErr w:type="spellStart"/>
+      <w:r>
+        <w:t>wireframe</w:t>
+      </w:r>
+      <w:proofErr w:type="spellEnd"/>
+      <w:r>
+        <w:t xml:space="preserve">, </w:t>
+      </w:r>
+      <w:proofErr w:type="spellStart"/>
+      <w:r>
+        <w:t>use</w:t>
+      </w:r>
+      <w:proofErr w:type="spellEnd"/>
+      <w:r>
+        <w:t xml:space="preserve"> case diagram en ERD die bij elkaar horen zodat u kunt zien dat de onderdelen zo samenhangen en consistent zijn aan elkaar. </w:t>
       </w:r>
     </w:p>
     <w:p>
@@ -5686,6 +6116,7 @@
               <w:r>
                 <w:rPr>
                   <w:noProof/>
+                  <w:lang w:val="en-US"/>
                 </w:rPr>
                 <w:t xml:space="preserve">Wikipedia. (2017). </w:t>
               </w:r>
@@ -5694,8 +6125,17 @@
                   <w:i/>
                   <w:iCs/>
                   <w:noProof/>
+                  <w:lang w:val="en-US"/>
                 </w:rPr>
-                <w:t>Entity-relationship diagram ERD. Geraadpleegd op 22 December 2017</w:t>
+                <w:t xml:space="preserve">Entity-relationship diagram ERD. </w:t>
+              </w:r>
+              <w:r>
+                <w:rPr>
+                  <w:i/>
+                  <w:iCs/>
+                  <w:noProof/>
+                </w:rPr>
+                <w:t>Geraadpleegd op 22 December 2017</w:t>
               </w:r>
               <w:r>
                 <w:rPr>
@@ -5837,22 +6277,6 @@
       </w:r>
     </w:p>
     <w:p>
-      <w:pPr>
-        <w:rPr>
-          <w:b/>
-        </w:rPr>
-      </w:pPr>
-      <w:r>
-        <w:rPr>
-          <w:b/>
-        </w:rPr>
-        <w:t>De wireframes</w:t>
-      </w:r>
-      <w:r>
-        <w:t xml:space="preserve"> </w:t>
-      </w:r>
-    </w:p>
-    <w:p>
       <w:r>
         <w:rPr>
           <w:noProof/>
@@ -5907,7 +6331,33 @@
         </w:drawing>
       </w:r>
     </w:p>
-    <w:p/>
+    <w:p>
+      <w:pPr>
+        <w:rPr>
+          <w:i/>
+        </w:rPr>
+      </w:pPr>
+      <w:r>
+        <w:rPr>
+          <w:i/>
+        </w:rPr>
+        <w:t xml:space="preserve">Bijlage 1: </w:t>
+      </w:r>
+      <w:proofErr w:type="spellStart"/>
+      <w:r>
+        <w:rPr>
+          <w:i/>
+        </w:rPr>
+        <w:t>Wireframe</w:t>
+      </w:r>
+      <w:proofErr w:type="spellEnd"/>
+      <w:r>
+        <w:rPr>
+          <w:i/>
+        </w:rPr>
+        <w:t xml:space="preserve"> “Bestellingen”</w:t>
+      </w:r>
+    </w:p>
     <w:p/>
     <w:p>
       <w:r>
@@ -5969,8 +6419,30 @@
       </w:r>
     </w:p>
     <w:p>
-      <w:r>
-        <w:br w:type="page"/>
+      <w:pPr>
+        <w:rPr>
+          <w:i/>
+        </w:rPr>
+      </w:pPr>
+      <w:r>
+        <w:rPr>
+          <w:i/>
+        </w:rPr>
+        <w:t xml:space="preserve">Bijlage 2: </w:t>
+      </w:r>
+      <w:proofErr w:type="spellStart"/>
+      <w:r>
+        <w:rPr>
+          <w:i/>
+        </w:rPr>
+        <w:t>Wireframe</w:t>
+      </w:r>
+      <w:proofErr w:type="spellEnd"/>
+      <w:r>
+        <w:rPr>
+          <w:i/>
+        </w:rPr>
+        <w:t xml:space="preserve"> “Account”</w:t>
       </w:r>
     </w:p>
     <w:p>
@@ -6029,6 +6501,33 @@
         </w:drawing>
       </w:r>
     </w:p>
+    <w:p>
+      <w:pPr>
+        <w:rPr>
+          <w:i/>
+        </w:rPr>
+      </w:pPr>
+      <w:r>
+        <w:rPr>
+          <w:i/>
+        </w:rPr>
+        <w:t xml:space="preserve">Bijlage 3: </w:t>
+      </w:r>
+      <w:proofErr w:type="spellStart"/>
+      <w:r>
+        <w:rPr>
+          <w:i/>
+        </w:rPr>
+        <w:t>Wireframe</w:t>
+      </w:r>
+      <w:proofErr w:type="spellEnd"/>
+      <w:r>
+        <w:rPr>
+          <w:i/>
+        </w:rPr>
+        <w:t xml:space="preserve"> “Nieuwsbrief”</w:t>
+      </w:r>
+    </w:p>
     <w:p/>
     <w:p/>
     <w:p>
@@ -6088,6 +6587,44 @@
       </w:r>
     </w:p>
     <w:p>
+      <w:pPr>
+        <w:tabs>
+          <w:tab w:val="left" w:pos="1609"/>
+        </w:tabs>
+        <w:rPr>
+          <w:i/>
+        </w:rPr>
+      </w:pPr>
+      <w:r>
+        <w:rPr>
+          <w:i/>
+        </w:rPr>
+        <w:t xml:space="preserve">Bijlage 4: </w:t>
+      </w:r>
+      <w:proofErr w:type="spellStart"/>
+      <w:r>
+        <w:rPr>
+          <w:i/>
+        </w:rPr>
+        <w:t>Wireframe</w:t>
+      </w:r>
+      <w:proofErr w:type="spellEnd"/>
+      <w:r>
+        <w:rPr>
+          <w:i/>
+        </w:rPr>
+        <w:t xml:space="preserve"> “Winkelwagen”</w:t>
+      </w:r>
+    </w:p>
+    <w:p>
+      <w:pPr>
+        <w:tabs>
+          <w:tab w:val="left" w:pos="1609"/>
+        </w:tabs>
+        <w:rPr>
+          <w:i/>
+        </w:rPr>
+      </w:pPr>
       <w:r>
         <w:rPr>
           <w:noProof/>
@@ -6142,8 +6679,66 @@
           </wp:inline>
         </w:drawing>
       </w:r>
+      <w:r>
+        <w:rPr>
+          <w:i/>
+        </w:rPr>
+        <w:t xml:space="preserve"> </w:t>
+      </w:r>
+      <w:r>
+        <w:rPr>
+          <w:i/>
+        </w:rPr>
+        <w:t xml:space="preserve">Bijlage </w:t>
+      </w:r>
+      <w:r>
+        <w:rPr>
+          <w:i/>
+        </w:rPr>
+        <w:t>5</w:t>
+      </w:r>
+      <w:r>
+        <w:rPr>
+          <w:i/>
+        </w:rPr>
+        <w:t xml:space="preserve">: </w:t>
+      </w:r>
+      <w:proofErr w:type="spellStart"/>
+      <w:r>
+        <w:rPr>
+          <w:i/>
+        </w:rPr>
+        <w:t>Wireframe</w:t>
+      </w:r>
+      <w:proofErr w:type="spellEnd"/>
+      <w:r>
+        <w:rPr>
+          <w:i/>
+        </w:rPr>
+        <w:t xml:space="preserve"> “</w:t>
+      </w:r>
+      <w:r>
+        <w:rPr>
+          <w:i/>
+        </w:rPr>
+        <w:t>Single product pagina</w:t>
+      </w:r>
+      <w:r>
+        <w:rPr>
+          <w:i/>
+        </w:rPr>
+        <w:t>”</w:t>
+      </w:r>
     </w:p>
     <w:p>
+      <w:pPr>
+        <w:tabs>
+          <w:tab w:val="left" w:pos="1609"/>
+        </w:tabs>
+        <w:rPr>
+          <w:i/>
+        </w:rPr>
+      </w:pPr>
       <w:r>
         <w:rPr>
           <w:noProof/>
@@ -6198,6 +6793,56 @@
           </wp:inline>
         </w:drawing>
       </w:r>
+      <w:r>
+        <w:rPr>
+          <w:i/>
+        </w:rPr>
+        <w:t xml:space="preserve"> </w:t>
+      </w:r>
+      <w:r>
+        <w:rPr>
+          <w:i/>
+        </w:rPr>
+        <w:t xml:space="preserve">Bijlage </w:t>
+      </w:r>
+      <w:r>
+        <w:rPr>
+          <w:i/>
+        </w:rPr>
+        <w:t>6</w:t>
+      </w:r>
+      <w:r>
+        <w:rPr>
+          <w:i/>
+        </w:rPr>
+        <w:t xml:space="preserve">: </w:t>
+      </w:r>
+      <w:proofErr w:type="spellStart"/>
+      <w:r>
+        <w:rPr>
+          <w:i/>
+        </w:rPr>
+        <w:t>Wireframe</w:t>
+      </w:r>
+      <w:proofErr w:type="spellEnd"/>
+      <w:r>
+        <w:rPr>
+          <w:i/>
+        </w:rPr>
+        <w:t xml:space="preserve"> “</w:t>
+      </w:r>
+      <w:r>
+        <w:rPr>
+          <w:i/>
+        </w:rPr>
+        <w:t>Homepage</w:t>
+      </w:r>
+      <w:r>
+        <w:rPr>
+          <w:i/>
+        </w:rPr>
+        <w:t>”</w:t>
+      </w:r>
     </w:p>
     <w:p>
       <w:r>
@@ -6206,9 +6851,9 @@
         </w:rPr>
         <w:lastRenderedPageBreak/>
         <w:drawing>
-          <wp:inline distT="0" distB="0" distL="0" distR="0" wp14:anchorId="6FF14B83" wp14:editId="5E7B5D76">
-            <wp:extent cx="4343400" cy="8805593"/>
-            <wp:effectExtent l="0" t="0" r="0" b="0"/>
+          <wp:inline distT="0" distB="0" distL="0" distR="0" wp14:anchorId="6FF14B83" wp14:editId="5BA98085">
+            <wp:extent cx="3907682" cy="7922239"/>
+            <wp:effectExtent l="0" t="0" r="0" b="3175"/>
             <wp:docPr id="20" name="Afbeelding 20"/>
             <wp:cNvGraphicFramePr>
               <a:graphicFrameLocks xmlns:a="http://schemas.openxmlformats.org/drawingml/2006/main" noChangeAspect="1"/>
@@ -6238,7 +6883,7 @@
                   <pic:spPr bwMode="auto">
                     <a:xfrm>
                       <a:off x="0" y="0"/>
-                      <a:ext cx="4358499" cy="8836203"/>
+                      <a:ext cx="3938934" cy="7985598"/>
                     </a:xfrm>
                     <a:prstGeom prst="rect">
                       <a:avLst/>
@@ -6254,15 +6899,78 @@
           </wp:inline>
         </w:drawing>
       </w:r>
+    </w:p>
+    <w:p>
+      <w:pPr>
+        <w:tabs>
+          <w:tab w:val="left" w:pos="1609"/>
+        </w:tabs>
+        <w:rPr>
+          <w:i/>
+        </w:rPr>
+      </w:pPr>
+      <w:r>
+        <w:rPr>
+          <w:i/>
+        </w:rPr>
+        <w:t xml:space="preserve">Bijlage </w:t>
+      </w:r>
+      <w:r>
+        <w:rPr>
+          <w:i/>
+        </w:rPr>
+        <w:t>7</w:t>
+      </w:r>
+      <w:r>
+        <w:rPr>
+          <w:i/>
+        </w:rPr>
+        <w:t xml:space="preserve">: </w:t>
+      </w:r>
+      <w:proofErr w:type="spellStart"/>
+      <w:r>
+        <w:rPr>
+          <w:i/>
+        </w:rPr>
+        <w:t>Wireframe</w:t>
+      </w:r>
+      <w:proofErr w:type="spellEnd"/>
+      <w:r>
+        <w:rPr>
+          <w:i/>
+        </w:rPr>
+        <w:t xml:space="preserve"> “</w:t>
+      </w:r>
+      <w:r>
+        <w:rPr>
+          <w:i/>
+        </w:rPr>
+        <w:t>Klantenservice categorie pagina</w:t>
+      </w:r>
+      <w:r>
+        <w:rPr>
+          <w:i/>
+        </w:rPr>
+        <w:t>”</w:t>
+      </w:r>
+    </w:p>
+    <w:p>
+      <w:pPr>
+        <w:tabs>
+          <w:tab w:val="left" w:pos="2928"/>
+        </w:tabs>
+      </w:pPr>
+    </w:p>
+    <w:p>
       <w:r>
         <w:rPr>
           <w:noProof/>
         </w:rPr>
         <w:lastRenderedPageBreak/>
         <w:drawing>
-          <wp:inline distT="0" distB="0" distL="0" distR="0" wp14:anchorId="16EACF69" wp14:editId="5F631A48">
-            <wp:extent cx="3727007" cy="9167797"/>
-            <wp:effectExtent l="0" t="0" r="6985" b="0"/>
+          <wp:inline distT="0" distB="0" distL="0" distR="0" wp14:anchorId="16EACF69" wp14:editId="43CDC54C">
+            <wp:extent cx="3289371" cy="8091287"/>
+            <wp:effectExtent l="0" t="0" r="6350" b="5080"/>
             <wp:docPr id="19" name="Afbeelding 19"/>
             <wp:cNvGraphicFramePr>
               <a:graphicFrameLocks xmlns:a="http://schemas.openxmlformats.org/drawingml/2006/main" noChangeAspect="1"/>
@@ -6292,7 +7000,7 @@
                   <pic:spPr bwMode="auto">
                     <a:xfrm>
                       <a:off x="0" y="0"/>
-                      <a:ext cx="3738169" cy="9195253"/>
+                      <a:ext cx="3305299" cy="8130468"/>
                     </a:xfrm>
                     <a:prstGeom prst="rect">
                       <a:avLst/>
@@ -6309,6 +7017,61 @@
         </w:drawing>
       </w:r>
     </w:p>
+    <w:p>
+      <w:pPr>
+        <w:tabs>
+          <w:tab w:val="left" w:pos="1609"/>
+        </w:tabs>
+        <w:rPr>
+          <w:i/>
+        </w:rPr>
+      </w:pPr>
+      <w:r>
+        <w:rPr>
+          <w:i/>
+        </w:rPr>
+        <w:t xml:space="preserve">Bijlage </w:t>
+      </w:r>
+      <w:r>
+        <w:rPr>
+          <w:i/>
+        </w:rPr>
+        <w:t>8</w:t>
+      </w:r>
+      <w:r>
+        <w:rPr>
+          <w:i/>
+        </w:rPr>
+        <w:t xml:space="preserve">: </w:t>
+      </w:r>
+      <w:proofErr w:type="spellStart"/>
+      <w:r>
+        <w:rPr>
+          <w:i/>
+        </w:rPr>
+        <w:t>Wireframe</w:t>
+      </w:r>
+      <w:proofErr w:type="spellEnd"/>
+      <w:r>
+        <w:rPr>
+          <w:i/>
+        </w:rPr>
+        <w:t xml:space="preserve"> “</w:t>
+      </w:r>
+      <w:r>
+        <w:rPr>
+          <w:i/>
+        </w:rPr>
+        <w:t>Klantenservice</w:t>
+      </w:r>
+      <w:r>
+        <w:rPr>
+          <w:i/>
+        </w:rPr>
+        <w:t>”</w:t>
+      </w:r>
+    </w:p>
+    <w:p/>
     <w:sectPr>
       <w:headerReference w:type="default" r:id="rId31"/>
       <w:footerReference w:type="default" r:id="rId32"/>
@@ -6377,7 +7140,7 @@
           <w:rPr>
             <w:noProof/>
           </w:rPr>
-          <w:t>3</w:t>
+          <w:t>19</w:t>
         </w:r>
         <w:r>
           <w:fldChar w:fldCharType="end"/>
@@ -8655,7 +9418,7 @@
 </file>
 
 <file path=customXml/itemProps1.xml><?xml version="1.0" encoding="utf-8"?>
-<ds:datastoreItem xmlns:ds="http://schemas.openxmlformats.org/officeDocument/2006/customXml" ds:itemID="{E80C6BD8-E792-43AB-A659-BE31B9B4DD7F}">
+<ds:datastoreItem xmlns:ds="http://schemas.openxmlformats.org/officeDocument/2006/customXml" ds:itemID="{002AEA27-DF3B-40E5-B325-C2F0F770145B}">
   <ds:schemaRefs>
     <ds:schemaRef ds:uri="http://schemas.openxmlformats.org/officeDocument/2006/bibliography"/>
   </ds:schemaRefs>

</xml_diff>